<commit_message>
User story, planification, journal de travail
</commit_message>
<xml_diff>
--- a/Rapport.docx
+++ b/Rapport.docx
@@ -79,7 +79,7 @@
                     <pic:cNvPicPr/>
                   </pic:nvPicPr>
                   <pic:blipFill>
-                    <a:blip r:embed="rId5">
+                    <a:blip r:embed="rId6">
                       <a:extLst>
                         <a:ext uri="{28A0092B-C50C-407E-A947-70E740481C1C}">
                           <a14:useLocalDpi xmlns:a14="http://schemas.microsoft.com/office/drawing/2010/main" val="0"/>
@@ -207,10 +207,13 @@
           <w:pPr>
             <w:pStyle w:val="TM1"/>
             <w:tabs>
+              <w:tab w:val="left" w:pos="480"/>
               <w:tab w:val="right" w:leader="dot" w:pos="9062"/>
             </w:tabs>
             <w:rPr>
+              <w:rFonts w:eastAsiaTheme="minorEastAsia"/>
               <w:noProof/>
+              <w:lang w:eastAsia="fr-CH"/>
             </w:rPr>
           </w:pPr>
           <w:r>
@@ -222,12 +225,27 @@
           <w:r>
             <w:fldChar w:fldCharType="separate"/>
           </w:r>
-          <w:hyperlink w:anchor="_Toc207024452" w:history="1">
+          <w:hyperlink w:anchor="_Toc207626276" w:history="1">
             <w:r>
               <w:rPr>
                 <w:rStyle w:val="Lienhypertexte"/>
                 <w:noProof/>
               </w:rPr>
+              <w:t>1.</w:t>
+            </w:r>
+            <w:r>
+              <w:rPr>
+                <w:rFonts w:eastAsiaTheme="minorEastAsia"/>
+                <w:noProof/>
+                <w:lang w:eastAsia="fr-CH"/>
+              </w:rPr>
+              <w:tab/>
+            </w:r>
+            <w:r>
+              <w:rPr>
+                <w:rStyle w:val="Lienhypertexte"/>
+                <w:noProof/>
+              </w:rPr>
               <w:t>Introduction :</w:t>
             </w:r>
             <w:r>
@@ -249,7 +267,7 @@
                 <w:noProof/>
                 <w:webHidden/>
               </w:rPr>
-              <w:instrText xml:space="preserve"> PAGEREF _Toc207024452 \h </w:instrText>
+              <w:instrText xml:space="preserve"> PAGEREF _Toc207626276 \h </w:instrText>
             </w:r>
             <w:r>
               <w:rPr>
@@ -269,7 +287,7 @@
                 <w:noProof/>
                 <w:webHidden/>
               </w:rPr>
-              <w:t>2</w:t>
+              <w:t>3</w:t>
             </w:r>
             <w:r>
               <w:rPr>
@@ -284,18 +302,36 @@
           <w:pPr>
             <w:pStyle w:val="TM1"/>
             <w:tabs>
+              <w:tab w:val="left" w:pos="480"/>
               <w:tab w:val="right" w:leader="dot" w:pos="9062"/>
             </w:tabs>
             <w:rPr>
+              <w:rFonts w:eastAsiaTheme="minorEastAsia"/>
               <w:noProof/>
+              <w:lang w:eastAsia="fr-CH"/>
             </w:rPr>
           </w:pPr>
-          <w:hyperlink w:anchor="_Toc207024453" w:history="1">
+          <w:hyperlink w:anchor="_Toc207626277" w:history="1">
             <w:r>
               <w:rPr>
                 <w:rStyle w:val="Lienhypertexte"/>
                 <w:noProof/>
               </w:rPr>
+              <w:t>2.</w:t>
+            </w:r>
+            <w:r>
+              <w:rPr>
+                <w:rFonts w:eastAsiaTheme="minorEastAsia"/>
+                <w:noProof/>
+                <w:lang w:eastAsia="fr-CH"/>
+              </w:rPr>
+              <w:tab/>
+            </w:r>
+            <w:r>
+              <w:rPr>
+                <w:rStyle w:val="Lienhypertexte"/>
+                <w:noProof/>
+              </w:rPr>
               <w:t>Planification :</w:t>
             </w:r>
             <w:r>
@@ -317,7 +353,7 @@
                 <w:noProof/>
                 <w:webHidden/>
               </w:rPr>
-              <w:instrText xml:space="preserve"> PAGEREF _Toc207024453 \h </w:instrText>
+              <w:instrText xml:space="preserve"> PAGEREF _Toc207626277 \h </w:instrText>
             </w:r>
             <w:r>
               <w:rPr>
@@ -337,7 +373,7 @@
                 <w:noProof/>
                 <w:webHidden/>
               </w:rPr>
-              <w:t>2</w:t>
+              <w:t>3</w:t>
             </w:r>
             <w:r>
               <w:rPr>
@@ -352,18 +388,36 @@
           <w:pPr>
             <w:pStyle w:val="TM1"/>
             <w:tabs>
+              <w:tab w:val="left" w:pos="480"/>
               <w:tab w:val="right" w:leader="dot" w:pos="9062"/>
             </w:tabs>
             <w:rPr>
+              <w:rFonts w:eastAsiaTheme="minorEastAsia"/>
               <w:noProof/>
+              <w:lang w:eastAsia="fr-CH"/>
             </w:rPr>
           </w:pPr>
-          <w:hyperlink w:anchor="_Toc207024454" w:history="1">
+          <w:hyperlink w:anchor="_Toc207626278" w:history="1">
             <w:r>
               <w:rPr>
                 <w:rStyle w:val="Lienhypertexte"/>
                 <w:noProof/>
               </w:rPr>
+              <w:t>3.</w:t>
+            </w:r>
+            <w:r>
+              <w:rPr>
+                <w:rFonts w:eastAsiaTheme="minorEastAsia"/>
+                <w:noProof/>
+                <w:lang w:eastAsia="fr-CH"/>
+              </w:rPr>
+              <w:tab/>
+            </w:r>
+            <w:r>
+              <w:rPr>
+                <w:rStyle w:val="Lienhypertexte"/>
+                <w:noProof/>
+              </w:rPr>
               <w:t>Rapport de tests :</w:t>
             </w:r>
             <w:r>
@@ -385,7 +439,7 @@
                 <w:noProof/>
                 <w:webHidden/>
               </w:rPr>
-              <w:instrText xml:space="preserve"> PAGEREF _Toc207024454 \h </w:instrText>
+              <w:instrText xml:space="preserve"> PAGEREF _Toc207626278 \h </w:instrText>
             </w:r>
             <w:r>
               <w:rPr>
@@ -405,7 +459,7 @@
                 <w:noProof/>
                 <w:webHidden/>
               </w:rPr>
-              <w:t>2</w:t>
+              <w:t>3</w:t>
             </w:r>
             <w:r>
               <w:rPr>
@@ -420,18 +474,36 @@
           <w:pPr>
             <w:pStyle w:val="TM1"/>
             <w:tabs>
+              <w:tab w:val="left" w:pos="480"/>
               <w:tab w:val="right" w:leader="dot" w:pos="9062"/>
             </w:tabs>
             <w:rPr>
+              <w:rFonts w:eastAsiaTheme="minorEastAsia"/>
               <w:noProof/>
+              <w:lang w:eastAsia="fr-CH"/>
             </w:rPr>
           </w:pPr>
-          <w:hyperlink w:anchor="_Toc207024455" w:history="1">
+          <w:hyperlink w:anchor="_Toc207626279" w:history="1">
             <w:r>
               <w:rPr>
                 <w:rStyle w:val="Lienhypertexte"/>
                 <w:noProof/>
               </w:rPr>
+              <w:t>4.</w:t>
+            </w:r>
+            <w:r>
+              <w:rPr>
+                <w:rFonts w:eastAsiaTheme="minorEastAsia"/>
+                <w:noProof/>
+                <w:lang w:eastAsia="fr-CH"/>
+              </w:rPr>
+              <w:tab/>
+            </w:r>
+            <w:r>
+              <w:rPr>
+                <w:rStyle w:val="Lienhypertexte"/>
+                <w:noProof/>
+              </w:rPr>
               <w:t>Journal de travail :</w:t>
             </w:r>
             <w:r>
@@ -453,7 +525,7 @@
                 <w:noProof/>
                 <w:webHidden/>
               </w:rPr>
-              <w:instrText xml:space="preserve"> PAGEREF _Toc207024455 \h </w:instrText>
+              <w:instrText xml:space="preserve"> PAGEREF _Toc207626279 \h </w:instrText>
             </w:r>
             <w:r>
               <w:rPr>
@@ -473,7 +545,7 @@
                 <w:noProof/>
                 <w:webHidden/>
               </w:rPr>
-              <w:t>2</w:t>
+              <w:t>3</w:t>
             </w:r>
             <w:r>
               <w:rPr>
@@ -488,18 +560,36 @@
           <w:pPr>
             <w:pStyle w:val="TM1"/>
             <w:tabs>
+              <w:tab w:val="left" w:pos="480"/>
               <w:tab w:val="right" w:leader="dot" w:pos="9062"/>
             </w:tabs>
             <w:rPr>
+              <w:rFonts w:eastAsiaTheme="minorEastAsia"/>
               <w:noProof/>
+              <w:lang w:eastAsia="fr-CH"/>
             </w:rPr>
           </w:pPr>
-          <w:hyperlink w:anchor="_Toc207024456" w:history="1">
+          <w:hyperlink w:anchor="_Toc207626280" w:history="1">
             <w:r>
               <w:rPr>
                 <w:rStyle w:val="Lienhypertexte"/>
                 <w:noProof/>
               </w:rPr>
+              <w:t>5.</w:t>
+            </w:r>
+            <w:r>
+              <w:rPr>
+                <w:rFonts w:eastAsiaTheme="minorEastAsia"/>
+                <w:noProof/>
+                <w:lang w:eastAsia="fr-CH"/>
+              </w:rPr>
+              <w:tab/>
+            </w:r>
+            <w:r>
+              <w:rPr>
+                <w:rStyle w:val="Lienhypertexte"/>
+                <w:noProof/>
+              </w:rPr>
               <w:t>Usage de l’IA :</w:t>
             </w:r>
             <w:r>
@@ -521,7 +611,7 @@
                 <w:noProof/>
                 <w:webHidden/>
               </w:rPr>
-              <w:instrText xml:space="preserve"> PAGEREF _Toc207024456 \h </w:instrText>
+              <w:instrText xml:space="preserve"> PAGEREF _Toc207626280 \h </w:instrText>
             </w:r>
             <w:r>
               <w:rPr>
@@ -541,7 +631,7 @@
                 <w:noProof/>
                 <w:webHidden/>
               </w:rPr>
-              <w:t>2</w:t>
+              <w:t>3</w:t>
             </w:r>
             <w:r>
               <w:rPr>
@@ -556,18 +646,36 @@
           <w:pPr>
             <w:pStyle w:val="TM1"/>
             <w:tabs>
+              <w:tab w:val="left" w:pos="480"/>
               <w:tab w:val="right" w:leader="dot" w:pos="9062"/>
             </w:tabs>
             <w:rPr>
+              <w:rFonts w:eastAsiaTheme="minorEastAsia"/>
               <w:noProof/>
+              <w:lang w:eastAsia="fr-CH"/>
             </w:rPr>
           </w:pPr>
-          <w:hyperlink w:anchor="_Toc207024457" w:history="1">
+          <w:hyperlink w:anchor="_Toc207626281" w:history="1">
             <w:r>
               <w:rPr>
                 <w:rStyle w:val="Lienhypertexte"/>
                 <w:noProof/>
               </w:rPr>
+              <w:t>6.</w:t>
+            </w:r>
+            <w:r>
+              <w:rPr>
+                <w:rFonts w:eastAsiaTheme="minorEastAsia"/>
+                <w:noProof/>
+                <w:lang w:eastAsia="fr-CH"/>
+              </w:rPr>
+              <w:tab/>
+            </w:r>
+            <w:r>
+              <w:rPr>
+                <w:rStyle w:val="Lienhypertexte"/>
+                <w:noProof/>
+              </w:rPr>
               <w:t>Conclusion :</w:t>
             </w:r>
             <w:r>
@@ -589,7 +697,7 @@
                 <w:noProof/>
                 <w:webHidden/>
               </w:rPr>
-              <w:instrText xml:space="preserve"> PAGEREF _Toc207024457 \h </w:instrText>
+              <w:instrText xml:space="preserve"> PAGEREF _Toc207626281 \h </w:instrText>
             </w:r>
             <w:r>
               <w:rPr>
@@ -609,7 +717,7 @@
                 <w:noProof/>
                 <w:webHidden/>
               </w:rPr>
-              <w:t>2</w:t>
+              <w:t>3</w:t>
             </w:r>
             <w:r>
               <w:rPr>
@@ -640,64 +748,413 @@
     <w:p>
       <w:pPr>
         <w:pStyle w:val="Titre1"/>
-      </w:pPr>
-      <w:bookmarkStart w:id="0" w:name="_Toc207024452"/>
+        <w:numPr>
+          <w:ilvl w:val="0"/>
+          <w:numId w:val="2"/>
+        </w:numPr>
+      </w:pPr>
+      <w:bookmarkStart w:id="0" w:name="_Toc207626276"/>
       <w:r>
         <w:lastRenderedPageBreak/>
         <w:t>Introduction :</w:t>
       </w:r>
       <w:bookmarkEnd w:id="0"/>
     </w:p>
+    <w:p>
+      <w:r>
+        <w:t>Lors de ce projet nous allons concevoir un logiciel pour afficher des données sous forme de graphique.</w:t>
+      </w:r>
+    </w:p>
+    <w:p>
+      <w:pPr>
+        <w:pStyle w:val="Titre1"/>
+        <w:numPr>
+          <w:ilvl w:val="0"/>
+          <w:numId w:val="2"/>
+        </w:numPr>
+      </w:pPr>
+      <w:bookmarkStart w:id="1" w:name="_Toc207626277"/>
+      <w:r>
+        <w:t>Planification :</w:t>
+      </w:r>
+      <w:bookmarkEnd w:id="1"/>
+    </w:p>
+    <w:p>
+      <w:pPr>
+        <w:pStyle w:val="Paragraphedeliste"/>
+        <w:numPr>
+          <w:ilvl w:val="0"/>
+          <w:numId w:val="1"/>
+        </w:numPr>
+      </w:pPr>
+      <w:r>
+        <w:t>Lundi 25.08.2025 :</w:t>
+      </w:r>
+    </w:p>
+    <w:p>
+      <w:pPr>
+        <w:pStyle w:val="Paragraphedeliste"/>
+        <w:numPr>
+          <w:ilvl w:val="1"/>
+          <w:numId w:val="1"/>
+        </w:numPr>
+      </w:pPr>
+      <w:r>
+        <w:t>Découverte du projet</w:t>
+      </w:r>
+    </w:p>
+    <w:p>
+      <w:pPr>
+        <w:pStyle w:val="Paragraphedeliste"/>
+        <w:numPr>
+          <w:ilvl w:val="1"/>
+          <w:numId w:val="1"/>
+        </w:numPr>
+      </w:pPr>
+      <w:r>
+        <w:t>Recherche d’un sujet</w:t>
+      </w:r>
+    </w:p>
+    <w:p>
+      <w:pPr>
+        <w:pStyle w:val="Paragraphedeliste"/>
+        <w:numPr>
+          <w:ilvl w:val="1"/>
+          <w:numId w:val="1"/>
+        </w:numPr>
+      </w:pPr>
+      <w:r>
+        <w:t>Recherche de données sur le sujet choisi</w:t>
+      </w:r>
+    </w:p>
+    <w:p>
+      <w:pPr>
+        <w:pStyle w:val="Paragraphedeliste"/>
+        <w:numPr>
+          <w:ilvl w:val="1"/>
+          <w:numId w:val="1"/>
+        </w:numPr>
+      </w:pPr>
+      <w:r>
+        <w:t>Création du journal de travail</w:t>
+      </w:r>
+    </w:p>
+    <w:p>
+      <w:pPr>
+        <w:pStyle w:val="Paragraphedeliste"/>
+        <w:numPr>
+          <w:ilvl w:val="1"/>
+          <w:numId w:val="1"/>
+        </w:numPr>
+      </w:pPr>
+      <w:r>
+        <w:t>Création du rapport</w:t>
+      </w:r>
+    </w:p>
+    <w:p>
+      <w:pPr>
+        <w:pStyle w:val="Paragraphedeliste"/>
+        <w:numPr>
+          <w:ilvl w:val="1"/>
+          <w:numId w:val="1"/>
+        </w:numPr>
+      </w:pPr>
+      <w:r>
+        <w:t>Création du GitHub</w:t>
+      </w:r>
+    </w:p>
+    <w:p>
+      <w:pPr>
+        <w:pStyle w:val="Paragraphedeliste"/>
+        <w:numPr>
+          <w:ilvl w:val="1"/>
+          <w:numId w:val="1"/>
+        </w:numPr>
+      </w:pPr>
+      <w:r>
+        <w:t>Autres tâches à effectuer avant de commencer le projet</w:t>
+      </w:r>
+    </w:p>
+    <w:p>
+      <w:pPr>
+        <w:pStyle w:val="Paragraphedeliste"/>
+        <w:ind w:left="1440"/>
+      </w:pPr>
+    </w:p>
+    <w:p>
+      <w:pPr>
+        <w:pStyle w:val="Paragraphedeliste"/>
+        <w:numPr>
+          <w:ilvl w:val="0"/>
+          <w:numId w:val="1"/>
+        </w:numPr>
+      </w:pPr>
+      <w:r>
+        <w:t>Lundi 01.09.2025 :</w:t>
+      </w:r>
+    </w:p>
+    <w:p>
+      <w:pPr>
+        <w:pStyle w:val="Paragraphedeliste"/>
+        <w:numPr>
+          <w:ilvl w:val="1"/>
+          <w:numId w:val="1"/>
+        </w:numPr>
+      </w:pPr>
+      <w:r>
+        <w:t>Créations des user stories</w:t>
+      </w:r>
+    </w:p>
+    <w:p>
+      <w:pPr>
+        <w:pStyle w:val="Paragraphedeliste"/>
+        <w:numPr>
+          <w:ilvl w:val="1"/>
+          <w:numId w:val="1"/>
+        </w:numPr>
+      </w:pPr>
+      <w:r>
+        <w:t>Création de la maquette</w:t>
+      </w:r>
+    </w:p>
     <w:p/>
     <w:p>
+      <w:r>
+        <w:br w:type="page"/>
+      </w:r>
+    </w:p>
+    <w:p>
       <w:pPr>
         <w:pStyle w:val="Titre1"/>
-      </w:pPr>
-      <w:bookmarkStart w:id="1" w:name="_Toc207024453"/>
-      <w:r>
-        <w:t>Planification :</w:t>
-      </w:r>
-      <w:bookmarkEnd w:id="1"/>
+        <w:numPr>
+          <w:ilvl w:val="0"/>
+          <w:numId w:val="2"/>
+        </w:numPr>
+      </w:pPr>
+      <w:r>
+        <w:lastRenderedPageBreak/>
+        <w:t>User stories :</w:t>
+      </w:r>
+    </w:p>
+    <w:p>
+      <w:pPr>
+        <w:pStyle w:val="Paragraphedeliste"/>
+        <w:numPr>
+          <w:ilvl w:val="0"/>
+          <w:numId w:val="4"/>
+        </w:numPr>
+      </w:pPr>
+      <w:r>
+        <w:t>En tant qu’utilisateur je veux pouvoir trier les données de différentes façons. (</w:t>
+      </w:r>
+      <w:r>
+        <w:t>Par</w:t>
+      </w:r>
+      <w:r>
+        <w:t xml:space="preserve"> exemple par année, pilote, équipe, temps, nationalité, etc…)</w:t>
+      </w:r>
+    </w:p>
+    <w:p>
+      <w:pPr>
+        <w:pStyle w:val="Paragraphedeliste"/>
+      </w:pPr>
+    </w:p>
+    <w:p>
+      <w:pPr>
+        <w:pStyle w:val="Paragraphedeliste"/>
+        <w:numPr>
+          <w:ilvl w:val="0"/>
+          <w:numId w:val="4"/>
+        </w:numPr>
+      </w:pPr>
+      <w:r>
+        <w:t xml:space="preserve">En tant qu’utilisateur, je veux afficher une représentation graphique de plusieurs séries temporelles (time </w:t>
+      </w:r>
+      <w:proofErr w:type="spellStart"/>
+      <w:r>
+        <w:t>serie</w:t>
+      </w:r>
+      <w:proofErr w:type="spellEnd"/>
+      <w:r>
+        <w:t>) simultanément.</w:t>
+      </w:r>
+    </w:p>
+    <w:p>
+      <w:pPr>
+        <w:pStyle w:val="Paragraphedeliste"/>
+      </w:pPr>
+    </w:p>
+    <w:p>
+      <w:pPr>
+        <w:pStyle w:val="Paragraphedeliste"/>
+        <w:numPr>
+          <w:ilvl w:val="0"/>
+          <w:numId w:val="4"/>
+        </w:numPr>
+      </w:pPr>
+      <w:r>
+        <w:t>Je veux pouvoir bénéficier d’une grande flexibilité d’affichage afin de pouvoir analyser mes données en détail.</w:t>
+      </w:r>
+    </w:p>
+    <w:p>
+      <w:pPr>
+        <w:pStyle w:val="Paragraphedeliste"/>
+      </w:pPr>
+    </w:p>
+    <w:p>
+      <w:pPr>
+        <w:pStyle w:val="Paragraphedeliste"/>
+        <w:numPr>
+          <w:ilvl w:val="0"/>
+          <w:numId w:val="4"/>
+        </w:numPr>
+      </w:pPr>
+      <w:r>
+        <w:t xml:space="preserve">En tant qu’utilisateur, je veux importer des séries de données de façon permanente. PTL me permet d’importer un ou plusieurs formats de données, comme par exemple : fichiers CSV, fichiers JSON, JSON reçu d’une </w:t>
+      </w:r>
+      <w:proofErr w:type="gramStart"/>
+      <w:r>
+        <w:t>API,…</w:t>
+      </w:r>
+      <w:proofErr w:type="gramEnd"/>
+    </w:p>
+    <w:p>
+      <w:pPr>
+        <w:pStyle w:val="Paragraphedeliste"/>
+      </w:pPr>
+    </w:p>
+    <w:p>
+      <w:pPr>
+        <w:pStyle w:val="Paragraphedeliste"/>
+        <w:numPr>
+          <w:ilvl w:val="0"/>
+          <w:numId w:val="4"/>
+        </w:numPr>
+      </w:pPr>
+      <w:r>
+        <w:t>En tant qu’utilisateur, je veux afficher plusieurs intervalles de temps pour une même donnée. Par exemple, si j’ai une série temporelle pour l’année 2010 et une autre série (fichier, source) pour l’année 2011, je veux pouvoir afficher en une seule ligne les deux années consécutives.</w:t>
+      </w:r>
+    </w:p>
+    <w:p>
+      <w:pPr>
+        <w:pStyle w:val="Paragraphedeliste"/>
+      </w:pPr>
+    </w:p>
+    <w:p>
+      <w:pPr>
+        <w:pStyle w:val="Paragraphedeliste"/>
+        <w:numPr>
+          <w:ilvl w:val="0"/>
+          <w:numId w:val="4"/>
+        </w:numPr>
+      </w:pPr>
+      <w:r>
+        <w:t>En tant qu’utilisateur, je veux aussi avoir un mode pour afficher des fonctions plutôt que des séries temporelles (onglet, option, ...). Par défaut, je peux voir x2, sinus(x), sin(x) + sin(3</w:t>
+      </w:r>
+      <w:proofErr w:type="gramStart"/>
+      <w:r>
+        <w:t>x)/</w:t>
+      </w:r>
+      <w:proofErr w:type="gramEnd"/>
+      <w:r>
+        <w:t xml:space="preserve">3 + sin(5x)/5, x * sin(x). De plus, un champ texte me permet d’écrire une expression personnalisée qui sera exécutée avec </w:t>
+      </w:r>
+      <w:proofErr w:type="spellStart"/>
+      <w:r>
+        <w:t>Roslyn</w:t>
+      </w:r>
+      <w:proofErr w:type="spellEnd"/>
+      <w:r>
+        <w:t xml:space="preserve"> dynamiquement. Les </w:t>
+      </w:r>
+      <w:proofErr w:type="spellStart"/>
+      <w:r>
+        <w:t>tokens</w:t>
+      </w:r>
+      <w:proofErr w:type="spellEnd"/>
+      <w:r>
+        <w:t xml:space="preserve"> “sin”, “cos”,”^” sont donc remplacés par leur équivalent C#.</w:t>
+      </w:r>
+    </w:p>
+    <w:p>
+      <w:pPr>
+        <w:pStyle w:val="Paragraphedeliste"/>
+      </w:pPr>
+    </w:p>
+    <w:p>
+      <w:pPr>
+        <w:pStyle w:val="Paragraphedeliste"/>
+        <w:numPr>
+          <w:ilvl w:val="0"/>
+          <w:numId w:val="4"/>
+        </w:numPr>
+      </w:pPr>
+    </w:p>
+    <w:p>
+      <w:pPr>
+        <w:pStyle w:val="Paragraphedeliste"/>
+      </w:pPr>
+    </w:p>
+    <w:p>
+      <w:r>
+        <w:br w:type="page"/>
+      </w:r>
+    </w:p>
+    <w:p>
+      <w:pPr>
+        <w:pStyle w:val="Titre1"/>
+        <w:numPr>
+          <w:ilvl w:val="0"/>
+          <w:numId w:val="2"/>
+        </w:numPr>
+      </w:pPr>
+      <w:bookmarkStart w:id="2" w:name="_Toc207626278"/>
+      <w:r>
+        <w:lastRenderedPageBreak/>
+        <w:t>Rapport de tests :</w:t>
+      </w:r>
+      <w:bookmarkEnd w:id="2"/>
     </w:p>
     <w:p/>
     <w:p>
       <w:pPr>
         <w:pStyle w:val="Titre1"/>
-      </w:pPr>
-      <w:bookmarkStart w:id="2" w:name="_Toc207024454"/>
-      <w:r>
-        <w:t>Rapport de tests :</w:t>
-      </w:r>
-      <w:bookmarkEnd w:id="2"/>
+        <w:numPr>
+          <w:ilvl w:val="0"/>
+          <w:numId w:val="2"/>
+        </w:numPr>
+      </w:pPr>
+      <w:bookmarkStart w:id="3" w:name="_Toc207626279"/>
+      <w:r>
+        <w:t>Journal de travail :</w:t>
+      </w:r>
+      <w:bookmarkEnd w:id="3"/>
     </w:p>
     <w:p/>
     <w:p>
       <w:pPr>
         <w:pStyle w:val="Titre1"/>
-      </w:pPr>
-      <w:bookmarkStart w:id="3" w:name="_Toc207024455"/>
-      <w:r>
-        <w:t>Journal de travail :</w:t>
-      </w:r>
-      <w:bookmarkEnd w:id="3"/>
+        <w:numPr>
+          <w:ilvl w:val="0"/>
+          <w:numId w:val="2"/>
+        </w:numPr>
+      </w:pPr>
+      <w:bookmarkStart w:id="4" w:name="_Toc207626280"/>
+      <w:r>
+        <w:t>Usage de l’IA :</w:t>
+      </w:r>
+      <w:bookmarkEnd w:id="4"/>
     </w:p>
     <w:p/>
     <w:p>
       <w:pPr>
         <w:pStyle w:val="Titre1"/>
-      </w:pPr>
-      <w:bookmarkStart w:id="4" w:name="_Toc207024456"/>
-      <w:r>
-        <w:t>Usage de l’IA :</w:t>
-      </w:r>
-      <w:bookmarkEnd w:id="4"/>
-    </w:p>
-    <w:p/>
-    <w:p>
-      <w:pPr>
-        <w:pStyle w:val="Titre1"/>
-      </w:pPr>
-      <w:bookmarkStart w:id="5" w:name="_Toc207024457"/>
+        <w:numPr>
+          <w:ilvl w:val="0"/>
+          <w:numId w:val="2"/>
+        </w:numPr>
+      </w:pPr>
+      <w:bookmarkStart w:id="5" w:name="_Toc207626281"/>
       <w:r>
         <w:t>Conclusion :</w:t>
       </w:r>
@@ -711,6 +1168,421 @@
     </w:sectPr>
   </w:body>
 </w:document>
+</file>
+
+<file path=word/numbering.xml><?xml version="1.0" encoding="utf-8"?>
+<w:numbering xmlns:wpc="http://schemas.microsoft.com/office/word/2010/wordprocessingCanvas" xmlns:cx="http://schemas.microsoft.com/office/drawing/2014/chartex" xmlns:cx1="http://schemas.microsoft.com/office/drawing/2015/9/8/chartex" xmlns:cx2="http://schemas.microsoft.com/office/drawing/2015/10/21/chartex" xmlns:cx3="http://schemas.microsoft.com/office/drawing/2016/5/9/chartex" xmlns:cx4="http://schemas.microsoft.com/office/drawing/2016/5/10/chartex" xmlns:cx5="http://schemas.microsoft.com/office/drawing/2016/5/11/chartex" xmlns:cx6="http://schemas.microsoft.com/office/drawing/2016/5/12/chartex" xmlns:cx7="http://schemas.microsoft.com/office/drawing/2016/5/13/chartex" xmlns:cx8="http://schemas.microsoft.com/office/drawing/2016/5/14/chartex" xmlns:mc="http://schemas.openxmlformats.org/markup-compatibility/2006" xmlns:aink="http://schemas.microsoft.com/office/drawing/2016/ink" xmlns:am3d="http://schemas.microsoft.com/office/drawing/2017/model3d" xmlns:o="urn:schemas-microsoft-com:office:office" xmlns:oel="http://schemas.microsoft.com/office/2019/extlst" xmlns:r="http://schemas.openxmlformats.org/officeDocument/2006/relationships" xmlns:m="http://schemas.openxmlformats.org/officeDocument/2006/math" xmlns:v="urn:schemas-microsoft-com:vml" xmlns:wp14="http://schemas.microsoft.com/office/word/2010/wordprocessingDrawing" xmlns:wp="http://schemas.openxmlformats.org/drawingml/2006/wordprocessingDrawing" xmlns:w10="urn:schemas-microsoft-com:office:word" xmlns:w="http://schemas.openxmlformats.org/wordprocessingml/2006/main" xmlns:w14="http://schemas.microsoft.com/office/word/2010/wordml" xmlns:w15="http://schemas.microsoft.com/office/word/2012/wordml" xmlns:w16cex="http://schemas.microsoft.com/office/word/2018/wordml/cex" xmlns:w16cid="http://schemas.microsoft.com/office/word/2016/wordml/cid" xmlns:w16="http://schemas.microsoft.com/office/word/2018/wordml" xmlns:w16sdtdh="http://schemas.microsoft.com/office/word/2020/wordml/sdtdatahash" xmlns:w16se="http://schemas.microsoft.com/office/word/2015/wordml/symex" xmlns:wpg="http://schemas.microsoft.com/office/word/2010/wordprocessingGroup" xmlns:wpi="http://schemas.microsoft.com/office/word/2010/wordprocessingInk" xmlns:wne="http://schemas.microsoft.com/office/word/2006/wordml" xmlns:wps="http://schemas.microsoft.com/office/word/2010/wordprocessingShape" mc:Ignorable="w14 w15 w16se w16cid w16 w16cex w16sdtdh wp14">
+  <w:abstractNum w:abstractNumId="0" w15:restartNumberingAfterBreak="0">
+    <w:nsid w:val="581853E1"/>
+    <w:multiLevelType w:val="hybridMultilevel"/>
+    <w:tmpl w:val="314486AC"/>
+    <w:lvl w:ilvl="0" w:tplc="100C0001">
+      <w:start w:val="1"/>
+      <w:numFmt w:val="bullet"/>
+      <w:lvlText w:val=""/>
+      <w:lvlJc w:val="left"/>
+      <w:pPr>
+        <w:ind w:left="720" w:hanging="360"/>
+      </w:pPr>
+      <w:rPr>
+        <w:rFonts w:ascii="Symbol" w:hAnsi="Symbol" w:hint="default"/>
+      </w:rPr>
+    </w:lvl>
+    <w:lvl w:ilvl="1" w:tplc="100C0003" w:tentative="1">
+      <w:start w:val="1"/>
+      <w:numFmt w:val="bullet"/>
+      <w:lvlText w:val="o"/>
+      <w:lvlJc w:val="left"/>
+      <w:pPr>
+        <w:ind w:left="1440" w:hanging="360"/>
+      </w:pPr>
+      <w:rPr>
+        <w:rFonts w:ascii="Courier New" w:hAnsi="Courier New" w:cs="Courier New" w:hint="default"/>
+      </w:rPr>
+    </w:lvl>
+    <w:lvl w:ilvl="2" w:tplc="100C0005" w:tentative="1">
+      <w:start w:val="1"/>
+      <w:numFmt w:val="bullet"/>
+      <w:lvlText w:val=""/>
+      <w:lvlJc w:val="left"/>
+      <w:pPr>
+        <w:ind w:left="2160" w:hanging="360"/>
+      </w:pPr>
+      <w:rPr>
+        <w:rFonts w:ascii="Wingdings" w:hAnsi="Wingdings" w:hint="default"/>
+      </w:rPr>
+    </w:lvl>
+    <w:lvl w:ilvl="3" w:tplc="100C0001" w:tentative="1">
+      <w:start w:val="1"/>
+      <w:numFmt w:val="bullet"/>
+      <w:lvlText w:val=""/>
+      <w:lvlJc w:val="left"/>
+      <w:pPr>
+        <w:ind w:left="2880" w:hanging="360"/>
+      </w:pPr>
+      <w:rPr>
+        <w:rFonts w:ascii="Symbol" w:hAnsi="Symbol" w:hint="default"/>
+      </w:rPr>
+    </w:lvl>
+    <w:lvl w:ilvl="4" w:tplc="100C0003" w:tentative="1">
+      <w:start w:val="1"/>
+      <w:numFmt w:val="bullet"/>
+      <w:lvlText w:val="o"/>
+      <w:lvlJc w:val="left"/>
+      <w:pPr>
+        <w:ind w:left="3600" w:hanging="360"/>
+      </w:pPr>
+      <w:rPr>
+        <w:rFonts w:ascii="Courier New" w:hAnsi="Courier New" w:cs="Courier New" w:hint="default"/>
+      </w:rPr>
+    </w:lvl>
+    <w:lvl w:ilvl="5" w:tplc="100C0005" w:tentative="1">
+      <w:start w:val="1"/>
+      <w:numFmt w:val="bullet"/>
+      <w:lvlText w:val=""/>
+      <w:lvlJc w:val="left"/>
+      <w:pPr>
+        <w:ind w:left="4320" w:hanging="360"/>
+      </w:pPr>
+      <w:rPr>
+        <w:rFonts w:ascii="Wingdings" w:hAnsi="Wingdings" w:hint="default"/>
+      </w:rPr>
+    </w:lvl>
+    <w:lvl w:ilvl="6" w:tplc="100C0001" w:tentative="1">
+      <w:start w:val="1"/>
+      <w:numFmt w:val="bullet"/>
+      <w:lvlText w:val=""/>
+      <w:lvlJc w:val="left"/>
+      <w:pPr>
+        <w:ind w:left="5040" w:hanging="360"/>
+      </w:pPr>
+      <w:rPr>
+        <w:rFonts w:ascii="Symbol" w:hAnsi="Symbol" w:hint="default"/>
+      </w:rPr>
+    </w:lvl>
+    <w:lvl w:ilvl="7" w:tplc="100C0003" w:tentative="1">
+      <w:start w:val="1"/>
+      <w:numFmt w:val="bullet"/>
+      <w:lvlText w:val="o"/>
+      <w:lvlJc w:val="left"/>
+      <w:pPr>
+        <w:ind w:left="5760" w:hanging="360"/>
+      </w:pPr>
+      <w:rPr>
+        <w:rFonts w:ascii="Courier New" w:hAnsi="Courier New" w:cs="Courier New" w:hint="default"/>
+      </w:rPr>
+    </w:lvl>
+    <w:lvl w:ilvl="8" w:tplc="100C0005" w:tentative="1">
+      <w:start w:val="1"/>
+      <w:numFmt w:val="bullet"/>
+      <w:lvlText w:val=""/>
+      <w:lvlJc w:val="left"/>
+      <w:pPr>
+        <w:ind w:left="6480" w:hanging="360"/>
+      </w:pPr>
+      <w:rPr>
+        <w:rFonts w:ascii="Wingdings" w:hAnsi="Wingdings" w:hint="default"/>
+      </w:rPr>
+    </w:lvl>
+  </w:abstractNum>
+  <w:abstractNum w:abstractNumId="1" w15:restartNumberingAfterBreak="0">
+    <w:nsid w:val="659439D3"/>
+    <w:multiLevelType w:val="hybridMultilevel"/>
+    <w:tmpl w:val="13723B2E"/>
+    <w:lvl w:ilvl="0" w:tplc="100C0001">
+      <w:start w:val="1"/>
+      <w:numFmt w:val="bullet"/>
+      <w:lvlText w:val=""/>
+      <w:lvlJc w:val="left"/>
+      <w:pPr>
+        <w:ind w:left="720" w:hanging="360"/>
+      </w:pPr>
+      <w:rPr>
+        <w:rFonts w:ascii="Symbol" w:hAnsi="Symbol" w:hint="default"/>
+      </w:rPr>
+    </w:lvl>
+    <w:lvl w:ilvl="1" w:tplc="100C0003">
+      <w:start w:val="1"/>
+      <w:numFmt w:val="bullet"/>
+      <w:lvlText w:val="o"/>
+      <w:lvlJc w:val="left"/>
+      <w:pPr>
+        <w:ind w:left="1440" w:hanging="360"/>
+      </w:pPr>
+      <w:rPr>
+        <w:rFonts w:ascii="Courier New" w:hAnsi="Courier New" w:cs="Courier New" w:hint="default"/>
+      </w:rPr>
+    </w:lvl>
+    <w:lvl w:ilvl="2" w:tplc="100C0005" w:tentative="1">
+      <w:start w:val="1"/>
+      <w:numFmt w:val="bullet"/>
+      <w:lvlText w:val=""/>
+      <w:lvlJc w:val="left"/>
+      <w:pPr>
+        <w:ind w:left="2160" w:hanging="360"/>
+      </w:pPr>
+      <w:rPr>
+        <w:rFonts w:ascii="Wingdings" w:hAnsi="Wingdings" w:hint="default"/>
+      </w:rPr>
+    </w:lvl>
+    <w:lvl w:ilvl="3" w:tplc="100C0001" w:tentative="1">
+      <w:start w:val="1"/>
+      <w:numFmt w:val="bullet"/>
+      <w:lvlText w:val=""/>
+      <w:lvlJc w:val="left"/>
+      <w:pPr>
+        <w:ind w:left="2880" w:hanging="360"/>
+      </w:pPr>
+      <w:rPr>
+        <w:rFonts w:ascii="Symbol" w:hAnsi="Symbol" w:hint="default"/>
+      </w:rPr>
+    </w:lvl>
+    <w:lvl w:ilvl="4" w:tplc="100C0003" w:tentative="1">
+      <w:start w:val="1"/>
+      <w:numFmt w:val="bullet"/>
+      <w:lvlText w:val="o"/>
+      <w:lvlJc w:val="left"/>
+      <w:pPr>
+        <w:ind w:left="3600" w:hanging="360"/>
+      </w:pPr>
+      <w:rPr>
+        <w:rFonts w:ascii="Courier New" w:hAnsi="Courier New" w:cs="Courier New" w:hint="default"/>
+      </w:rPr>
+    </w:lvl>
+    <w:lvl w:ilvl="5" w:tplc="100C0005" w:tentative="1">
+      <w:start w:val="1"/>
+      <w:numFmt w:val="bullet"/>
+      <w:lvlText w:val=""/>
+      <w:lvlJc w:val="left"/>
+      <w:pPr>
+        <w:ind w:left="4320" w:hanging="360"/>
+      </w:pPr>
+      <w:rPr>
+        <w:rFonts w:ascii="Wingdings" w:hAnsi="Wingdings" w:hint="default"/>
+      </w:rPr>
+    </w:lvl>
+    <w:lvl w:ilvl="6" w:tplc="100C0001" w:tentative="1">
+      <w:start w:val="1"/>
+      <w:numFmt w:val="bullet"/>
+      <w:lvlText w:val=""/>
+      <w:lvlJc w:val="left"/>
+      <w:pPr>
+        <w:ind w:left="5040" w:hanging="360"/>
+      </w:pPr>
+      <w:rPr>
+        <w:rFonts w:ascii="Symbol" w:hAnsi="Symbol" w:hint="default"/>
+      </w:rPr>
+    </w:lvl>
+    <w:lvl w:ilvl="7" w:tplc="100C0003" w:tentative="1">
+      <w:start w:val="1"/>
+      <w:numFmt w:val="bullet"/>
+      <w:lvlText w:val="o"/>
+      <w:lvlJc w:val="left"/>
+      <w:pPr>
+        <w:ind w:left="5760" w:hanging="360"/>
+      </w:pPr>
+      <w:rPr>
+        <w:rFonts w:ascii="Courier New" w:hAnsi="Courier New" w:cs="Courier New" w:hint="default"/>
+      </w:rPr>
+    </w:lvl>
+    <w:lvl w:ilvl="8" w:tplc="100C0005" w:tentative="1">
+      <w:start w:val="1"/>
+      <w:numFmt w:val="bullet"/>
+      <w:lvlText w:val=""/>
+      <w:lvlJc w:val="left"/>
+      <w:pPr>
+        <w:ind w:left="6480" w:hanging="360"/>
+      </w:pPr>
+      <w:rPr>
+        <w:rFonts w:ascii="Wingdings" w:hAnsi="Wingdings" w:hint="default"/>
+      </w:rPr>
+    </w:lvl>
+  </w:abstractNum>
+  <w:abstractNum w:abstractNumId="2" w15:restartNumberingAfterBreak="0">
+    <w:nsid w:val="66CF6B14"/>
+    <w:multiLevelType w:val="multilevel"/>
+    <w:tmpl w:val="100C001F"/>
+    <w:lvl w:ilvl="0">
+      <w:start w:val="1"/>
+      <w:numFmt w:val="decimal"/>
+      <w:lvlText w:val="%1."/>
+      <w:lvlJc w:val="left"/>
+      <w:pPr>
+        <w:ind w:left="360" w:hanging="360"/>
+      </w:pPr>
+    </w:lvl>
+    <w:lvl w:ilvl="1">
+      <w:start w:val="1"/>
+      <w:numFmt w:val="decimal"/>
+      <w:lvlText w:val="%1.%2."/>
+      <w:lvlJc w:val="left"/>
+      <w:pPr>
+        <w:ind w:left="792" w:hanging="432"/>
+      </w:pPr>
+    </w:lvl>
+    <w:lvl w:ilvl="2">
+      <w:start w:val="1"/>
+      <w:numFmt w:val="decimal"/>
+      <w:lvlText w:val="%1.%2.%3."/>
+      <w:lvlJc w:val="left"/>
+      <w:pPr>
+        <w:ind w:left="1224" w:hanging="504"/>
+      </w:pPr>
+    </w:lvl>
+    <w:lvl w:ilvl="3">
+      <w:start w:val="1"/>
+      <w:numFmt w:val="decimal"/>
+      <w:lvlText w:val="%1.%2.%3.%4."/>
+      <w:lvlJc w:val="left"/>
+      <w:pPr>
+        <w:ind w:left="1728" w:hanging="648"/>
+      </w:pPr>
+    </w:lvl>
+    <w:lvl w:ilvl="4">
+      <w:start w:val="1"/>
+      <w:numFmt w:val="decimal"/>
+      <w:lvlText w:val="%1.%2.%3.%4.%5."/>
+      <w:lvlJc w:val="left"/>
+      <w:pPr>
+        <w:ind w:left="2232" w:hanging="792"/>
+      </w:pPr>
+    </w:lvl>
+    <w:lvl w:ilvl="5">
+      <w:start w:val="1"/>
+      <w:numFmt w:val="decimal"/>
+      <w:lvlText w:val="%1.%2.%3.%4.%5.%6."/>
+      <w:lvlJc w:val="left"/>
+      <w:pPr>
+        <w:ind w:left="2736" w:hanging="936"/>
+      </w:pPr>
+    </w:lvl>
+    <w:lvl w:ilvl="6">
+      <w:start w:val="1"/>
+      <w:numFmt w:val="decimal"/>
+      <w:lvlText w:val="%1.%2.%3.%4.%5.%6.%7."/>
+      <w:lvlJc w:val="left"/>
+      <w:pPr>
+        <w:ind w:left="3240" w:hanging="1080"/>
+      </w:pPr>
+    </w:lvl>
+    <w:lvl w:ilvl="7">
+      <w:start w:val="1"/>
+      <w:numFmt w:val="decimal"/>
+      <w:lvlText w:val="%1.%2.%3.%4.%5.%6.%7.%8."/>
+      <w:lvlJc w:val="left"/>
+      <w:pPr>
+        <w:ind w:left="3744" w:hanging="1224"/>
+      </w:pPr>
+    </w:lvl>
+    <w:lvl w:ilvl="8">
+      <w:start w:val="1"/>
+      <w:numFmt w:val="decimal"/>
+      <w:lvlText w:val="%1.%2.%3.%4.%5.%6.%7.%8.%9."/>
+      <w:lvlJc w:val="left"/>
+      <w:pPr>
+        <w:ind w:left="4320" w:hanging="1440"/>
+      </w:pPr>
+    </w:lvl>
+  </w:abstractNum>
+  <w:abstractNum w:abstractNumId="3" w15:restartNumberingAfterBreak="0">
+    <w:nsid w:val="7EEF753D"/>
+    <w:multiLevelType w:val="multilevel"/>
+    <w:tmpl w:val="100C001F"/>
+    <w:lvl w:ilvl="0">
+      <w:start w:val="1"/>
+      <w:numFmt w:val="decimal"/>
+      <w:lvlText w:val="%1."/>
+      <w:lvlJc w:val="left"/>
+      <w:pPr>
+        <w:ind w:left="360" w:hanging="360"/>
+      </w:pPr>
+    </w:lvl>
+    <w:lvl w:ilvl="1">
+      <w:start w:val="1"/>
+      <w:numFmt w:val="decimal"/>
+      <w:lvlText w:val="%1.%2."/>
+      <w:lvlJc w:val="left"/>
+      <w:pPr>
+        <w:ind w:left="792" w:hanging="432"/>
+      </w:pPr>
+    </w:lvl>
+    <w:lvl w:ilvl="2">
+      <w:start w:val="1"/>
+      <w:numFmt w:val="decimal"/>
+      <w:lvlText w:val="%1.%2.%3."/>
+      <w:lvlJc w:val="left"/>
+      <w:pPr>
+        <w:ind w:left="1224" w:hanging="504"/>
+      </w:pPr>
+    </w:lvl>
+    <w:lvl w:ilvl="3">
+      <w:start w:val="1"/>
+      <w:numFmt w:val="decimal"/>
+      <w:lvlText w:val="%1.%2.%3.%4."/>
+      <w:lvlJc w:val="left"/>
+      <w:pPr>
+        <w:ind w:left="1728" w:hanging="648"/>
+      </w:pPr>
+    </w:lvl>
+    <w:lvl w:ilvl="4">
+      <w:start w:val="1"/>
+      <w:numFmt w:val="decimal"/>
+      <w:lvlText w:val="%1.%2.%3.%4.%5."/>
+      <w:lvlJc w:val="left"/>
+      <w:pPr>
+        <w:ind w:left="2232" w:hanging="792"/>
+      </w:pPr>
+    </w:lvl>
+    <w:lvl w:ilvl="5">
+      <w:start w:val="1"/>
+      <w:numFmt w:val="decimal"/>
+      <w:lvlText w:val="%1.%2.%3.%4.%5.%6."/>
+      <w:lvlJc w:val="left"/>
+      <w:pPr>
+        <w:ind w:left="2736" w:hanging="936"/>
+      </w:pPr>
+    </w:lvl>
+    <w:lvl w:ilvl="6">
+      <w:start w:val="1"/>
+      <w:numFmt w:val="decimal"/>
+      <w:lvlText w:val="%1.%2.%3.%4.%5.%6.%7."/>
+      <w:lvlJc w:val="left"/>
+      <w:pPr>
+        <w:ind w:left="3240" w:hanging="1080"/>
+      </w:pPr>
+    </w:lvl>
+    <w:lvl w:ilvl="7">
+      <w:start w:val="1"/>
+      <w:numFmt w:val="decimal"/>
+      <w:lvlText w:val="%1.%2.%3.%4.%5.%6.%7.%8."/>
+      <w:lvlJc w:val="left"/>
+      <w:pPr>
+        <w:ind w:left="3744" w:hanging="1224"/>
+      </w:pPr>
+    </w:lvl>
+    <w:lvl w:ilvl="8">
+      <w:start w:val="1"/>
+      <w:numFmt w:val="decimal"/>
+      <w:lvlText w:val="%1.%2.%3.%4.%5.%6.%7.%8.%9."/>
+      <w:lvlJc w:val="left"/>
+      <w:pPr>
+        <w:ind w:left="4320" w:hanging="1440"/>
+      </w:pPr>
+    </w:lvl>
+  </w:abstractNum>
+  <w:num w:numId="1" w16cid:durableId="96220686">
+    <w:abstractNumId w:val="1"/>
+  </w:num>
+  <w:num w:numId="2" w16cid:durableId="1556621580">
+    <w:abstractNumId w:val="3"/>
+  </w:num>
+  <w:num w:numId="3" w16cid:durableId="1073164213">
+    <w:abstractNumId w:val="2"/>
+  </w:num>
+  <w:num w:numId="4" w16cid:durableId="1989481598">
+    <w:abstractNumId w:val="0"/>
+  </w:num>
+</w:numbering>
 </file>
 
 <file path=word/styles.xml><?xml version="1.0" encoding="utf-8"?>
@@ -1315,7 +2187,6 @@
   <w:style w:type="character" w:default="1" w:styleId="Policepardfaut">
     <w:name w:val="Default Paragraph Font"/>
     <w:uiPriority w:val="1"/>
-    <w:semiHidden/>
     <w:unhideWhenUsed/>
   </w:style>
   <w:style w:type="table" w:default="1" w:styleId="TableauNormal">

</xml_diff>

<commit_message>
Lecture du fichier csv
</commit_message>
<xml_diff>
--- a/Rapport.docx
+++ b/Rapport.docx
@@ -1097,19 +1097,13 @@
         <w:t>Commencer à implémenter la fonction pour des fichier custom</w:t>
       </w:r>
       <w:r>
+        <w:t xml:space="preserve"> (US</w:t>
+      </w:r>
+      <w:r>
         <w:t xml:space="preserve"> </w:t>
       </w:r>
       <w:r>
-        <w:t>(US</w:t>
-      </w:r>
-      <w:r>
-        <w:t xml:space="preserve"> </w:t>
-      </w:r>
-      <w:r>
-        <w:t>3</w:t>
-      </w:r>
-      <w:r>
-        <w:t>)</w:t>
+        <w:t>3)</w:t>
       </w:r>
     </w:p>
     <w:p>
@@ -1243,19 +1237,13 @@
         <w:t>inir la programmation des filtres</w:t>
       </w:r>
       <w:r>
+        <w:t xml:space="preserve"> (US</w:t>
+      </w:r>
+      <w:r>
         <w:t xml:space="preserve"> </w:t>
       </w:r>
       <w:r>
-        <w:t>(US</w:t>
-      </w:r>
-      <w:r>
-        <w:t xml:space="preserve"> </w:t>
-      </w:r>
-      <w:r>
-        <w:t>1</w:t>
-      </w:r>
-      <w:r>
-        <w:t>, 2</w:t>
+        <w:t>1, 2</w:t>
       </w:r>
       <w:r>
         <w:t>, 4</w:t>
@@ -1276,16 +1264,7 @@
         <w:t>Commencer la programmation de la fonctionnalité pour exporter un graphique en PNG ou PDF</w:t>
       </w:r>
       <w:r>
-        <w:t xml:space="preserve"> </w:t>
-      </w:r>
-      <w:r>
-        <w:t>(US</w:t>
-      </w:r>
-      <w:r>
-        <w:t xml:space="preserve"> 5</w:t>
-      </w:r>
-      <w:r>
-        <w:t>)</w:t>
+        <w:t xml:space="preserve"> (US 5)</w:t>
       </w:r>
     </w:p>
     <w:p>
@@ -1318,16 +1297,7 @@
         <w:t>Continuer / finir l’option d’exportation en PNG ou PDF</w:t>
       </w:r>
       <w:r>
-        <w:t xml:space="preserve"> </w:t>
-      </w:r>
-      <w:r>
-        <w:t>(US</w:t>
-      </w:r>
-      <w:r>
-        <w:t xml:space="preserve"> 5</w:t>
-      </w:r>
-      <w:r>
-        <w:t>)</w:t>
+        <w:t xml:space="preserve"> (US 5)</w:t>
       </w:r>
     </w:p>
     <w:p>

</xml_diff>

<commit_message>
(DOC) ajout du rapport de tests dans le rapport
</commit_message>
<xml_diff>
--- a/Rapport.docx
+++ b/Rapport.docx
@@ -1,10 +1,10 @@
 
 <file path=word/document.xml><?xml version="1.0" encoding="utf-8"?>
-<w:document xmlns:wpc="http://schemas.microsoft.com/office/word/2010/wordprocessingCanvas" xmlns:cx="http://schemas.microsoft.com/office/drawing/2014/chartex" xmlns:cx1="http://schemas.microsoft.com/office/drawing/2015/9/8/chartex" xmlns:cx2="http://schemas.microsoft.com/office/drawing/2015/10/21/chartex" xmlns:cx3="http://schemas.microsoft.com/office/drawing/2016/5/9/chartex" xmlns:cx4="http://schemas.microsoft.com/office/drawing/2016/5/10/chartex" xmlns:cx5="http://schemas.microsoft.com/office/drawing/2016/5/11/chartex" xmlns:cx6="http://schemas.microsoft.com/office/drawing/2016/5/12/chartex" xmlns:cx7="http://schemas.microsoft.com/office/drawing/2016/5/13/chartex" xmlns:cx8="http://schemas.microsoft.com/office/drawing/2016/5/14/chartex" xmlns:mc="http://schemas.openxmlformats.org/markup-compatibility/2006" xmlns:aink="http://schemas.microsoft.com/office/drawing/2016/ink" xmlns:am3d="http://schemas.microsoft.com/office/drawing/2017/model3d" xmlns:o="urn:schemas-microsoft-com:office:office" xmlns:oel="http://schemas.microsoft.com/office/2019/extlst" xmlns:r="http://schemas.openxmlformats.org/officeDocument/2006/relationships" xmlns:m="http://schemas.openxmlformats.org/officeDocument/2006/math" xmlns:v="urn:schemas-microsoft-com:vml" xmlns:wp14="http://schemas.microsoft.com/office/word/2010/wordprocessingDrawing" xmlns:wp="http://schemas.openxmlformats.org/drawingml/2006/wordprocessingDrawing" xmlns:w10="urn:schemas-microsoft-com:office:word" xmlns:w="http://schemas.openxmlformats.org/wordprocessingml/2006/main" xmlns:w14="http://schemas.microsoft.com/office/word/2010/wordml" xmlns:w15="http://schemas.microsoft.com/office/word/2012/wordml" xmlns:w16cex="http://schemas.microsoft.com/office/word/2018/wordml/cex" xmlns:w16cid="http://schemas.microsoft.com/office/word/2016/wordml/cid" xmlns:w16="http://schemas.microsoft.com/office/word/2018/wordml" xmlns:w16sdtdh="http://schemas.microsoft.com/office/word/2020/wordml/sdtdatahash" xmlns:w16se="http://schemas.microsoft.com/office/word/2015/wordml/symex" xmlns:wpg="http://schemas.microsoft.com/office/word/2010/wordprocessingGroup" xmlns:wpi="http://schemas.microsoft.com/office/word/2010/wordprocessingInk" xmlns:wne="http://schemas.microsoft.com/office/word/2006/wordml" xmlns:wps="http://schemas.microsoft.com/office/word/2010/wordprocessingShape" mc:Ignorable="w14 w15 w16se w16cid w16 w16cex w16sdtdh wp14">
+<w:document xmlns:wpc="http://schemas.microsoft.com/office/word/2010/wordprocessingCanvas" xmlns:cx="http://schemas.microsoft.com/office/drawing/2014/chartex" xmlns:cx1="http://schemas.microsoft.com/office/drawing/2015/9/8/chartex" xmlns:cx2="http://schemas.microsoft.com/office/drawing/2015/10/21/chartex" xmlns:cx3="http://schemas.microsoft.com/office/drawing/2016/5/9/chartex" xmlns:cx4="http://schemas.microsoft.com/office/drawing/2016/5/10/chartex" xmlns:cx5="http://schemas.microsoft.com/office/drawing/2016/5/11/chartex" xmlns:cx6="http://schemas.microsoft.com/office/drawing/2016/5/12/chartex" xmlns:cx7="http://schemas.microsoft.com/office/drawing/2016/5/13/chartex" xmlns:cx8="http://schemas.microsoft.com/office/drawing/2016/5/14/chartex" xmlns:mc="http://schemas.openxmlformats.org/markup-compatibility/2006" xmlns:aink="http://schemas.microsoft.com/office/drawing/2016/ink" xmlns:am3d="http://schemas.microsoft.com/office/drawing/2017/model3d" xmlns:o="urn:schemas-microsoft-com:office:office" xmlns:oel="http://schemas.microsoft.com/office/2019/extlst" xmlns:r="http://schemas.openxmlformats.org/officeDocument/2006/relationships" xmlns:m="http://schemas.openxmlformats.org/officeDocument/2006/math" xmlns:v="urn:schemas-microsoft-com:vml" xmlns:wp14="http://schemas.microsoft.com/office/word/2010/wordprocessingDrawing" xmlns:wp="http://schemas.openxmlformats.org/drawingml/2006/wordprocessingDrawing" xmlns:w10="urn:schemas-microsoft-com:office:word" xmlns:w="http://schemas.openxmlformats.org/wordprocessingml/2006/main" xmlns:w14="http://schemas.microsoft.com/office/word/2010/wordml" xmlns:w15="http://schemas.microsoft.com/office/word/2012/wordml" xmlns:w16cex="http://schemas.microsoft.com/office/word/2018/wordml/cex" xmlns:w16cid="http://schemas.microsoft.com/office/word/2016/wordml/cid" xmlns:w16="http://schemas.microsoft.com/office/word/2018/wordml" xmlns:w16du="http://schemas.microsoft.com/office/word/2023/wordml/word16du" xmlns:w16sdtdh="http://schemas.microsoft.com/office/word/2020/wordml/sdtdatahash" xmlns:w16sdtfl="http://schemas.microsoft.com/office/word/2024/wordml/sdtformatlock" xmlns:w16se="http://schemas.microsoft.com/office/word/2015/wordml/symex" xmlns:wpg="http://schemas.microsoft.com/office/word/2010/wordprocessingGroup" xmlns:wpi="http://schemas.microsoft.com/office/word/2010/wordprocessingInk" xmlns:wne="http://schemas.microsoft.com/office/word/2006/wordml" xmlns:wps="http://schemas.microsoft.com/office/word/2010/wordprocessingShape" mc:Ignorable="w14 w15 w16se w16cid w16 w16cex w16sdtdh w16sdtfl w16du wp14">
   <w:body>
     <w:p>
       <w:pPr>
-        <w:pStyle w:val="Titre"/>
+        <w:pStyle w:val="Title"/>
         <w:jc w:val="center"/>
         <w:rPr>
           <w:lang w:val="en-US"/>
@@ -13,7 +13,7 @@
     </w:p>
     <w:p>
       <w:pPr>
-        <w:pStyle w:val="Titre"/>
+        <w:pStyle w:val="Title"/>
         <w:jc w:val="center"/>
         <w:rPr>
           <w:lang w:val="en-US"/>
@@ -88,7 +88,7 @@
                     <pic:cNvPicPr/>
                   </pic:nvPicPr>
                   <pic:blipFill>
-                    <a:blip r:embed="rId6">
+                    <a:blip r:embed="rId8">
                       <a:extLst>
                         <a:ext uri="{28A0092B-C50C-407E-A947-70E740481C1C}">
                           <a14:useLocalDpi xmlns:a14="http://schemas.microsoft.com/office/drawing/2010/main" val="0"/>
@@ -189,7 +189,7 @@
       <w:sdtContent>
         <w:p>
           <w:pPr>
-            <w:pStyle w:val="En-ttedetabledesmatires"/>
+            <w:pStyle w:val="TOCHeading"/>
           </w:pPr>
           <w:r>
             <w:rPr>
@@ -200,7 +200,7 @@
         </w:p>
         <w:p>
           <w:pPr>
-            <w:pStyle w:val="TM1"/>
+            <w:pStyle w:val="TOC1"/>
             <w:tabs>
               <w:tab w:val="left" w:pos="480"/>
               <w:tab w:val="right" w:leader="dot" w:pos="9062"/>
@@ -223,7 +223,7 @@
           <w:hyperlink w:anchor="_Toc208233564" w:history="1">
             <w:r>
               <w:rPr>
-                <w:rStyle w:val="Lienhypertexte"/>
+                <w:rStyle w:val="Hyperlink"/>
                 <w:noProof/>
               </w:rPr>
               <w:t>1.</w:t>
@@ -238,7 +238,7 @@
             </w:r>
             <w:r>
               <w:rPr>
-                <w:rStyle w:val="Lienhypertexte"/>
+                <w:rStyle w:val="Hyperlink"/>
                 <w:noProof/>
               </w:rPr>
               <w:t>Introduction :</w:t>
@@ -295,7 +295,7 @@
         </w:p>
         <w:p>
           <w:pPr>
-            <w:pStyle w:val="TM1"/>
+            <w:pStyle w:val="TOC1"/>
             <w:tabs>
               <w:tab w:val="left" w:pos="480"/>
               <w:tab w:val="right" w:leader="dot" w:pos="9062"/>
@@ -309,7 +309,7 @@
           <w:hyperlink w:anchor="_Toc208233565" w:history="1">
             <w:r>
               <w:rPr>
-                <w:rStyle w:val="Lienhypertexte"/>
+                <w:rStyle w:val="Hyperlink"/>
                 <w:noProof/>
               </w:rPr>
               <w:t>2.</w:t>
@@ -324,7 +324,7 @@
             </w:r>
             <w:r>
               <w:rPr>
-                <w:rStyle w:val="Lienhypertexte"/>
+                <w:rStyle w:val="Hyperlink"/>
                 <w:noProof/>
               </w:rPr>
               <w:t>Planification :</w:t>
@@ -381,7 +381,7 @@
         </w:p>
         <w:p>
           <w:pPr>
-            <w:pStyle w:val="TM1"/>
+            <w:pStyle w:val="TOC1"/>
             <w:tabs>
               <w:tab w:val="left" w:pos="480"/>
               <w:tab w:val="right" w:leader="dot" w:pos="9062"/>
@@ -395,7 +395,7 @@
           <w:hyperlink w:anchor="_Toc208233566" w:history="1">
             <w:r>
               <w:rPr>
-                <w:rStyle w:val="Lienhypertexte"/>
+                <w:rStyle w:val="Hyperlink"/>
                 <w:noProof/>
               </w:rPr>
               <w:t>3.</w:t>
@@ -410,7 +410,7 @@
             </w:r>
             <w:r>
               <w:rPr>
-                <w:rStyle w:val="Lienhypertexte"/>
+                <w:rStyle w:val="Hyperlink"/>
                 <w:noProof/>
               </w:rPr>
               <w:t>User stories :</w:t>
@@ -467,7 +467,7 @@
         </w:p>
         <w:p>
           <w:pPr>
-            <w:pStyle w:val="TM1"/>
+            <w:pStyle w:val="TOC1"/>
             <w:tabs>
               <w:tab w:val="left" w:pos="480"/>
               <w:tab w:val="right" w:leader="dot" w:pos="9062"/>
@@ -481,7 +481,7 @@
           <w:hyperlink w:anchor="_Toc208233567" w:history="1">
             <w:r>
               <w:rPr>
-                <w:rStyle w:val="Lienhypertexte"/>
+                <w:rStyle w:val="Hyperlink"/>
                 <w:noProof/>
               </w:rPr>
               <w:t>4.</w:t>
@@ -496,7 +496,7 @@
             </w:r>
             <w:r>
               <w:rPr>
-                <w:rStyle w:val="Lienhypertexte"/>
+                <w:rStyle w:val="Hyperlink"/>
                 <w:noProof/>
               </w:rPr>
               <w:t>Rapport de tests :</w:t>
@@ -553,7 +553,7 @@
         </w:p>
         <w:p>
           <w:pPr>
-            <w:pStyle w:val="TM1"/>
+            <w:pStyle w:val="TOC1"/>
             <w:tabs>
               <w:tab w:val="left" w:pos="480"/>
               <w:tab w:val="right" w:leader="dot" w:pos="9062"/>
@@ -567,7 +567,7 @@
           <w:hyperlink w:anchor="_Toc208233568" w:history="1">
             <w:r>
               <w:rPr>
-                <w:rStyle w:val="Lienhypertexte"/>
+                <w:rStyle w:val="Hyperlink"/>
                 <w:noProof/>
               </w:rPr>
               <w:t>5.</w:t>
@@ -582,7 +582,7 @@
             </w:r>
             <w:r>
               <w:rPr>
-                <w:rStyle w:val="Lienhypertexte"/>
+                <w:rStyle w:val="Hyperlink"/>
                 <w:noProof/>
               </w:rPr>
               <w:t>Journal de travail :</w:t>
@@ -639,7 +639,7 @@
         </w:p>
         <w:p>
           <w:pPr>
-            <w:pStyle w:val="TM1"/>
+            <w:pStyle w:val="TOC1"/>
             <w:tabs>
               <w:tab w:val="left" w:pos="480"/>
               <w:tab w:val="right" w:leader="dot" w:pos="9062"/>
@@ -653,7 +653,7 @@
           <w:hyperlink w:anchor="_Toc208233569" w:history="1">
             <w:r>
               <w:rPr>
-                <w:rStyle w:val="Lienhypertexte"/>
+                <w:rStyle w:val="Hyperlink"/>
                 <w:noProof/>
               </w:rPr>
               <w:t>6.</w:t>
@@ -668,7 +668,7 @@
             </w:r>
             <w:r>
               <w:rPr>
-                <w:rStyle w:val="Lienhypertexte"/>
+                <w:rStyle w:val="Hyperlink"/>
                 <w:noProof/>
               </w:rPr>
               <w:t>Usage de l’IA :</w:t>
@@ -725,7 +725,7 @@
         </w:p>
         <w:p>
           <w:pPr>
-            <w:pStyle w:val="TM1"/>
+            <w:pStyle w:val="TOC1"/>
             <w:tabs>
               <w:tab w:val="left" w:pos="480"/>
               <w:tab w:val="right" w:leader="dot" w:pos="9062"/>
@@ -739,7 +739,7 @@
           <w:hyperlink w:anchor="_Toc208233570" w:history="1">
             <w:r>
               <w:rPr>
-                <w:rStyle w:val="Lienhypertexte"/>
+                <w:rStyle w:val="Hyperlink"/>
                 <w:noProof/>
               </w:rPr>
               <w:t>7.</w:t>
@@ -754,7 +754,7 @@
             </w:r>
             <w:r>
               <w:rPr>
-                <w:rStyle w:val="Lienhypertexte"/>
+                <w:rStyle w:val="Hyperlink"/>
                 <w:noProof/>
               </w:rPr>
               <w:t>Conclusion :</w:t>
@@ -828,7 +828,7 @@
     </w:p>
     <w:p>
       <w:pPr>
-        <w:pStyle w:val="Titre1"/>
+        <w:pStyle w:val="Heading1"/>
         <w:numPr>
           <w:ilvl w:val="0"/>
           <w:numId w:val="2"/>
@@ -851,7 +851,7 @@
     </w:p>
     <w:p>
       <w:pPr>
-        <w:pStyle w:val="Titre1"/>
+        <w:pStyle w:val="Heading1"/>
         <w:numPr>
           <w:ilvl w:val="0"/>
           <w:numId w:val="2"/>
@@ -865,7 +865,7 @@
     </w:p>
     <w:p>
       <w:pPr>
-        <w:pStyle w:val="Paragraphedeliste"/>
+        <w:pStyle w:val="ListParagraph"/>
         <w:numPr>
           <w:ilvl w:val="0"/>
           <w:numId w:val="1"/>
@@ -877,7 +877,7 @@
     </w:p>
     <w:p>
       <w:pPr>
-        <w:pStyle w:val="Paragraphedeliste"/>
+        <w:pStyle w:val="ListParagraph"/>
         <w:numPr>
           <w:ilvl w:val="1"/>
           <w:numId w:val="1"/>
@@ -889,7 +889,7 @@
     </w:p>
     <w:p>
       <w:pPr>
-        <w:pStyle w:val="Paragraphedeliste"/>
+        <w:pStyle w:val="ListParagraph"/>
         <w:numPr>
           <w:ilvl w:val="1"/>
           <w:numId w:val="1"/>
@@ -901,7 +901,7 @@
     </w:p>
     <w:p>
       <w:pPr>
-        <w:pStyle w:val="Paragraphedeliste"/>
+        <w:pStyle w:val="ListParagraph"/>
         <w:numPr>
           <w:ilvl w:val="1"/>
           <w:numId w:val="1"/>
@@ -913,7 +913,7 @@
     </w:p>
     <w:p>
       <w:pPr>
-        <w:pStyle w:val="Paragraphedeliste"/>
+        <w:pStyle w:val="ListParagraph"/>
         <w:numPr>
           <w:ilvl w:val="1"/>
           <w:numId w:val="1"/>
@@ -925,7 +925,7 @@
     </w:p>
     <w:p>
       <w:pPr>
-        <w:pStyle w:val="Paragraphedeliste"/>
+        <w:pStyle w:val="ListParagraph"/>
         <w:numPr>
           <w:ilvl w:val="1"/>
           <w:numId w:val="1"/>
@@ -937,7 +937,7 @@
     </w:p>
     <w:p>
       <w:pPr>
-        <w:pStyle w:val="Paragraphedeliste"/>
+        <w:pStyle w:val="ListParagraph"/>
         <w:numPr>
           <w:ilvl w:val="1"/>
           <w:numId w:val="1"/>
@@ -949,7 +949,7 @@
     </w:p>
     <w:p>
       <w:pPr>
-        <w:pStyle w:val="Paragraphedeliste"/>
+        <w:pStyle w:val="ListParagraph"/>
         <w:numPr>
           <w:ilvl w:val="1"/>
           <w:numId w:val="1"/>
@@ -961,13 +961,13 @@
     </w:p>
     <w:p>
       <w:pPr>
-        <w:pStyle w:val="Paragraphedeliste"/>
+        <w:pStyle w:val="ListParagraph"/>
         <w:ind w:left="1440"/>
       </w:pPr>
     </w:p>
     <w:p>
       <w:pPr>
-        <w:pStyle w:val="Paragraphedeliste"/>
+        <w:pStyle w:val="ListParagraph"/>
         <w:numPr>
           <w:ilvl w:val="0"/>
           <w:numId w:val="1"/>
@@ -979,7 +979,7 @@
     </w:p>
     <w:p>
       <w:pPr>
-        <w:pStyle w:val="Paragraphedeliste"/>
+        <w:pStyle w:val="ListParagraph"/>
         <w:numPr>
           <w:ilvl w:val="1"/>
           <w:numId w:val="1"/>
@@ -991,7 +991,7 @@
     </w:p>
     <w:p>
       <w:pPr>
-        <w:pStyle w:val="Paragraphedeliste"/>
+        <w:pStyle w:val="ListParagraph"/>
         <w:numPr>
           <w:ilvl w:val="1"/>
           <w:numId w:val="1"/>
@@ -1003,13 +1003,13 @@
     </w:p>
     <w:p>
       <w:pPr>
-        <w:pStyle w:val="Paragraphedeliste"/>
+        <w:pStyle w:val="ListParagraph"/>
         <w:ind w:left="1440"/>
       </w:pPr>
     </w:p>
     <w:p>
       <w:pPr>
-        <w:pStyle w:val="Paragraphedeliste"/>
+        <w:pStyle w:val="ListParagraph"/>
         <w:numPr>
           <w:ilvl w:val="0"/>
           <w:numId w:val="1"/>
@@ -1021,7 +1021,7 @@
     </w:p>
     <w:p>
       <w:pPr>
-        <w:pStyle w:val="Paragraphedeliste"/>
+        <w:pStyle w:val="ListParagraph"/>
         <w:numPr>
           <w:ilvl w:val="1"/>
           <w:numId w:val="1"/>
@@ -1033,7 +1033,7 @@
     </w:p>
     <w:p>
       <w:pPr>
-        <w:pStyle w:val="Paragraphedeliste"/>
+        <w:pStyle w:val="ListParagraph"/>
         <w:numPr>
           <w:ilvl w:val="1"/>
           <w:numId w:val="1"/>
@@ -1045,7 +1045,7 @@
     </w:p>
     <w:p>
       <w:pPr>
-        <w:pStyle w:val="Paragraphedeliste"/>
+        <w:pStyle w:val="ListParagraph"/>
         <w:numPr>
           <w:ilvl w:val="1"/>
           <w:numId w:val="1"/>
@@ -1057,13 +1057,13 @@
     </w:p>
     <w:p>
       <w:pPr>
-        <w:pStyle w:val="Paragraphedeliste"/>
+        <w:pStyle w:val="ListParagraph"/>
         <w:ind w:left="1440"/>
       </w:pPr>
     </w:p>
     <w:p>
       <w:pPr>
-        <w:pStyle w:val="Paragraphedeliste"/>
+        <w:pStyle w:val="ListParagraph"/>
         <w:numPr>
           <w:ilvl w:val="0"/>
           <w:numId w:val="1"/>
@@ -1075,7 +1075,7 @@
     </w:p>
     <w:p>
       <w:pPr>
-        <w:pStyle w:val="Paragraphedeliste"/>
+        <w:pStyle w:val="ListParagraph"/>
         <w:numPr>
           <w:ilvl w:val="1"/>
           <w:numId w:val="1"/>
@@ -1087,7 +1087,7 @@
     </w:p>
     <w:p>
       <w:pPr>
-        <w:pStyle w:val="Paragraphedeliste"/>
+        <w:pStyle w:val="ListParagraph"/>
         <w:numPr>
           <w:ilvl w:val="1"/>
           <w:numId w:val="1"/>
@@ -1108,13 +1108,13 @@
     </w:p>
     <w:p>
       <w:pPr>
-        <w:pStyle w:val="Paragraphedeliste"/>
+        <w:pStyle w:val="ListParagraph"/>
         <w:ind w:left="1440"/>
       </w:pPr>
     </w:p>
     <w:p>
       <w:pPr>
-        <w:pStyle w:val="Paragraphedeliste"/>
+        <w:pStyle w:val="ListParagraph"/>
         <w:numPr>
           <w:ilvl w:val="0"/>
           <w:numId w:val="1"/>
@@ -1126,7 +1126,7 @@
     </w:p>
     <w:p>
       <w:pPr>
-        <w:pStyle w:val="Paragraphedeliste"/>
+        <w:pStyle w:val="ListParagraph"/>
         <w:numPr>
           <w:ilvl w:val="1"/>
           <w:numId w:val="1"/>
@@ -1138,13 +1138,13 @@
     </w:p>
     <w:p>
       <w:pPr>
-        <w:pStyle w:val="Paragraphedeliste"/>
+        <w:pStyle w:val="ListParagraph"/>
         <w:ind w:left="1440"/>
       </w:pPr>
     </w:p>
     <w:p>
       <w:pPr>
-        <w:pStyle w:val="Paragraphedeliste"/>
+        <w:pStyle w:val="ListParagraph"/>
         <w:numPr>
           <w:ilvl w:val="0"/>
           <w:numId w:val="1"/>
@@ -1156,7 +1156,7 @@
     </w:p>
     <w:p>
       <w:pPr>
-        <w:pStyle w:val="Paragraphedeliste"/>
+        <w:pStyle w:val="ListParagraph"/>
         <w:numPr>
           <w:ilvl w:val="1"/>
           <w:numId w:val="1"/>
@@ -1180,7 +1180,7 @@
     </w:p>
     <w:p>
       <w:pPr>
-        <w:pStyle w:val="Paragraphedeliste"/>
+        <w:pStyle w:val="ListParagraph"/>
         <w:numPr>
           <w:ilvl w:val="1"/>
           <w:numId w:val="1"/>
@@ -1207,12 +1207,12 @@
     </w:p>
     <w:p>
       <w:pPr>
-        <w:pStyle w:val="Paragraphedeliste"/>
-      </w:pPr>
-    </w:p>
-    <w:p>
-      <w:pPr>
-        <w:pStyle w:val="Paragraphedeliste"/>
+        <w:pStyle w:val="ListParagraph"/>
+      </w:pPr>
+    </w:p>
+    <w:p>
+      <w:pPr>
+        <w:pStyle w:val="ListParagraph"/>
         <w:numPr>
           <w:ilvl w:val="0"/>
           <w:numId w:val="1"/>
@@ -1224,7 +1224,7 @@
     </w:p>
     <w:p>
       <w:pPr>
-        <w:pStyle w:val="Paragraphedeliste"/>
+        <w:pStyle w:val="ListParagraph"/>
         <w:numPr>
           <w:ilvl w:val="1"/>
           <w:numId w:val="1"/>
@@ -1254,7 +1254,7 @@
     </w:p>
     <w:p>
       <w:pPr>
-        <w:pStyle w:val="Paragraphedeliste"/>
+        <w:pStyle w:val="ListParagraph"/>
         <w:numPr>
           <w:ilvl w:val="1"/>
           <w:numId w:val="1"/>
@@ -1269,13 +1269,13 @@
     </w:p>
     <w:p>
       <w:pPr>
-        <w:pStyle w:val="Paragraphedeliste"/>
+        <w:pStyle w:val="ListParagraph"/>
         <w:ind w:left="1440"/>
       </w:pPr>
     </w:p>
     <w:p>
       <w:pPr>
-        <w:pStyle w:val="Paragraphedeliste"/>
+        <w:pStyle w:val="ListParagraph"/>
         <w:numPr>
           <w:ilvl w:val="0"/>
           <w:numId w:val="1"/>
@@ -1287,7 +1287,7 @@
     </w:p>
     <w:p>
       <w:pPr>
-        <w:pStyle w:val="Paragraphedeliste"/>
+        <w:pStyle w:val="ListParagraph"/>
         <w:numPr>
           <w:ilvl w:val="1"/>
           <w:numId w:val="1"/>
@@ -1302,13 +1302,13 @@
     </w:p>
     <w:p>
       <w:pPr>
-        <w:pStyle w:val="Paragraphedeliste"/>
+        <w:pStyle w:val="ListParagraph"/>
         <w:ind w:left="1440"/>
       </w:pPr>
     </w:p>
     <w:p>
       <w:pPr>
-        <w:pStyle w:val="Paragraphedeliste"/>
+        <w:pStyle w:val="ListParagraph"/>
         <w:numPr>
           <w:ilvl w:val="0"/>
           <w:numId w:val="1"/>
@@ -1320,7 +1320,7 @@
     </w:p>
     <w:p>
       <w:pPr>
-        <w:pStyle w:val="Paragraphedeliste"/>
+        <w:pStyle w:val="ListParagraph"/>
         <w:numPr>
           <w:ilvl w:val="1"/>
           <w:numId w:val="1"/>
@@ -1332,12 +1332,12 @@
     </w:p>
     <w:p>
       <w:pPr>
-        <w:pStyle w:val="Paragraphedeliste"/>
-      </w:pPr>
-    </w:p>
-    <w:p>
-      <w:pPr>
-        <w:pStyle w:val="Paragraphedeliste"/>
+        <w:pStyle w:val="ListParagraph"/>
+      </w:pPr>
+    </w:p>
+    <w:p>
+      <w:pPr>
+        <w:pStyle w:val="ListParagraph"/>
         <w:numPr>
           <w:ilvl w:val="0"/>
           <w:numId w:val="1"/>
@@ -1352,7 +1352,7 @@
     </w:p>
     <w:p>
       <w:pPr>
-        <w:pStyle w:val="Paragraphedeliste"/>
+        <w:pStyle w:val="ListParagraph"/>
         <w:numPr>
           <w:ilvl w:val="1"/>
           <w:numId w:val="1"/>
@@ -1364,13 +1364,13 @@
     </w:p>
     <w:p>
       <w:pPr>
-        <w:pStyle w:val="Paragraphedeliste"/>
+        <w:pStyle w:val="ListParagraph"/>
         <w:ind w:left="1440"/>
       </w:pPr>
     </w:p>
     <w:p>
       <w:pPr>
-        <w:pStyle w:val="Titre1"/>
+        <w:pStyle w:val="Heading1"/>
         <w:numPr>
           <w:ilvl w:val="0"/>
           <w:numId w:val="2"/>
@@ -1384,7 +1384,7 @@
     </w:p>
     <w:p>
       <w:pPr>
-        <w:pStyle w:val="Paragraphedeliste"/>
+        <w:pStyle w:val="ListParagraph"/>
         <w:numPr>
           <w:ilvl w:val="0"/>
           <w:numId w:val="4"/>
@@ -1396,12 +1396,12 @@
     </w:p>
     <w:p>
       <w:pPr>
-        <w:pStyle w:val="Paragraphedeliste"/>
-      </w:pPr>
-    </w:p>
-    <w:p>
-      <w:pPr>
-        <w:pStyle w:val="Paragraphedeliste"/>
+        <w:pStyle w:val="ListParagraph"/>
+      </w:pPr>
+    </w:p>
+    <w:p>
+      <w:pPr>
+        <w:pStyle w:val="ListParagraph"/>
         <w:numPr>
           <w:ilvl w:val="0"/>
           <w:numId w:val="4"/>
@@ -1413,12 +1413,12 @@
     </w:p>
     <w:p>
       <w:pPr>
-        <w:pStyle w:val="Paragraphedeliste"/>
-      </w:pPr>
-    </w:p>
-    <w:p>
-      <w:pPr>
-        <w:pStyle w:val="Paragraphedeliste"/>
+        <w:pStyle w:val="ListParagraph"/>
+      </w:pPr>
+    </w:p>
+    <w:p>
+      <w:pPr>
+        <w:pStyle w:val="ListParagraph"/>
         <w:numPr>
           <w:ilvl w:val="0"/>
           <w:numId w:val="4"/>
@@ -1433,12 +1433,12 @@
     </w:p>
     <w:p>
       <w:pPr>
-        <w:pStyle w:val="Paragraphedeliste"/>
-      </w:pPr>
-    </w:p>
-    <w:p>
-      <w:pPr>
-        <w:pStyle w:val="Paragraphedeliste"/>
+        <w:pStyle w:val="ListParagraph"/>
+      </w:pPr>
+    </w:p>
+    <w:p>
+      <w:pPr>
+        <w:pStyle w:val="ListParagraph"/>
         <w:numPr>
           <w:ilvl w:val="0"/>
           <w:numId w:val="4"/>
@@ -1453,19 +1453,19 @@
     </w:p>
     <w:p>
       <w:pPr>
-        <w:pStyle w:val="Paragraphedeliste"/>
-      </w:pPr>
-    </w:p>
-    <w:p>
-      <w:pPr>
-        <w:pStyle w:val="Paragraphedeliste"/>
+        <w:pStyle w:val="ListParagraph"/>
+      </w:pPr>
+    </w:p>
+    <w:p>
+      <w:pPr>
+        <w:pStyle w:val="ListParagraph"/>
         <w:numPr>
           <w:ilvl w:val="0"/>
           <w:numId w:val="4"/>
         </w:numPr>
       </w:pPr>
       <w:r>
-        <w:t>En tant qu’utilisateur, je veux exporter les visualisations en PNG ou PDF pour les utiliser dans des présentations.</w:t>
+        <w:t>En tant qu’utilisateur, je veux exporter les visualisations en PNG pour les utiliser dans des présentations.</w:t>
       </w:r>
       <w:r>
         <w:br w:type="page"/>
@@ -1473,7 +1473,7 @@
     </w:p>
     <w:p>
       <w:pPr>
-        <w:pStyle w:val="Titre1"/>
+        <w:pStyle w:val="Heading1"/>
         <w:numPr>
           <w:ilvl w:val="0"/>
           <w:numId w:val="2"/>
@@ -1486,10 +1486,1211 @@
       </w:r>
       <w:bookmarkEnd w:id="3"/>
     </w:p>
+    <w:p>
+      <w:r>
+        <w:t xml:space="preserve">L’objectif de cette phase de tests est de vérifier le bon fonctionnement général de l’application développée, tant sur le plan de la </w:t>
+      </w:r>
+      <w:r>
+        <w:rPr>
+          <w:b/>
+          <w:bCs/>
+        </w:rPr>
+        <w:t>lecture et du traitement des données</w:t>
+      </w:r>
+      <w:r>
+        <w:t xml:space="preserve"> que sur la </w:t>
+      </w:r>
+      <w:r>
+        <w:rPr>
+          <w:b/>
+          <w:bCs/>
+        </w:rPr>
+        <w:t>stabilité de l’interface graphique</w:t>
+      </w:r>
+      <w:r>
+        <w:t>.</w:t>
+      </w:r>
+      <w:r>
+        <w:br/>
+        <w:t>Les tests permettent de s’assurer que :</w:t>
+      </w:r>
+    </w:p>
+    <w:p>
+      <w:pPr>
+        <w:numPr>
+          <w:ilvl w:val="0"/>
+          <w:numId w:val="7"/>
+        </w:numPr>
+      </w:pPr>
+      <w:r>
+        <w:t>Le</w:t>
+      </w:r>
+      <w:r>
+        <w:t xml:space="preserve"> chargement du fichier CSV est correct ;</w:t>
+      </w:r>
+    </w:p>
+    <w:p>
+      <w:pPr>
+        <w:numPr>
+          <w:ilvl w:val="0"/>
+          <w:numId w:val="7"/>
+        </w:numPr>
+      </w:pPr>
+      <w:r>
+        <w:t>L’affichage</w:t>
+      </w:r>
+      <w:r>
+        <w:t xml:space="preserve"> des graphiques est cohérent ;</w:t>
+      </w:r>
+    </w:p>
+    <w:p>
+      <w:pPr>
+        <w:numPr>
+          <w:ilvl w:val="0"/>
+          <w:numId w:val="7"/>
+        </w:numPr>
+      </w:pPr>
+      <w:r>
+        <w:t>Les</w:t>
+      </w:r>
+      <w:r>
+        <w:t xml:space="preserve"> fonctions d’import/export réagissent correctement aux erreurs ;</w:t>
+      </w:r>
+    </w:p>
+    <w:p>
+      <w:pPr>
+        <w:ind w:left="720"/>
+      </w:pPr>
+    </w:p>
+    <w:p>
+      <w:pPr>
+        <w:pStyle w:val="Heading2"/>
+        <w:numPr>
+          <w:ilvl w:val="1"/>
+          <w:numId w:val="2"/>
+        </w:numPr>
+      </w:pPr>
+      <w:r>
+        <w:t>Lecture et traitement des données CSV</w:t>
+      </w:r>
+    </w:p>
+    <w:tbl>
+      <w:tblPr>
+        <w:tblW w:w="9356" w:type="dxa"/>
+        <w:tblCellSpacing w:w="15" w:type="dxa"/>
+        <w:tblCellMar>
+          <w:top w:w="15" w:type="dxa"/>
+          <w:left w:w="15" w:type="dxa"/>
+          <w:bottom w:w="15" w:type="dxa"/>
+          <w:right w:w="15" w:type="dxa"/>
+        </w:tblCellMar>
+        <w:tblLook w:val="04A0" w:firstRow="1" w:lastRow="0" w:firstColumn="1" w:lastColumn="0" w:noHBand="0" w:noVBand="1"/>
+      </w:tblPr>
+      <w:tblGrid>
+        <w:gridCol w:w="1644"/>
+        <w:gridCol w:w="3026"/>
+        <w:gridCol w:w="2492"/>
+        <w:gridCol w:w="1202"/>
+        <w:gridCol w:w="992"/>
+      </w:tblGrid>
+      <w:tr>
+        <w:trPr>
+          <w:tblHeader/>
+          <w:tblCellSpacing w:w="15" w:type="dxa"/>
+        </w:trPr>
+        <w:tc>
+          <w:tcPr>
+            <w:tcW w:w="0" w:type="auto"/>
+            <w:vAlign w:val="center"/>
+            <w:hideMark/>
+          </w:tcPr>
+          <w:p>
+            <w:pPr>
+              <w:jc w:val="center"/>
+              <w:rPr>
+                <w:b/>
+                <w:bCs/>
+              </w:rPr>
+            </w:pPr>
+            <w:r>
+              <w:rPr>
+                <w:b/>
+                <w:bCs/>
+              </w:rPr>
+              <w:t>Test</w:t>
+            </w:r>
+          </w:p>
+        </w:tc>
+        <w:tc>
+          <w:tcPr>
+            <w:tcW w:w="0" w:type="auto"/>
+            <w:vAlign w:val="center"/>
+            <w:hideMark/>
+          </w:tcPr>
+          <w:p>
+            <w:pPr>
+              <w:jc w:val="center"/>
+              <w:rPr>
+                <w:b/>
+                <w:bCs/>
+              </w:rPr>
+            </w:pPr>
+            <w:r>
+              <w:rPr>
+                <w:b/>
+                <w:bCs/>
+              </w:rPr>
+              <w:t>Action réalisée</w:t>
+            </w:r>
+          </w:p>
+        </w:tc>
+        <w:tc>
+          <w:tcPr>
+            <w:tcW w:w="0" w:type="auto"/>
+            <w:vAlign w:val="center"/>
+            <w:hideMark/>
+          </w:tcPr>
+          <w:p>
+            <w:pPr>
+              <w:jc w:val="center"/>
+              <w:rPr>
+                <w:b/>
+                <w:bCs/>
+              </w:rPr>
+            </w:pPr>
+            <w:r>
+              <w:rPr>
+                <w:b/>
+                <w:bCs/>
+              </w:rPr>
+              <w:t>Résultat attendu</w:t>
+            </w:r>
+          </w:p>
+        </w:tc>
+        <w:tc>
+          <w:tcPr>
+            <w:tcW w:w="1172" w:type="dxa"/>
+            <w:vAlign w:val="center"/>
+            <w:hideMark/>
+          </w:tcPr>
+          <w:p>
+            <w:pPr>
+              <w:jc w:val="center"/>
+              <w:rPr>
+                <w:b/>
+                <w:bCs/>
+              </w:rPr>
+            </w:pPr>
+            <w:r>
+              <w:rPr>
+                <w:b/>
+                <w:bCs/>
+              </w:rPr>
+              <w:t>Résultat obtenu</w:t>
+            </w:r>
+          </w:p>
+        </w:tc>
+        <w:tc>
+          <w:tcPr>
+            <w:tcW w:w="947" w:type="dxa"/>
+            <w:vAlign w:val="center"/>
+            <w:hideMark/>
+          </w:tcPr>
+          <w:p>
+            <w:pPr>
+              <w:jc w:val="center"/>
+              <w:rPr>
+                <w:b/>
+                <w:bCs/>
+              </w:rPr>
+            </w:pPr>
+            <w:r>
+              <w:rPr>
+                <w:b/>
+                <w:bCs/>
+              </w:rPr>
+              <w:t>Statut</w:t>
+            </w:r>
+          </w:p>
+        </w:tc>
+      </w:tr>
+      <w:tr>
+        <w:trPr>
+          <w:tblCellSpacing w:w="15" w:type="dxa"/>
+        </w:trPr>
+        <w:tc>
+          <w:tcPr>
+            <w:tcW w:w="0" w:type="auto"/>
+            <w:vAlign w:val="center"/>
+            <w:hideMark/>
+          </w:tcPr>
+          <w:p>
+            <w:pPr>
+              <w:jc w:val="center"/>
+            </w:pPr>
+            <w:r>
+              <w:t>Lecture d’un CSV valide</w:t>
+            </w:r>
+          </w:p>
+        </w:tc>
+        <w:tc>
+          <w:tcPr>
+            <w:tcW w:w="0" w:type="auto"/>
+            <w:vAlign w:val="center"/>
+            <w:hideMark/>
+          </w:tcPr>
+          <w:p>
+            <w:pPr>
+              <w:jc w:val="center"/>
+            </w:pPr>
+            <w:r>
+              <w:t>Charger un fichier CSV complet avec colonnes correctes</w:t>
+            </w:r>
+          </w:p>
+        </w:tc>
+        <w:tc>
+          <w:tcPr>
+            <w:tcW w:w="0" w:type="auto"/>
+            <w:vAlign w:val="center"/>
+            <w:hideMark/>
+          </w:tcPr>
+          <w:p>
+            <w:pPr>
+              <w:jc w:val="center"/>
+            </w:pPr>
+            <w:r>
+              <w:t>Les données sont lues et affichées dans le graphique</w:t>
+            </w:r>
+          </w:p>
+        </w:tc>
+        <w:tc>
+          <w:tcPr>
+            <w:tcW w:w="1172" w:type="dxa"/>
+            <w:vAlign w:val="center"/>
+            <w:hideMark/>
+          </w:tcPr>
+          <w:p>
+            <w:pPr>
+              <w:jc w:val="center"/>
+            </w:pPr>
+            <w:r>
+              <w:t>OK</w:t>
+            </w:r>
+          </w:p>
+        </w:tc>
+        <w:tc>
+          <w:tcPr>
+            <w:tcW w:w="947" w:type="dxa"/>
+            <w:vAlign w:val="center"/>
+            <w:hideMark/>
+          </w:tcPr>
+          <w:p>
+            <w:pPr>
+              <w:jc w:val="center"/>
+            </w:pPr>
+            <w:r>
+              <w:rPr>
+                <w:rFonts w:ascii="Segoe UI Emoji" w:hAnsi="Segoe UI Emoji" w:cs="Segoe UI Emoji"/>
+              </w:rPr>
+              <w:t>✅</w:t>
+            </w:r>
+          </w:p>
+        </w:tc>
+      </w:tr>
+      <w:tr>
+        <w:trPr>
+          <w:tblCellSpacing w:w="15" w:type="dxa"/>
+        </w:trPr>
+        <w:tc>
+          <w:tcPr>
+            <w:tcW w:w="0" w:type="auto"/>
+            <w:vAlign w:val="center"/>
+            <w:hideMark/>
+          </w:tcPr>
+          <w:p>
+            <w:pPr>
+              <w:jc w:val="center"/>
+            </w:pPr>
+            <w:r>
+              <w:t>Colonnes manquantes</w:t>
+            </w:r>
+          </w:p>
+        </w:tc>
+        <w:tc>
+          <w:tcPr>
+            <w:tcW w:w="0" w:type="auto"/>
+            <w:vAlign w:val="center"/>
+            <w:hideMark/>
+          </w:tcPr>
+          <w:p>
+            <w:pPr>
+              <w:jc w:val="center"/>
+            </w:pPr>
+            <w:r>
+              <w:t>Supprimer la colonne Average_speed_kmh</w:t>
+            </w:r>
+          </w:p>
+        </w:tc>
+        <w:tc>
+          <w:tcPr>
+            <w:tcW w:w="0" w:type="auto"/>
+            <w:vAlign w:val="center"/>
+            <w:hideMark/>
+          </w:tcPr>
+          <w:p>
+            <w:pPr>
+              <w:jc w:val="center"/>
+            </w:pPr>
+            <w:r>
+              <w:t>Message d’erreur “Colonne manquante” affiché, pas de crash</w:t>
+            </w:r>
+          </w:p>
+        </w:tc>
+        <w:tc>
+          <w:tcPr>
+            <w:tcW w:w="1172" w:type="dxa"/>
+            <w:vAlign w:val="center"/>
+            <w:hideMark/>
+          </w:tcPr>
+          <w:p>
+            <w:pPr>
+              <w:jc w:val="center"/>
+            </w:pPr>
+            <w:r>
+              <w:t>OK</w:t>
+            </w:r>
+          </w:p>
+        </w:tc>
+        <w:tc>
+          <w:tcPr>
+            <w:tcW w:w="947" w:type="dxa"/>
+            <w:vAlign w:val="center"/>
+            <w:hideMark/>
+          </w:tcPr>
+          <w:p>
+            <w:pPr>
+              <w:jc w:val="center"/>
+            </w:pPr>
+            <w:r>
+              <w:rPr>
+                <w:rFonts w:ascii="Segoe UI Emoji" w:hAnsi="Segoe UI Emoji" w:cs="Segoe UI Emoji"/>
+              </w:rPr>
+              <w:t>✅</w:t>
+            </w:r>
+          </w:p>
+        </w:tc>
+      </w:tr>
+      <w:tr>
+        <w:trPr>
+          <w:tblCellSpacing w:w="15" w:type="dxa"/>
+        </w:trPr>
+        <w:tc>
+          <w:tcPr>
+            <w:tcW w:w="0" w:type="auto"/>
+            <w:vAlign w:val="center"/>
+            <w:hideMark/>
+          </w:tcPr>
+          <w:p>
+            <w:pPr>
+              <w:jc w:val="center"/>
+            </w:pPr>
+            <w:r>
+              <w:t>Valeur non numérique</w:t>
+            </w:r>
+          </w:p>
+        </w:tc>
+        <w:tc>
+          <w:tcPr>
+            <w:tcW w:w="0" w:type="auto"/>
+            <w:vAlign w:val="center"/>
+            <w:hideMark/>
+          </w:tcPr>
+          <w:p>
+            <w:pPr>
+              <w:jc w:val="center"/>
+            </w:pPr>
+            <w:r>
+              <w:t>Insérer “abc” dans une cellule de vitesse</w:t>
+            </w:r>
+          </w:p>
+        </w:tc>
+        <w:tc>
+          <w:tcPr>
+            <w:tcW w:w="0" w:type="auto"/>
+            <w:vAlign w:val="center"/>
+            <w:hideMark/>
+          </w:tcPr>
+          <w:p>
+            <w:pPr>
+              <w:jc w:val="center"/>
+            </w:pPr>
+            <w:r>
+              <w:t>Valeur ignorée, remplacée par NaN</w:t>
+            </w:r>
+          </w:p>
+        </w:tc>
+        <w:tc>
+          <w:tcPr>
+            <w:tcW w:w="1172" w:type="dxa"/>
+            <w:vAlign w:val="center"/>
+            <w:hideMark/>
+          </w:tcPr>
+          <w:p>
+            <w:pPr>
+              <w:jc w:val="center"/>
+            </w:pPr>
+            <w:r>
+              <w:t>OK</w:t>
+            </w:r>
+          </w:p>
+        </w:tc>
+        <w:tc>
+          <w:tcPr>
+            <w:tcW w:w="947" w:type="dxa"/>
+            <w:vAlign w:val="center"/>
+            <w:hideMark/>
+          </w:tcPr>
+          <w:p>
+            <w:pPr>
+              <w:jc w:val="center"/>
+            </w:pPr>
+            <w:r>
+              <w:rPr>
+                <w:rFonts w:ascii="Segoe UI Emoji" w:hAnsi="Segoe UI Emoji" w:cs="Segoe UI Emoji"/>
+              </w:rPr>
+              <w:t>✅</w:t>
+            </w:r>
+          </w:p>
+        </w:tc>
+      </w:tr>
+    </w:tbl>
     <w:p/>
     <w:p>
       <w:pPr>
-        <w:pStyle w:val="Titre1"/>
+        <w:pStyle w:val="Heading2"/>
+        <w:numPr>
+          <w:ilvl w:val="1"/>
+          <w:numId w:val="2"/>
+        </w:numPr>
+      </w:pPr>
+      <w:r>
+        <w:t>Affichage des graphiques</w:t>
+      </w:r>
+    </w:p>
+    <w:tbl>
+      <w:tblPr>
+        <w:tblW w:w="9356" w:type="dxa"/>
+        <w:tblCellSpacing w:w="15" w:type="dxa"/>
+        <w:tblCellMar>
+          <w:top w:w="15" w:type="dxa"/>
+          <w:left w:w="15" w:type="dxa"/>
+          <w:bottom w:w="15" w:type="dxa"/>
+          <w:right w:w="15" w:type="dxa"/>
+        </w:tblCellMar>
+        <w:tblLook w:val="04A0" w:firstRow="1" w:lastRow="0" w:firstColumn="1" w:lastColumn="0" w:noHBand="0" w:noVBand="1"/>
+      </w:tblPr>
+      <w:tblGrid>
+        <w:gridCol w:w="1749"/>
+        <w:gridCol w:w="2228"/>
+        <w:gridCol w:w="3075"/>
+        <w:gridCol w:w="1274"/>
+        <w:gridCol w:w="1030"/>
+      </w:tblGrid>
+      <w:tr>
+        <w:trPr>
+          <w:tblHeader/>
+          <w:tblCellSpacing w:w="15" w:type="dxa"/>
+        </w:trPr>
+        <w:tc>
+          <w:tcPr>
+            <w:tcW w:w="0" w:type="auto"/>
+            <w:vAlign w:val="center"/>
+            <w:hideMark/>
+          </w:tcPr>
+          <w:p>
+            <w:pPr>
+              <w:jc w:val="center"/>
+              <w:rPr>
+                <w:b/>
+                <w:bCs/>
+              </w:rPr>
+            </w:pPr>
+            <w:r>
+              <w:rPr>
+                <w:b/>
+                <w:bCs/>
+              </w:rPr>
+              <w:t>Test</w:t>
+            </w:r>
+          </w:p>
+        </w:tc>
+        <w:tc>
+          <w:tcPr>
+            <w:tcW w:w="0" w:type="auto"/>
+            <w:vAlign w:val="center"/>
+            <w:hideMark/>
+          </w:tcPr>
+          <w:p>
+            <w:pPr>
+              <w:jc w:val="center"/>
+              <w:rPr>
+                <w:b/>
+                <w:bCs/>
+              </w:rPr>
+            </w:pPr>
+            <w:r>
+              <w:rPr>
+                <w:b/>
+                <w:bCs/>
+              </w:rPr>
+              <w:t>Action réalisée</w:t>
+            </w:r>
+          </w:p>
+        </w:tc>
+        <w:tc>
+          <w:tcPr>
+            <w:tcW w:w="0" w:type="auto"/>
+            <w:vAlign w:val="center"/>
+            <w:hideMark/>
+          </w:tcPr>
+          <w:p>
+            <w:pPr>
+              <w:jc w:val="center"/>
+              <w:rPr>
+                <w:b/>
+                <w:bCs/>
+              </w:rPr>
+            </w:pPr>
+            <w:r>
+              <w:rPr>
+                <w:b/>
+                <w:bCs/>
+              </w:rPr>
+              <w:t>Résultat attendu</w:t>
+            </w:r>
+          </w:p>
+        </w:tc>
+        <w:tc>
+          <w:tcPr>
+            <w:tcW w:w="0" w:type="auto"/>
+            <w:vAlign w:val="center"/>
+            <w:hideMark/>
+          </w:tcPr>
+          <w:p>
+            <w:pPr>
+              <w:jc w:val="center"/>
+              <w:rPr>
+                <w:b/>
+                <w:bCs/>
+              </w:rPr>
+            </w:pPr>
+            <w:r>
+              <w:rPr>
+                <w:b/>
+                <w:bCs/>
+              </w:rPr>
+              <w:t>Résultat obtenu</w:t>
+            </w:r>
+          </w:p>
+        </w:tc>
+        <w:tc>
+          <w:tcPr>
+            <w:tcW w:w="985" w:type="dxa"/>
+            <w:vAlign w:val="center"/>
+            <w:hideMark/>
+          </w:tcPr>
+          <w:p>
+            <w:pPr>
+              <w:jc w:val="center"/>
+              <w:rPr>
+                <w:b/>
+                <w:bCs/>
+              </w:rPr>
+            </w:pPr>
+            <w:r>
+              <w:rPr>
+                <w:b/>
+                <w:bCs/>
+              </w:rPr>
+              <w:t>Statut</w:t>
+            </w:r>
+          </w:p>
+        </w:tc>
+      </w:tr>
+      <w:tr>
+        <w:trPr>
+          <w:tblCellSpacing w:w="15" w:type="dxa"/>
+        </w:trPr>
+        <w:tc>
+          <w:tcPr>
+            <w:tcW w:w="0" w:type="auto"/>
+            <w:vAlign w:val="center"/>
+            <w:hideMark/>
+          </w:tcPr>
+          <w:p>
+            <w:pPr>
+              <w:jc w:val="center"/>
+            </w:pPr>
+            <w:r>
+              <w:t>Graphique par défaut</w:t>
+            </w:r>
+          </w:p>
+        </w:tc>
+        <w:tc>
+          <w:tcPr>
+            <w:tcW w:w="0" w:type="auto"/>
+            <w:vAlign w:val="center"/>
+            <w:hideMark/>
+          </w:tcPr>
+          <w:p>
+            <w:pPr>
+              <w:jc w:val="center"/>
+            </w:pPr>
+            <w:r>
+              <w:t>Lancer le programme avec CSV valide</w:t>
+            </w:r>
+          </w:p>
+        </w:tc>
+        <w:tc>
+          <w:tcPr>
+            <w:tcW w:w="0" w:type="auto"/>
+            <w:vAlign w:val="center"/>
+            <w:hideMark/>
+          </w:tcPr>
+          <w:p>
+            <w:pPr>
+              <w:jc w:val="center"/>
+            </w:pPr>
+            <w:r>
+              <w:t>Courbe des vitesses affichée correctement</w:t>
+            </w:r>
+          </w:p>
+        </w:tc>
+        <w:tc>
+          <w:tcPr>
+            <w:tcW w:w="0" w:type="auto"/>
+            <w:vAlign w:val="center"/>
+            <w:hideMark/>
+          </w:tcPr>
+          <w:p>
+            <w:pPr>
+              <w:jc w:val="center"/>
+            </w:pPr>
+            <w:r>
+              <w:t>OK</w:t>
+            </w:r>
+          </w:p>
+        </w:tc>
+        <w:tc>
+          <w:tcPr>
+            <w:tcW w:w="985" w:type="dxa"/>
+            <w:vAlign w:val="center"/>
+            <w:hideMark/>
+          </w:tcPr>
+          <w:p>
+            <w:pPr>
+              <w:jc w:val="center"/>
+            </w:pPr>
+            <w:r>
+              <w:rPr>
+                <w:rFonts w:ascii="Segoe UI Emoji" w:hAnsi="Segoe UI Emoji" w:cs="Segoe UI Emoji"/>
+              </w:rPr>
+              <w:t>✅</w:t>
+            </w:r>
+          </w:p>
+        </w:tc>
+      </w:tr>
+      <w:tr>
+        <w:trPr>
+          <w:tblCellSpacing w:w="15" w:type="dxa"/>
+        </w:trPr>
+        <w:tc>
+          <w:tcPr>
+            <w:tcW w:w="0" w:type="auto"/>
+            <w:vAlign w:val="center"/>
+            <w:hideMark/>
+          </w:tcPr>
+          <w:p>
+            <w:pPr>
+              <w:jc w:val="center"/>
+            </w:pPr>
+            <w:r>
+              <w:t>Conversion km/h ↔ mph</w:t>
+            </w:r>
+          </w:p>
+        </w:tc>
+        <w:tc>
+          <w:tcPr>
+            <w:tcW w:w="0" w:type="auto"/>
+            <w:vAlign w:val="center"/>
+            <w:hideMark/>
+          </w:tcPr>
+          <w:p>
+            <w:pPr>
+              <w:jc w:val="center"/>
+            </w:pPr>
+            <w:r>
+              <w:t>Changer l’unité via la ComboBox</w:t>
+            </w:r>
+          </w:p>
+        </w:tc>
+        <w:tc>
+          <w:tcPr>
+            <w:tcW w:w="0" w:type="auto"/>
+            <w:vAlign w:val="center"/>
+            <w:hideMark/>
+          </w:tcPr>
+          <w:p>
+            <w:pPr>
+              <w:jc w:val="center"/>
+            </w:pPr>
+            <w:r>
+              <w:t>L’échelle du graphique change automatiquement</w:t>
+            </w:r>
+          </w:p>
+        </w:tc>
+        <w:tc>
+          <w:tcPr>
+            <w:tcW w:w="0" w:type="auto"/>
+            <w:vAlign w:val="center"/>
+            <w:hideMark/>
+          </w:tcPr>
+          <w:p>
+            <w:pPr>
+              <w:jc w:val="center"/>
+            </w:pPr>
+            <w:r>
+              <w:t>OK</w:t>
+            </w:r>
+          </w:p>
+        </w:tc>
+        <w:tc>
+          <w:tcPr>
+            <w:tcW w:w="985" w:type="dxa"/>
+            <w:vAlign w:val="center"/>
+            <w:hideMark/>
+          </w:tcPr>
+          <w:p>
+            <w:pPr>
+              <w:jc w:val="center"/>
+            </w:pPr>
+            <w:r>
+              <w:rPr>
+                <w:rFonts w:ascii="Segoe UI Emoji" w:hAnsi="Segoe UI Emoji" w:cs="Segoe UI Emoji"/>
+              </w:rPr>
+              <w:t>✅</w:t>
+            </w:r>
+          </w:p>
+        </w:tc>
+      </w:tr>
+      <w:tr>
+        <w:trPr>
+          <w:tblCellSpacing w:w="15" w:type="dxa"/>
+        </w:trPr>
+        <w:tc>
+          <w:tcPr>
+            <w:tcW w:w="0" w:type="auto"/>
+            <w:vAlign w:val="center"/>
+            <w:hideMark/>
+          </w:tcPr>
+          <w:p>
+            <w:pPr>
+              <w:jc w:val="center"/>
+            </w:pPr>
+            <w:r>
+              <w:t>Filtrage par année</w:t>
+            </w:r>
+          </w:p>
+        </w:tc>
+        <w:tc>
+          <w:tcPr>
+            <w:tcW w:w="0" w:type="auto"/>
+            <w:vAlign w:val="center"/>
+            <w:hideMark/>
+          </w:tcPr>
+          <w:p>
+            <w:pPr>
+              <w:jc w:val="center"/>
+            </w:pPr>
+            <w:r>
+              <w:t>Modifier la plage avec les TrackBars</w:t>
+            </w:r>
+          </w:p>
+        </w:tc>
+        <w:tc>
+          <w:tcPr>
+            <w:tcW w:w="0" w:type="auto"/>
+            <w:vAlign w:val="center"/>
+            <w:hideMark/>
+          </w:tcPr>
+          <w:p>
+            <w:pPr>
+              <w:jc w:val="center"/>
+            </w:pPr>
+            <w:r>
+              <w:t>Le graphique s’actualise avec la bonne période</w:t>
+            </w:r>
+          </w:p>
+        </w:tc>
+        <w:tc>
+          <w:tcPr>
+            <w:tcW w:w="0" w:type="auto"/>
+            <w:vAlign w:val="center"/>
+            <w:hideMark/>
+          </w:tcPr>
+          <w:p>
+            <w:pPr>
+              <w:jc w:val="center"/>
+            </w:pPr>
+            <w:r>
+              <w:t>OK</w:t>
+            </w:r>
+          </w:p>
+        </w:tc>
+        <w:tc>
+          <w:tcPr>
+            <w:tcW w:w="985" w:type="dxa"/>
+            <w:vAlign w:val="center"/>
+            <w:hideMark/>
+          </w:tcPr>
+          <w:p>
+            <w:pPr>
+              <w:jc w:val="center"/>
+            </w:pPr>
+            <w:r>
+              <w:rPr>
+                <w:rFonts w:ascii="Segoe UI Emoji" w:hAnsi="Segoe UI Emoji" w:cs="Segoe UI Emoji"/>
+              </w:rPr>
+              <w:t>✅</w:t>
+            </w:r>
+          </w:p>
+        </w:tc>
+      </w:tr>
+    </w:tbl>
+    <w:p>
+      <w:pPr>
+        <w:pStyle w:val="Heading2"/>
+        <w:numPr>
+          <w:ilvl w:val="1"/>
+          <w:numId w:val="2"/>
+        </w:numPr>
+      </w:pPr>
+      <w:r>
+        <w:lastRenderedPageBreak/>
+        <w:t>Import / Export</w:t>
+      </w:r>
+    </w:p>
+    <w:tbl>
+      <w:tblPr>
+        <w:tblW w:w="9356" w:type="dxa"/>
+        <w:tblCellSpacing w:w="15" w:type="dxa"/>
+        <w:tblCellMar>
+          <w:top w:w="15" w:type="dxa"/>
+          <w:left w:w="15" w:type="dxa"/>
+          <w:bottom w:w="15" w:type="dxa"/>
+          <w:right w:w="15" w:type="dxa"/>
+        </w:tblCellMar>
+        <w:tblLook w:val="04A0" w:firstRow="1" w:lastRow="0" w:firstColumn="1" w:lastColumn="0" w:noHBand="0" w:noVBand="1"/>
+      </w:tblPr>
+      <w:tblGrid>
+        <w:gridCol w:w="1329"/>
+        <w:gridCol w:w="3093"/>
+        <w:gridCol w:w="2530"/>
+        <w:gridCol w:w="1374"/>
+        <w:gridCol w:w="1030"/>
+      </w:tblGrid>
+      <w:tr>
+        <w:trPr>
+          <w:tblHeader/>
+          <w:tblCellSpacing w:w="15" w:type="dxa"/>
+        </w:trPr>
+        <w:tc>
+          <w:tcPr>
+            <w:tcW w:w="0" w:type="auto"/>
+            <w:vAlign w:val="center"/>
+            <w:hideMark/>
+          </w:tcPr>
+          <w:p>
+            <w:pPr>
+              <w:jc w:val="center"/>
+              <w:rPr>
+                <w:b/>
+                <w:bCs/>
+              </w:rPr>
+            </w:pPr>
+            <w:r>
+              <w:rPr>
+                <w:b/>
+                <w:bCs/>
+              </w:rPr>
+              <w:t>Test</w:t>
+            </w:r>
+          </w:p>
+        </w:tc>
+        <w:tc>
+          <w:tcPr>
+            <w:tcW w:w="0" w:type="auto"/>
+            <w:vAlign w:val="center"/>
+            <w:hideMark/>
+          </w:tcPr>
+          <w:p>
+            <w:pPr>
+              <w:jc w:val="center"/>
+              <w:rPr>
+                <w:b/>
+                <w:bCs/>
+              </w:rPr>
+            </w:pPr>
+            <w:r>
+              <w:rPr>
+                <w:b/>
+                <w:bCs/>
+              </w:rPr>
+              <w:t>Action réalisée</w:t>
+            </w:r>
+          </w:p>
+        </w:tc>
+        <w:tc>
+          <w:tcPr>
+            <w:tcW w:w="0" w:type="auto"/>
+            <w:vAlign w:val="center"/>
+            <w:hideMark/>
+          </w:tcPr>
+          <w:p>
+            <w:pPr>
+              <w:jc w:val="center"/>
+              <w:rPr>
+                <w:b/>
+                <w:bCs/>
+              </w:rPr>
+            </w:pPr>
+            <w:r>
+              <w:rPr>
+                <w:b/>
+                <w:bCs/>
+              </w:rPr>
+              <w:t>Résultat attendu</w:t>
+            </w:r>
+          </w:p>
+        </w:tc>
+        <w:tc>
+          <w:tcPr>
+            <w:tcW w:w="0" w:type="auto"/>
+            <w:vAlign w:val="center"/>
+            <w:hideMark/>
+          </w:tcPr>
+          <w:p>
+            <w:pPr>
+              <w:jc w:val="center"/>
+              <w:rPr>
+                <w:b/>
+                <w:bCs/>
+              </w:rPr>
+            </w:pPr>
+            <w:r>
+              <w:rPr>
+                <w:b/>
+                <w:bCs/>
+              </w:rPr>
+              <w:t>Résultat obtenu</w:t>
+            </w:r>
+          </w:p>
+        </w:tc>
+        <w:tc>
+          <w:tcPr>
+            <w:tcW w:w="985" w:type="dxa"/>
+            <w:vAlign w:val="center"/>
+            <w:hideMark/>
+          </w:tcPr>
+          <w:p>
+            <w:pPr>
+              <w:jc w:val="center"/>
+              <w:rPr>
+                <w:b/>
+                <w:bCs/>
+              </w:rPr>
+            </w:pPr>
+            <w:r>
+              <w:rPr>
+                <w:b/>
+                <w:bCs/>
+              </w:rPr>
+              <w:t>Statut</w:t>
+            </w:r>
+          </w:p>
+        </w:tc>
+      </w:tr>
+      <w:tr>
+        <w:trPr>
+          <w:tblCellSpacing w:w="15" w:type="dxa"/>
+        </w:trPr>
+        <w:tc>
+          <w:tcPr>
+            <w:tcW w:w="0" w:type="auto"/>
+            <w:vAlign w:val="center"/>
+            <w:hideMark/>
+          </w:tcPr>
+          <w:p>
+            <w:pPr>
+              <w:jc w:val="center"/>
+            </w:pPr>
+            <w:r>
+              <w:t>Import valide</w:t>
+            </w:r>
+          </w:p>
+        </w:tc>
+        <w:tc>
+          <w:tcPr>
+            <w:tcW w:w="0" w:type="auto"/>
+            <w:vAlign w:val="center"/>
+            <w:hideMark/>
+          </w:tcPr>
+          <w:p>
+            <w:pPr>
+              <w:jc w:val="center"/>
+            </w:pPr>
+            <w:r>
+              <w:t>Cliquer sur “Importer” et choisir un fichier correct</w:t>
+            </w:r>
+          </w:p>
+        </w:tc>
+        <w:tc>
+          <w:tcPr>
+            <w:tcW w:w="0" w:type="auto"/>
+            <w:vAlign w:val="center"/>
+            <w:hideMark/>
+          </w:tcPr>
+          <w:p>
+            <w:pPr>
+              <w:jc w:val="center"/>
+            </w:pPr>
+            <w:r>
+              <w:t>Le graphique se met à jour</w:t>
+            </w:r>
+          </w:p>
+        </w:tc>
+        <w:tc>
+          <w:tcPr>
+            <w:tcW w:w="0" w:type="auto"/>
+            <w:vAlign w:val="center"/>
+            <w:hideMark/>
+          </w:tcPr>
+          <w:p>
+            <w:pPr>
+              <w:jc w:val="center"/>
+            </w:pPr>
+            <w:r>
+              <w:t>OK</w:t>
+            </w:r>
+          </w:p>
+        </w:tc>
+        <w:tc>
+          <w:tcPr>
+            <w:tcW w:w="985" w:type="dxa"/>
+            <w:vAlign w:val="center"/>
+            <w:hideMark/>
+          </w:tcPr>
+          <w:p>
+            <w:pPr>
+              <w:jc w:val="center"/>
+            </w:pPr>
+            <w:r>
+              <w:rPr>
+                <w:rFonts w:ascii="Segoe UI Emoji" w:hAnsi="Segoe UI Emoji" w:cs="Segoe UI Emoji"/>
+              </w:rPr>
+              <w:t>✅</w:t>
+            </w:r>
+          </w:p>
+        </w:tc>
+      </w:tr>
+      <w:tr>
+        <w:trPr>
+          <w:tblCellSpacing w:w="15" w:type="dxa"/>
+        </w:trPr>
+        <w:tc>
+          <w:tcPr>
+            <w:tcW w:w="0" w:type="auto"/>
+            <w:vAlign w:val="center"/>
+            <w:hideMark/>
+          </w:tcPr>
+          <w:p>
+            <w:pPr>
+              <w:jc w:val="center"/>
+            </w:pPr>
+            <w:r>
+              <w:t>Export PNG valide</w:t>
+            </w:r>
+          </w:p>
+        </w:tc>
+        <w:tc>
+          <w:tcPr>
+            <w:tcW w:w="0" w:type="auto"/>
+            <w:vAlign w:val="center"/>
+            <w:hideMark/>
+          </w:tcPr>
+          <w:p>
+            <w:pPr>
+              <w:jc w:val="center"/>
+            </w:pPr>
+            <w:r>
+              <w:t>Cliquer sur “Exporter”</w:t>
+            </w:r>
+          </w:p>
+        </w:tc>
+        <w:tc>
+          <w:tcPr>
+            <w:tcW w:w="0" w:type="auto"/>
+            <w:vAlign w:val="center"/>
+            <w:hideMark/>
+          </w:tcPr>
+          <w:p>
+            <w:pPr>
+              <w:jc w:val="center"/>
+            </w:pPr>
+            <w:r>
+              <w:t>Fichier PNG créé dans le dossier choisi</w:t>
+            </w:r>
+          </w:p>
+        </w:tc>
+        <w:tc>
+          <w:tcPr>
+            <w:tcW w:w="0" w:type="auto"/>
+            <w:vAlign w:val="center"/>
+            <w:hideMark/>
+          </w:tcPr>
+          <w:p>
+            <w:pPr>
+              <w:jc w:val="center"/>
+            </w:pPr>
+            <w:r>
+              <w:t>OK</w:t>
+            </w:r>
+          </w:p>
+        </w:tc>
+        <w:tc>
+          <w:tcPr>
+            <w:tcW w:w="985" w:type="dxa"/>
+            <w:vAlign w:val="center"/>
+            <w:hideMark/>
+          </w:tcPr>
+          <w:p>
+            <w:pPr>
+              <w:jc w:val="center"/>
+            </w:pPr>
+            <w:r>
+              <w:rPr>
+                <w:rFonts w:ascii="Segoe UI Emoji" w:hAnsi="Segoe UI Emoji" w:cs="Segoe UI Emoji"/>
+              </w:rPr>
+              <w:t>✅</w:t>
+            </w:r>
+          </w:p>
+        </w:tc>
+      </w:tr>
+    </w:tbl>
+    <w:p/>
+    <w:p>
+      <w:pPr>
+        <w:pStyle w:val="Heading1"/>
         <w:numPr>
           <w:ilvl w:val="0"/>
           <w:numId w:val="2"/>
@@ -1504,7 +2705,7 @@
     <w:p/>
     <w:p>
       <w:pPr>
-        <w:pStyle w:val="Titre1"/>
+        <w:pStyle w:val="Heading1"/>
         <w:numPr>
           <w:ilvl w:val="0"/>
           <w:numId w:val="2"/>
@@ -1516,10 +2717,20 @@
       </w:r>
       <w:bookmarkEnd w:id="5"/>
     </w:p>
-    <w:p/>
-    <w:p>
-      <w:pPr>
-        <w:pStyle w:val="Titre1"/>
+    <w:p>
+      <w:r>
+        <w:t>J’ai utilisé l’IA pour faire les commentaires de mon code</w:t>
+      </w:r>
+      <w:r>
+        <w:t>, ainsi que pour générer les tableaux pour le rapport de tests</w:t>
+      </w:r>
+      <w:r>
+        <w:t>.</w:t>
+      </w:r>
+    </w:p>
+    <w:p>
+      <w:pPr>
+        <w:pStyle w:val="Heading1"/>
         <w:numPr>
           <w:ilvl w:val="0"/>
           <w:numId w:val="2"/>
@@ -1541,8 +2752,58 @@
 </w:document>
 </file>
 
+<file path=word/endnotes.xml><?xml version="1.0" encoding="utf-8"?>
+<w:endnotes xmlns:wpc="http://schemas.microsoft.com/office/word/2010/wordprocessingCanvas" xmlns:cx="http://schemas.microsoft.com/office/drawing/2014/chartex" xmlns:cx1="http://schemas.microsoft.com/office/drawing/2015/9/8/chartex" xmlns:cx2="http://schemas.microsoft.com/office/drawing/2015/10/21/chartex" xmlns:cx3="http://schemas.microsoft.com/office/drawing/2016/5/9/chartex" xmlns:cx4="http://schemas.microsoft.com/office/drawing/2016/5/10/chartex" xmlns:cx5="http://schemas.microsoft.com/office/drawing/2016/5/11/chartex" xmlns:cx6="http://schemas.microsoft.com/office/drawing/2016/5/12/chartex" xmlns:cx7="http://schemas.microsoft.com/office/drawing/2016/5/13/chartex" xmlns:cx8="http://schemas.microsoft.com/office/drawing/2016/5/14/chartex" xmlns:mc="http://schemas.openxmlformats.org/markup-compatibility/2006" xmlns:aink="http://schemas.microsoft.com/office/drawing/2016/ink" xmlns:am3d="http://schemas.microsoft.com/office/drawing/2017/model3d" xmlns:o="urn:schemas-microsoft-com:office:office" xmlns:oel="http://schemas.microsoft.com/office/2019/extlst" xmlns:r="http://schemas.openxmlformats.org/officeDocument/2006/relationships" xmlns:m="http://schemas.openxmlformats.org/officeDocument/2006/math" xmlns:v="urn:schemas-microsoft-com:vml" xmlns:wp14="http://schemas.microsoft.com/office/word/2010/wordprocessingDrawing" xmlns:wp="http://schemas.openxmlformats.org/drawingml/2006/wordprocessingDrawing" xmlns:w10="urn:schemas-microsoft-com:office:word" xmlns:w="http://schemas.openxmlformats.org/wordprocessingml/2006/main" xmlns:w14="http://schemas.microsoft.com/office/word/2010/wordml" xmlns:w15="http://schemas.microsoft.com/office/word/2012/wordml" xmlns:w16cex="http://schemas.microsoft.com/office/word/2018/wordml/cex" xmlns:w16cid="http://schemas.microsoft.com/office/word/2016/wordml/cid" xmlns:w16="http://schemas.microsoft.com/office/word/2018/wordml" xmlns:w16du="http://schemas.microsoft.com/office/word/2023/wordml/word16du" xmlns:w16sdtdh="http://schemas.microsoft.com/office/word/2020/wordml/sdtdatahash" xmlns:w16sdtfl="http://schemas.microsoft.com/office/word/2024/wordml/sdtformatlock" xmlns:w16se="http://schemas.microsoft.com/office/word/2015/wordml/symex" xmlns:wpg="http://schemas.microsoft.com/office/word/2010/wordprocessingGroup" xmlns:wpi="http://schemas.microsoft.com/office/word/2010/wordprocessingInk" xmlns:wne="http://schemas.microsoft.com/office/word/2006/wordml" xmlns:wps="http://schemas.microsoft.com/office/word/2010/wordprocessingShape" mc:Ignorable="w14 w15 w16se w16cid w16 w16cex w16sdtdh w16sdtfl w16du wp14">
+  <w:endnote w:type="separator" w:id="-1">
+    <w:p>
+      <w:pPr>
+        <w:spacing w:after="0" w:line="240" w:lineRule="auto"/>
+      </w:pPr>
+      <w:r>
+        <w:separator/>
+      </w:r>
+    </w:p>
+  </w:endnote>
+  <w:endnote w:type="continuationSeparator" w:id="0">
+    <w:p>
+      <w:pPr>
+        <w:spacing w:after="0" w:line="240" w:lineRule="auto"/>
+      </w:pPr>
+      <w:r>
+        <w:continuationSeparator/>
+      </w:r>
+    </w:p>
+  </w:endnote>
+</w:endnotes>
+</file>
+
+<file path=word/footnotes.xml><?xml version="1.0" encoding="utf-8"?>
+<w:footnotes xmlns:wpc="http://schemas.microsoft.com/office/word/2010/wordprocessingCanvas" xmlns:cx="http://schemas.microsoft.com/office/drawing/2014/chartex" xmlns:cx1="http://schemas.microsoft.com/office/drawing/2015/9/8/chartex" xmlns:cx2="http://schemas.microsoft.com/office/drawing/2015/10/21/chartex" xmlns:cx3="http://schemas.microsoft.com/office/drawing/2016/5/9/chartex" xmlns:cx4="http://schemas.microsoft.com/office/drawing/2016/5/10/chartex" xmlns:cx5="http://schemas.microsoft.com/office/drawing/2016/5/11/chartex" xmlns:cx6="http://schemas.microsoft.com/office/drawing/2016/5/12/chartex" xmlns:cx7="http://schemas.microsoft.com/office/drawing/2016/5/13/chartex" xmlns:cx8="http://schemas.microsoft.com/office/drawing/2016/5/14/chartex" xmlns:mc="http://schemas.openxmlformats.org/markup-compatibility/2006" xmlns:aink="http://schemas.microsoft.com/office/drawing/2016/ink" xmlns:am3d="http://schemas.microsoft.com/office/drawing/2017/model3d" xmlns:o="urn:schemas-microsoft-com:office:office" xmlns:oel="http://schemas.microsoft.com/office/2019/extlst" xmlns:r="http://schemas.openxmlformats.org/officeDocument/2006/relationships" xmlns:m="http://schemas.openxmlformats.org/officeDocument/2006/math" xmlns:v="urn:schemas-microsoft-com:vml" xmlns:wp14="http://schemas.microsoft.com/office/word/2010/wordprocessingDrawing" xmlns:wp="http://schemas.openxmlformats.org/drawingml/2006/wordprocessingDrawing" xmlns:w10="urn:schemas-microsoft-com:office:word" xmlns:w="http://schemas.openxmlformats.org/wordprocessingml/2006/main" xmlns:w14="http://schemas.microsoft.com/office/word/2010/wordml" xmlns:w15="http://schemas.microsoft.com/office/word/2012/wordml" xmlns:w16cex="http://schemas.microsoft.com/office/word/2018/wordml/cex" xmlns:w16cid="http://schemas.microsoft.com/office/word/2016/wordml/cid" xmlns:w16="http://schemas.microsoft.com/office/word/2018/wordml" xmlns:w16du="http://schemas.microsoft.com/office/word/2023/wordml/word16du" xmlns:w16sdtdh="http://schemas.microsoft.com/office/word/2020/wordml/sdtdatahash" xmlns:w16sdtfl="http://schemas.microsoft.com/office/word/2024/wordml/sdtformatlock" xmlns:w16se="http://schemas.microsoft.com/office/word/2015/wordml/symex" xmlns:wpg="http://schemas.microsoft.com/office/word/2010/wordprocessingGroup" xmlns:wpi="http://schemas.microsoft.com/office/word/2010/wordprocessingInk" xmlns:wne="http://schemas.microsoft.com/office/word/2006/wordml" xmlns:wps="http://schemas.microsoft.com/office/word/2010/wordprocessingShape" mc:Ignorable="w14 w15 w16se w16cid w16 w16cex w16sdtdh w16sdtfl w16du wp14">
+  <w:footnote w:type="separator" w:id="-1">
+    <w:p>
+      <w:pPr>
+        <w:spacing w:after="0" w:line="240" w:lineRule="auto"/>
+      </w:pPr>
+      <w:r>
+        <w:separator/>
+      </w:r>
+    </w:p>
+  </w:footnote>
+  <w:footnote w:type="continuationSeparator" w:id="0">
+    <w:p>
+      <w:pPr>
+        <w:spacing w:after="0" w:line="240" w:lineRule="auto"/>
+      </w:pPr>
+      <w:r>
+        <w:continuationSeparator/>
+      </w:r>
+    </w:p>
+  </w:footnote>
+</w:footnotes>
+</file>
+
 <file path=word/numbering.xml><?xml version="1.0" encoding="utf-8"?>
-<w:numbering xmlns:wpc="http://schemas.microsoft.com/office/word/2010/wordprocessingCanvas" xmlns:cx="http://schemas.microsoft.com/office/drawing/2014/chartex" xmlns:cx1="http://schemas.microsoft.com/office/drawing/2015/9/8/chartex" xmlns:cx2="http://schemas.microsoft.com/office/drawing/2015/10/21/chartex" xmlns:cx3="http://schemas.microsoft.com/office/drawing/2016/5/9/chartex" xmlns:cx4="http://schemas.microsoft.com/office/drawing/2016/5/10/chartex" xmlns:cx5="http://schemas.microsoft.com/office/drawing/2016/5/11/chartex" xmlns:cx6="http://schemas.microsoft.com/office/drawing/2016/5/12/chartex" xmlns:cx7="http://schemas.microsoft.com/office/drawing/2016/5/13/chartex" xmlns:cx8="http://schemas.microsoft.com/office/drawing/2016/5/14/chartex" xmlns:mc="http://schemas.openxmlformats.org/markup-compatibility/2006" xmlns:aink="http://schemas.microsoft.com/office/drawing/2016/ink" xmlns:am3d="http://schemas.microsoft.com/office/drawing/2017/model3d" xmlns:o="urn:schemas-microsoft-com:office:office" xmlns:oel="http://schemas.microsoft.com/office/2019/extlst" xmlns:r="http://schemas.openxmlformats.org/officeDocument/2006/relationships" xmlns:m="http://schemas.openxmlformats.org/officeDocument/2006/math" xmlns:v="urn:schemas-microsoft-com:vml" xmlns:wp14="http://schemas.microsoft.com/office/word/2010/wordprocessingDrawing" xmlns:wp="http://schemas.openxmlformats.org/drawingml/2006/wordprocessingDrawing" xmlns:w10="urn:schemas-microsoft-com:office:word" xmlns:w="http://schemas.openxmlformats.org/wordprocessingml/2006/main" xmlns:w14="http://schemas.microsoft.com/office/word/2010/wordml" xmlns:w15="http://schemas.microsoft.com/office/word/2012/wordml" xmlns:w16cex="http://schemas.microsoft.com/office/word/2018/wordml/cex" xmlns:w16cid="http://schemas.microsoft.com/office/word/2016/wordml/cid" xmlns:w16="http://schemas.microsoft.com/office/word/2018/wordml" xmlns:w16sdtdh="http://schemas.microsoft.com/office/word/2020/wordml/sdtdatahash" xmlns:w16se="http://schemas.microsoft.com/office/word/2015/wordml/symex" xmlns:wpg="http://schemas.microsoft.com/office/word/2010/wordprocessingGroup" xmlns:wpi="http://schemas.microsoft.com/office/word/2010/wordprocessingInk" xmlns:wne="http://schemas.microsoft.com/office/word/2006/wordml" xmlns:wps="http://schemas.microsoft.com/office/word/2010/wordprocessingShape" mc:Ignorable="w14 w15 w16se w16cid w16 w16cex w16sdtdh wp14">
+<w:numbering xmlns:wpc="http://schemas.microsoft.com/office/word/2010/wordprocessingCanvas" xmlns:cx="http://schemas.microsoft.com/office/drawing/2014/chartex" xmlns:cx1="http://schemas.microsoft.com/office/drawing/2015/9/8/chartex" xmlns:cx2="http://schemas.microsoft.com/office/drawing/2015/10/21/chartex" xmlns:cx3="http://schemas.microsoft.com/office/drawing/2016/5/9/chartex" xmlns:cx4="http://schemas.microsoft.com/office/drawing/2016/5/10/chartex" xmlns:cx5="http://schemas.microsoft.com/office/drawing/2016/5/11/chartex" xmlns:cx6="http://schemas.microsoft.com/office/drawing/2016/5/12/chartex" xmlns:cx7="http://schemas.microsoft.com/office/drawing/2016/5/13/chartex" xmlns:cx8="http://schemas.microsoft.com/office/drawing/2016/5/14/chartex" xmlns:mc="http://schemas.openxmlformats.org/markup-compatibility/2006" xmlns:aink="http://schemas.microsoft.com/office/drawing/2016/ink" xmlns:am3d="http://schemas.microsoft.com/office/drawing/2017/model3d" xmlns:o="urn:schemas-microsoft-com:office:office" xmlns:oel="http://schemas.microsoft.com/office/2019/extlst" xmlns:r="http://schemas.openxmlformats.org/officeDocument/2006/relationships" xmlns:m="http://schemas.openxmlformats.org/officeDocument/2006/math" xmlns:v="urn:schemas-microsoft-com:vml" xmlns:wp14="http://schemas.microsoft.com/office/word/2010/wordprocessingDrawing" xmlns:wp="http://schemas.openxmlformats.org/drawingml/2006/wordprocessingDrawing" xmlns:w10="urn:schemas-microsoft-com:office:word" xmlns:w="http://schemas.openxmlformats.org/wordprocessingml/2006/main" xmlns:w14="http://schemas.microsoft.com/office/word/2010/wordml" xmlns:w15="http://schemas.microsoft.com/office/word/2012/wordml" xmlns:w16cex="http://schemas.microsoft.com/office/word/2018/wordml/cex" xmlns:w16cid="http://schemas.microsoft.com/office/word/2016/wordml/cid" xmlns:w16="http://schemas.microsoft.com/office/word/2018/wordml" xmlns:w16du="http://schemas.microsoft.com/office/word/2023/wordml/word16du" xmlns:w16sdtdh="http://schemas.microsoft.com/office/word/2020/wordml/sdtdatahash" xmlns:w16sdtfl="http://schemas.microsoft.com/office/word/2024/wordml/sdtformatlock" xmlns:w16se="http://schemas.microsoft.com/office/word/2015/wordml/symex" xmlns:wpg="http://schemas.microsoft.com/office/word/2010/wordprocessingGroup" xmlns:wpi="http://schemas.microsoft.com/office/word/2010/wordprocessingInk" xmlns:wne="http://schemas.microsoft.com/office/word/2006/wordml" xmlns:wps="http://schemas.microsoft.com/office/word/2010/wordprocessingShape" mc:Ignorable="w14 w15 w16se w16cid w16 w16cex w16sdtdh w16sdtfl w16du wp14">
   <w:abstractNum w:abstractNumId="0" w15:restartNumberingAfterBreak="0">
     <w:nsid w:val="1C564DE6"/>
     <w:multiLevelType w:val="hybridMultilevel"/>
@@ -1657,6 +2918,92 @@
     </w:lvl>
   </w:abstractNum>
   <w:abstractNum w:abstractNumId="1" w15:restartNumberingAfterBreak="0">
+    <w:nsid w:val="25293DCA"/>
+    <w:multiLevelType w:val="multilevel"/>
+    <w:tmpl w:val="100C001F"/>
+    <w:lvl w:ilvl="0">
+      <w:start w:val="1"/>
+      <w:numFmt w:val="decimal"/>
+      <w:lvlText w:val="%1."/>
+      <w:lvlJc w:val="left"/>
+      <w:pPr>
+        <w:ind w:left="360" w:hanging="360"/>
+      </w:pPr>
+    </w:lvl>
+    <w:lvl w:ilvl="1">
+      <w:start w:val="1"/>
+      <w:numFmt w:val="decimal"/>
+      <w:lvlText w:val="%1.%2."/>
+      <w:lvlJc w:val="left"/>
+      <w:pPr>
+        <w:ind w:left="792" w:hanging="432"/>
+      </w:pPr>
+    </w:lvl>
+    <w:lvl w:ilvl="2">
+      <w:start w:val="1"/>
+      <w:numFmt w:val="decimal"/>
+      <w:lvlText w:val="%1.%2.%3."/>
+      <w:lvlJc w:val="left"/>
+      <w:pPr>
+        <w:ind w:left="1224" w:hanging="504"/>
+      </w:pPr>
+    </w:lvl>
+    <w:lvl w:ilvl="3">
+      <w:start w:val="1"/>
+      <w:numFmt w:val="decimal"/>
+      <w:lvlText w:val="%1.%2.%3.%4."/>
+      <w:lvlJc w:val="left"/>
+      <w:pPr>
+        <w:ind w:left="1728" w:hanging="648"/>
+      </w:pPr>
+    </w:lvl>
+    <w:lvl w:ilvl="4">
+      <w:start w:val="1"/>
+      <w:numFmt w:val="decimal"/>
+      <w:lvlText w:val="%1.%2.%3.%4.%5."/>
+      <w:lvlJc w:val="left"/>
+      <w:pPr>
+        <w:ind w:left="2232" w:hanging="792"/>
+      </w:pPr>
+    </w:lvl>
+    <w:lvl w:ilvl="5">
+      <w:start w:val="1"/>
+      <w:numFmt w:val="decimal"/>
+      <w:lvlText w:val="%1.%2.%3.%4.%5.%6."/>
+      <w:lvlJc w:val="left"/>
+      <w:pPr>
+        <w:ind w:left="2736" w:hanging="936"/>
+      </w:pPr>
+    </w:lvl>
+    <w:lvl w:ilvl="6">
+      <w:start w:val="1"/>
+      <w:numFmt w:val="decimal"/>
+      <w:lvlText w:val="%1.%2.%3.%4.%5.%6.%7."/>
+      <w:lvlJc w:val="left"/>
+      <w:pPr>
+        <w:ind w:left="3240" w:hanging="1080"/>
+      </w:pPr>
+    </w:lvl>
+    <w:lvl w:ilvl="7">
+      <w:start w:val="1"/>
+      <w:numFmt w:val="decimal"/>
+      <w:lvlText w:val="%1.%2.%3.%4.%5.%6.%7.%8."/>
+      <w:lvlJc w:val="left"/>
+      <w:pPr>
+        <w:ind w:left="3744" w:hanging="1224"/>
+      </w:pPr>
+    </w:lvl>
+    <w:lvl w:ilvl="8">
+      <w:start w:val="1"/>
+      <w:numFmt w:val="decimal"/>
+      <w:lvlText w:val="%1.%2.%3.%4.%5.%6.%7.%8.%9."/>
+      <w:lvlJc w:val="left"/>
+      <w:pPr>
+        <w:ind w:left="4320" w:hanging="1440"/>
+      </w:pPr>
+    </w:lvl>
+  </w:abstractNum>
+  <w:abstractNum w:abstractNumId="2" w15:restartNumberingAfterBreak="0">
     <w:nsid w:val="526D7246"/>
     <w:multiLevelType w:val="hybridMultilevel"/>
     <w:tmpl w:val="630A123E"/>
@@ -1769,7 +3116,156 @@
       </w:rPr>
     </w:lvl>
   </w:abstractNum>
-  <w:abstractNum w:abstractNumId="2" w15:restartNumberingAfterBreak="0">
+  <w:abstractNum w:abstractNumId="3" w15:restartNumberingAfterBreak="0">
+    <w:nsid w:val="546B5D1B"/>
+    <w:multiLevelType w:val="multilevel"/>
+    <w:tmpl w:val="519C63A2"/>
+    <w:lvl w:ilvl="0">
+      <w:start w:val="1"/>
+      <w:numFmt w:val="bullet"/>
+      <w:lvlText w:val=""/>
+      <w:lvlJc w:val="left"/>
+      <w:pPr>
+        <w:tabs>
+          <w:tab w:val="num" w:pos="720"/>
+        </w:tabs>
+        <w:ind w:left="720" w:hanging="360"/>
+      </w:pPr>
+      <w:rPr>
+        <w:rFonts w:ascii="Symbol" w:hAnsi="Symbol" w:hint="default"/>
+        <w:sz w:val="20"/>
+      </w:rPr>
+    </w:lvl>
+    <w:lvl w:ilvl="1" w:tentative="1">
+      <w:start w:val="1"/>
+      <w:numFmt w:val="bullet"/>
+      <w:lvlText w:val="o"/>
+      <w:lvlJc w:val="left"/>
+      <w:pPr>
+        <w:tabs>
+          <w:tab w:val="num" w:pos="1440"/>
+        </w:tabs>
+        <w:ind w:left="1440" w:hanging="360"/>
+      </w:pPr>
+      <w:rPr>
+        <w:rFonts w:ascii="Courier New" w:hAnsi="Courier New" w:hint="default"/>
+        <w:sz w:val="20"/>
+      </w:rPr>
+    </w:lvl>
+    <w:lvl w:ilvl="2" w:tentative="1">
+      <w:start w:val="1"/>
+      <w:numFmt w:val="bullet"/>
+      <w:lvlText w:val=""/>
+      <w:lvlJc w:val="left"/>
+      <w:pPr>
+        <w:tabs>
+          <w:tab w:val="num" w:pos="2160"/>
+        </w:tabs>
+        <w:ind w:left="2160" w:hanging="360"/>
+      </w:pPr>
+      <w:rPr>
+        <w:rFonts w:ascii="Wingdings" w:hAnsi="Wingdings" w:hint="default"/>
+        <w:sz w:val="20"/>
+      </w:rPr>
+    </w:lvl>
+    <w:lvl w:ilvl="3" w:tentative="1">
+      <w:start w:val="1"/>
+      <w:numFmt w:val="bullet"/>
+      <w:lvlText w:val=""/>
+      <w:lvlJc w:val="left"/>
+      <w:pPr>
+        <w:tabs>
+          <w:tab w:val="num" w:pos="2880"/>
+        </w:tabs>
+        <w:ind w:left="2880" w:hanging="360"/>
+      </w:pPr>
+      <w:rPr>
+        <w:rFonts w:ascii="Wingdings" w:hAnsi="Wingdings" w:hint="default"/>
+        <w:sz w:val="20"/>
+      </w:rPr>
+    </w:lvl>
+    <w:lvl w:ilvl="4" w:tentative="1">
+      <w:start w:val="1"/>
+      <w:numFmt w:val="bullet"/>
+      <w:lvlText w:val=""/>
+      <w:lvlJc w:val="left"/>
+      <w:pPr>
+        <w:tabs>
+          <w:tab w:val="num" w:pos="3600"/>
+        </w:tabs>
+        <w:ind w:left="3600" w:hanging="360"/>
+      </w:pPr>
+      <w:rPr>
+        <w:rFonts w:ascii="Wingdings" w:hAnsi="Wingdings" w:hint="default"/>
+        <w:sz w:val="20"/>
+      </w:rPr>
+    </w:lvl>
+    <w:lvl w:ilvl="5" w:tentative="1">
+      <w:start w:val="1"/>
+      <w:numFmt w:val="bullet"/>
+      <w:lvlText w:val=""/>
+      <w:lvlJc w:val="left"/>
+      <w:pPr>
+        <w:tabs>
+          <w:tab w:val="num" w:pos="4320"/>
+        </w:tabs>
+        <w:ind w:left="4320" w:hanging="360"/>
+      </w:pPr>
+      <w:rPr>
+        <w:rFonts w:ascii="Wingdings" w:hAnsi="Wingdings" w:hint="default"/>
+        <w:sz w:val="20"/>
+      </w:rPr>
+    </w:lvl>
+    <w:lvl w:ilvl="6" w:tentative="1">
+      <w:start w:val="1"/>
+      <w:numFmt w:val="bullet"/>
+      <w:lvlText w:val=""/>
+      <w:lvlJc w:val="left"/>
+      <w:pPr>
+        <w:tabs>
+          <w:tab w:val="num" w:pos="5040"/>
+        </w:tabs>
+        <w:ind w:left="5040" w:hanging="360"/>
+      </w:pPr>
+      <w:rPr>
+        <w:rFonts w:ascii="Wingdings" w:hAnsi="Wingdings" w:hint="default"/>
+        <w:sz w:val="20"/>
+      </w:rPr>
+    </w:lvl>
+    <w:lvl w:ilvl="7" w:tentative="1">
+      <w:start w:val="1"/>
+      <w:numFmt w:val="bullet"/>
+      <w:lvlText w:val=""/>
+      <w:lvlJc w:val="left"/>
+      <w:pPr>
+        <w:tabs>
+          <w:tab w:val="num" w:pos="5760"/>
+        </w:tabs>
+        <w:ind w:left="5760" w:hanging="360"/>
+      </w:pPr>
+      <w:rPr>
+        <w:rFonts w:ascii="Wingdings" w:hAnsi="Wingdings" w:hint="default"/>
+        <w:sz w:val="20"/>
+      </w:rPr>
+    </w:lvl>
+    <w:lvl w:ilvl="8" w:tentative="1">
+      <w:start w:val="1"/>
+      <w:numFmt w:val="bullet"/>
+      <w:lvlText w:val=""/>
+      <w:lvlJc w:val="left"/>
+      <w:pPr>
+        <w:tabs>
+          <w:tab w:val="num" w:pos="6480"/>
+        </w:tabs>
+        <w:ind w:left="6480" w:hanging="360"/>
+      </w:pPr>
+      <w:rPr>
+        <w:rFonts w:ascii="Wingdings" w:hAnsi="Wingdings" w:hint="default"/>
+        <w:sz w:val="20"/>
+      </w:rPr>
+    </w:lvl>
+  </w:abstractNum>
+  <w:abstractNum w:abstractNumId="4" w15:restartNumberingAfterBreak="0">
     <w:nsid w:val="581853E1"/>
     <w:multiLevelType w:val="hybridMultilevel"/>
     <w:tmpl w:val="574EACFE"/>
@@ -1882,7 +3378,7 @@
       </w:rPr>
     </w:lvl>
   </w:abstractNum>
-  <w:abstractNum w:abstractNumId="3" w15:restartNumberingAfterBreak="0">
+  <w:abstractNum w:abstractNumId="5" w15:restartNumberingAfterBreak="0">
     <w:nsid w:val="659439D3"/>
     <w:multiLevelType w:val="hybridMultilevel"/>
     <w:tmpl w:val="3126E57A"/>
@@ -1995,7 +3491,7 @@
       </w:rPr>
     </w:lvl>
   </w:abstractNum>
-  <w:abstractNum w:abstractNumId="4" w15:restartNumberingAfterBreak="0">
+  <w:abstractNum w:abstractNumId="6" w15:restartNumberingAfterBreak="0">
     <w:nsid w:val="66CF6B14"/>
     <w:multiLevelType w:val="multilevel"/>
     <w:tmpl w:val="100C001F"/>
@@ -2081,7 +3577,7 @@
       </w:pPr>
     </w:lvl>
   </w:abstractNum>
-  <w:abstractNum w:abstractNumId="5" w15:restartNumberingAfterBreak="0">
+  <w:abstractNum w:abstractNumId="7" w15:restartNumberingAfterBreak="0">
     <w:nsid w:val="7EEF753D"/>
     <w:multiLevelType w:val="multilevel"/>
     <w:tmpl w:val="100C001F"/>
@@ -2168,28 +3664,34 @@
     </w:lvl>
   </w:abstractNum>
   <w:num w:numId="1" w16cid:durableId="96220686">
-    <w:abstractNumId w:val="3"/>
+    <w:abstractNumId w:val="5"/>
   </w:num>
   <w:num w:numId="2" w16cid:durableId="1556621580">
-    <w:abstractNumId w:val="5"/>
+    <w:abstractNumId w:val="7"/>
   </w:num>
   <w:num w:numId="3" w16cid:durableId="1073164213">
+    <w:abstractNumId w:val="6"/>
+  </w:num>
+  <w:num w:numId="4" w16cid:durableId="1989481598">
     <w:abstractNumId w:val="4"/>
   </w:num>
-  <w:num w:numId="4" w16cid:durableId="1989481598">
+  <w:num w:numId="5" w16cid:durableId="1745956675">
     <w:abstractNumId w:val="2"/>
-  </w:num>
-  <w:num w:numId="5" w16cid:durableId="1745956675">
-    <w:abstractNumId w:val="1"/>
   </w:num>
   <w:num w:numId="6" w16cid:durableId="1640502256">
     <w:abstractNumId w:val="0"/>
+  </w:num>
+  <w:num w:numId="7" w16cid:durableId="1388839062">
+    <w:abstractNumId w:val="3"/>
+  </w:num>
+  <w:num w:numId="8" w16cid:durableId="799112561">
+    <w:abstractNumId w:val="1"/>
   </w:num>
 </w:numbering>
 </file>
 
 <file path=word/styles.xml><?xml version="1.0" encoding="utf-8"?>
-<w:styles xmlns:mc="http://schemas.openxmlformats.org/markup-compatibility/2006" xmlns:r="http://schemas.openxmlformats.org/officeDocument/2006/relationships" xmlns:w="http://schemas.openxmlformats.org/wordprocessingml/2006/main" xmlns:w14="http://schemas.microsoft.com/office/word/2010/wordml" xmlns:w15="http://schemas.microsoft.com/office/word/2012/wordml" xmlns:w16cex="http://schemas.microsoft.com/office/word/2018/wordml/cex" xmlns:w16cid="http://schemas.microsoft.com/office/word/2016/wordml/cid" xmlns:w16="http://schemas.microsoft.com/office/word/2018/wordml" xmlns:w16sdtdh="http://schemas.microsoft.com/office/word/2020/wordml/sdtdatahash" xmlns:w16se="http://schemas.microsoft.com/office/word/2015/wordml/symex" mc:Ignorable="w14 w15 w16se w16cid w16 w16cex w16sdtdh">
+<w:styles xmlns:mc="http://schemas.openxmlformats.org/markup-compatibility/2006" xmlns:r="http://schemas.openxmlformats.org/officeDocument/2006/relationships" xmlns:w="http://schemas.openxmlformats.org/wordprocessingml/2006/main" xmlns:w14="http://schemas.microsoft.com/office/word/2010/wordml" xmlns:w15="http://schemas.microsoft.com/office/word/2012/wordml" xmlns:w16cex="http://schemas.microsoft.com/office/word/2018/wordml/cex" xmlns:w16cid="http://schemas.microsoft.com/office/word/2016/wordml/cid" xmlns:w16="http://schemas.microsoft.com/office/word/2018/wordml" xmlns:w16du="http://schemas.microsoft.com/office/word/2023/wordml/word16du" xmlns:w16sdtdh="http://schemas.microsoft.com/office/word/2020/wordml/sdtdatahash" xmlns:w16sdtfl="http://schemas.microsoft.com/office/word/2024/wordml/sdtformatlock" xmlns:w16se="http://schemas.microsoft.com/office/word/2015/wordml/symex" mc:Ignorable="w14 w15 w16se w16cid w16 w16cex w16sdtdh w16sdtfl w16du">
   <w:docDefaults>
     <w:rPrDefault>
       <w:rPr>
@@ -2589,11 +4091,11 @@
     <w:name w:val="Normal"/>
     <w:qFormat/>
   </w:style>
-  <w:style w:type="paragraph" w:styleId="Titre1">
+  <w:style w:type="paragraph" w:styleId="Heading1">
     <w:name w:val="heading 1"/>
     <w:basedOn w:val="Normal"/>
     <w:next w:val="Normal"/>
-    <w:link w:val="Titre1Car"/>
+    <w:link w:val="Heading1Char"/>
     <w:uiPriority w:val="9"/>
     <w:qFormat/>
     <w:rsid w:val="00DF7B76"/>
@@ -2610,11 +4112,11 @@
       <w:szCs w:val="40"/>
     </w:rPr>
   </w:style>
-  <w:style w:type="paragraph" w:styleId="Titre2">
+  <w:style w:type="paragraph" w:styleId="Heading2">
     <w:name w:val="heading 2"/>
     <w:basedOn w:val="Normal"/>
     <w:next w:val="Normal"/>
-    <w:link w:val="Titre2Car"/>
+    <w:link w:val="Heading2Char"/>
     <w:uiPriority w:val="9"/>
     <w:unhideWhenUsed/>
     <w:qFormat/>
@@ -2632,11 +4134,11 @@
       <w:szCs w:val="32"/>
     </w:rPr>
   </w:style>
-  <w:style w:type="paragraph" w:styleId="Titre3">
+  <w:style w:type="paragraph" w:styleId="Heading3">
     <w:name w:val="heading 3"/>
     <w:basedOn w:val="Normal"/>
     <w:next w:val="Normal"/>
-    <w:link w:val="Titre3Car"/>
+    <w:link w:val="Heading3Char"/>
     <w:uiPriority w:val="9"/>
     <w:semiHidden/>
     <w:unhideWhenUsed/>
@@ -2655,11 +4157,11 @@
       <w:szCs w:val="28"/>
     </w:rPr>
   </w:style>
-  <w:style w:type="paragraph" w:styleId="Titre4">
+  <w:style w:type="paragraph" w:styleId="Heading4">
     <w:name w:val="heading 4"/>
     <w:basedOn w:val="Normal"/>
     <w:next w:val="Normal"/>
-    <w:link w:val="Titre4Car"/>
+    <w:link w:val="Heading4Char"/>
     <w:uiPriority w:val="9"/>
     <w:semiHidden/>
     <w:unhideWhenUsed/>
@@ -2678,11 +4180,11 @@
       <w:color w:val="0F4761" w:themeColor="accent1" w:themeShade="BF"/>
     </w:rPr>
   </w:style>
-  <w:style w:type="paragraph" w:styleId="Titre5">
+  <w:style w:type="paragraph" w:styleId="Heading5">
     <w:name w:val="heading 5"/>
     <w:basedOn w:val="Normal"/>
     <w:next w:val="Normal"/>
-    <w:link w:val="Titre5Car"/>
+    <w:link w:val="Heading5Char"/>
     <w:uiPriority w:val="9"/>
     <w:semiHidden/>
     <w:unhideWhenUsed/>
@@ -2699,11 +4201,11 @@
       <w:color w:val="0F4761" w:themeColor="accent1" w:themeShade="BF"/>
     </w:rPr>
   </w:style>
-  <w:style w:type="paragraph" w:styleId="Titre6">
+  <w:style w:type="paragraph" w:styleId="Heading6">
     <w:name w:val="heading 6"/>
     <w:basedOn w:val="Normal"/>
     <w:next w:val="Normal"/>
-    <w:link w:val="Titre6Car"/>
+    <w:link w:val="Heading6Char"/>
     <w:uiPriority w:val="9"/>
     <w:semiHidden/>
     <w:unhideWhenUsed/>
@@ -2722,11 +4224,11 @@
       <w:color w:val="595959" w:themeColor="text1" w:themeTint="A6"/>
     </w:rPr>
   </w:style>
-  <w:style w:type="paragraph" w:styleId="Titre7">
+  <w:style w:type="paragraph" w:styleId="Heading7">
     <w:name w:val="heading 7"/>
     <w:basedOn w:val="Normal"/>
     <w:next w:val="Normal"/>
-    <w:link w:val="Titre7Car"/>
+    <w:link w:val="Heading7Char"/>
     <w:uiPriority w:val="9"/>
     <w:semiHidden/>
     <w:unhideWhenUsed/>
@@ -2743,11 +4245,11 @@
       <w:color w:val="595959" w:themeColor="text1" w:themeTint="A6"/>
     </w:rPr>
   </w:style>
-  <w:style w:type="paragraph" w:styleId="Titre8">
+  <w:style w:type="paragraph" w:styleId="Heading8">
     <w:name w:val="heading 8"/>
     <w:basedOn w:val="Normal"/>
     <w:next w:val="Normal"/>
-    <w:link w:val="Titre8Car"/>
+    <w:link w:val="Heading8Char"/>
     <w:uiPriority w:val="9"/>
     <w:semiHidden/>
     <w:unhideWhenUsed/>
@@ -2766,11 +4268,11 @@
       <w:color w:val="272727" w:themeColor="text1" w:themeTint="D8"/>
     </w:rPr>
   </w:style>
-  <w:style w:type="paragraph" w:styleId="Titre9">
+  <w:style w:type="paragraph" w:styleId="Heading9">
     <w:name w:val="heading 9"/>
     <w:basedOn w:val="Normal"/>
     <w:next w:val="Normal"/>
-    <w:link w:val="Titre9Car"/>
+    <w:link w:val="Heading9Char"/>
     <w:uiPriority w:val="9"/>
     <w:semiHidden/>
     <w:unhideWhenUsed/>
@@ -2787,13 +4289,12 @@
       <w:color w:val="272727" w:themeColor="text1" w:themeTint="D8"/>
     </w:rPr>
   </w:style>
-  <w:style w:type="character" w:default="1" w:styleId="Policepardfaut">
+  <w:style w:type="character" w:default="1" w:styleId="DefaultParagraphFont">
     <w:name w:val="Default Paragraph Font"/>
     <w:uiPriority w:val="1"/>
-    <w:semiHidden/>
     <w:unhideWhenUsed/>
   </w:style>
-  <w:style w:type="table" w:default="1" w:styleId="TableauNormal">
+  <w:style w:type="table" w:default="1" w:styleId="TableNormal">
     <w:name w:val="Normal Table"/>
     <w:uiPriority w:val="99"/>
     <w:semiHidden/>
@@ -2808,16 +4309,16 @@
       </w:tblCellMar>
     </w:tblPr>
   </w:style>
-  <w:style w:type="numbering" w:default="1" w:styleId="Aucuneliste">
+  <w:style w:type="numbering" w:default="1" w:styleId="NoList">
     <w:name w:val="No List"/>
     <w:uiPriority w:val="99"/>
     <w:semiHidden/>
     <w:unhideWhenUsed/>
   </w:style>
-  <w:style w:type="character" w:customStyle="1" w:styleId="Titre1Car">
-    <w:name w:val="Titre 1 Car"/>
-    <w:basedOn w:val="Policepardfaut"/>
-    <w:link w:val="Titre1"/>
+  <w:style w:type="character" w:customStyle="1" w:styleId="Heading1Char">
+    <w:name w:val="Heading 1 Char"/>
+    <w:basedOn w:val="DefaultParagraphFont"/>
+    <w:link w:val="Heading1"/>
     <w:uiPriority w:val="9"/>
     <w:rsid w:val="00DF7B76"/>
     <w:rPr>
@@ -2827,10 +4328,10 @@
       <w:szCs w:val="40"/>
     </w:rPr>
   </w:style>
-  <w:style w:type="character" w:customStyle="1" w:styleId="Titre2Car">
-    <w:name w:val="Titre 2 Car"/>
-    <w:basedOn w:val="Policepardfaut"/>
-    <w:link w:val="Titre2"/>
+  <w:style w:type="character" w:customStyle="1" w:styleId="Heading2Char">
+    <w:name w:val="Heading 2 Char"/>
+    <w:basedOn w:val="DefaultParagraphFont"/>
+    <w:link w:val="Heading2"/>
     <w:uiPriority w:val="9"/>
     <w:rsid w:val="00DF7B76"/>
     <w:rPr>
@@ -2840,10 +4341,10 @@
       <w:szCs w:val="32"/>
     </w:rPr>
   </w:style>
-  <w:style w:type="character" w:customStyle="1" w:styleId="Titre3Car">
-    <w:name w:val="Titre 3 Car"/>
-    <w:basedOn w:val="Policepardfaut"/>
-    <w:link w:val="Titre3"/>
+  <w:style w:type="character" w:customStyle="1" w:styleId="Heading3Char">
+    <w:name w:val="Heading 3 Char"/>
+    <w:basedOn w:val="DefaultParagraphFont"/>
+    <w:link w:val="Heading3"/>
     <w:uiPriority w:val="9"/>
     <w:semiHidden/>
     <w:rsid w:val="00DF7B76"/>
@@ -2854,10 +4355,10 @@
       <w:szCs w:val="28"/>
     </w:rPr>
   </w:style>
-  <w:style w:type="character" w:customStyle="1" w:styleId="Titre4Car">
-    <w:name w:val="Titre 4 Car"/>
-    <w:basedOn w:val="Policepardfaut"/>
-    <w:link w:val="Titre4"/>
+  <w:style w:type="character" w:customStyle="1" w:styleId="Heading4Char">
+    <w:name w:val="Heading 4 Char"/>
+    <w:basedOn w:val="DefaultParagraphFont"/>
+    <w:link w:val="Heading4"/>
     <w:uiPriority w:val="9"/>
     <w:semiHidden/>
     <w:rsid w:val="00DF7B76"/>
@@ -2868,10 +4369,10 @@
       <w:color w:val="0F4761" w:themeColor="accent1" w:themeShade="BF"/>
     </w:rPr>
   </w:style>
-  <w:style w:type="character" w:customStyle="1" w:styleId="Titre5Car">
-    <w:name w:val="Titre 5 Car"/>
-    <w:basedOn w:val="Policepardfaut"/>
-    <w:link w:val="Titre5"/>
+  <w:style w:type="character" w:customStyle="1" w:styleId="Heading5Char">
+    <w:name w:val="Heading 5 Char"/>
+    <w:basedOn w:val="DefaultParagraphFont"/>
+    <w:link w:val="Heading5"/>
     <w:uiPriority w:val="9"/>
     <w:semiHidden/>
     <w:rsid w:val="00DF7B76"/>
@@ -2880,10 +4381,10 @@
       <w:color w:val="0F4761" w:themeColor="accent1" w:themeShade="BF"/>
     </w:rPr>
   </w:style>
-  <w:style w:type="character" w:customStyle="1" w:styleId="Titre6Car">
-    <w:name w:val="Titre 6 Car"/>
-    <w:basedOn w:val="Policepardfaut"/>
-    <w:link w:val="Titre6"/>
+  <w:style w:type="character" w:customStyle="1" w:styleId="Heading6Char">
+    <w:name w:val="Heading 6 Char"/>
+    <w:basedOn w:val="DefaultParagraphFont"/>
+    <w:link w:val="Heading6"/>
     <w:uiPriority w:val="9"/>
     <w:semiHidden/>
     <w:rsid w:val="00DF7B76"/>
@@ -2894,10 +4395,10 @@
       <w:color w:val="595959" w:themeColor="text1" w:themeTint="A6"/>
     </w:rPr>
   </w:style>
-  <w:style w:type="character" w:customStyle="1" w:styleId="Titre7Car">
-    <w:name w:val="Titre 7 Car"/>
-    <w:basedOn w:val="Policepardfaut"/>
-    <w:link w:val="Titre7"/>
+  <w:style w:type="character" w:customStyle="1" w:styleId="Heading7Char">
+    <w:name w:val="Heading 7 Char"/>
+    <w:basedOn w:val="DefaultParagraphFont"/>
+    <w:link w:val="Heading7"/>
     <w:uiPriority w:val="9"/>
     <w:semiHidden/>
     <w:rsid w:val="00DF7B76"/>
@@ -2906,10 +4407,10 @@
       <w:color w:val="595959" w:themeColor="text1" w:themeTint="A6"/>
     </w:rPr>
   </w:style>
-  <w:style w:type="character" w:customStyle="1" w:styleId="Titre8Car">
-    <w:name w:val="Titre 8 Car"/>
-    <w:basedOn w:val="Policepardfaut"/>
-    <w:link w:val="Titre8"/>
+  <w:style w:type="character" w:customStyle="1" w:styleId="Heading8Char">
+    <w:name w:val="Heading 8 Char"/>
+    <w:basedOn w:val="DefaultParagraphFont"/>
+    <w:link w:val="Heading8"/>
     <w:uiPriority w:val="9"/>
     <w:semiHidden/>
     <w:rsid w:val="00DF7B76"/>
@@ -2920,10 +4421,10 @@
       <w:color w:val="272727" w:themeColor="text1" w:themeTint="D8"/>
     </w:rPr>
   </w:style>
-  <w:style w:type="character" w:customStyle="1" w:styleId="Titre9Car">
-    <w:name w:val="Titre 9 Car"/>
-    <w:basedOn w:val="Policepardfaut"/>
-    <w:link w:val="Titre9"/>
+  <w:style w:type="character" w:customStyle="1" w:styleId="Heading9Char">
+    <w:name w:val="Heading 9 Char"/>
+    <w:basedOn w:val="DefaultParagraphFont"/>
+    <w:link w:val="Heading9"/>
     <w:uiPriority w:val="9"/>
     <w:semiHidden/>
     <w:rsid w:val="00DF7B76"/>
@@ -2932,11 +4433,11 @@
       <w:color w:val="272727" w:themeColor="text1" w:themeTint="D8"/>
     </w:rPr>
   </w:style>
-  <w:style w:type="paragraph" w:styleId="Titre">
+  <w:style w:type="paragraph" w:styleId="Title">
     <w:name w:val="Title"/>
     <w:basedOn w:val="Normal"/>
     <w:next w:val="Normal"/>
-    <w:link w:val="TitreCar"/>
+    <w:link w:val="TitleChar"/>
     <w:uiPriority w:val="10"/>
     <w:qFormat/>
     <w:rsid w:val="00DF7B76"/>
@@ -2952,10 +4453,10 @@
       <w:szCs w:val="56"/>
     </w:rPr>
   </w:style>
-  <w:style w:type="character" w:customStyle="1" w:styleId="TitreCar">
-    <w:name w:val="Titre Car"/>
-    <w:basedOn w:val="Policepardfaut"/>
-    <w:link w:val="Titre"/>
+  <w:style w:type="character" w:customStyle="1" w:styleId="TitleChar">
+    <w:name w:val="Title Char"/>
+    <w:basedOn w:val="DefaultParagraphFont"/>
+    <w:link w:val="Title"/>
     <w:uiPriority w:val="10"/>
     <w:rsid w:val="00DF7B76"/>
     <w:rPr>
@@ -2966,11 +4467,11 @@
       <w:szCs w:val="56"/>
     </w:rPr>
   </w:style>
-  <w:style w:type="paragraph" w:styleId="Sous-titre">
+  <w:style w:type="paragraph" w:styleId="Subtitle">
     <w:name w:val="Subtitle"/>
     <w:basedOn w:val="Normal"/>
     <w:next w:val="Normal"/>
-    <w:link w:val="Sous-titreCar"/>
+    <w:link w:val="SubtitleChar"/>
     <w:uiPriority w:val="11"/>
     <w:qFormat/>
     <w:rsid w:val="00DF7B76"/>
@@ -2987,10 +4488,10 @@
       <w:szCs w:val="28"/>
     </w:rPr>
   </w:style>
-  <w:style w:type="character" w:customStyle="1" w:styleId="Sous-titreCar">
-    <w:name w:val="Sous-titre Car"/>
-    <w:basedOn w:val="Policepardfaut"/>
-    <w:link w:val="Sous-titre"/>
+  <w:style w:type="character" w:customStyle="1" w:styleId="SubtitleChar">
+    <w:name w:val="Subtitle Char"/>
+    <w:basedOn w:val="DefaultParagraphFont"/>
+    <w:link w:val="Subtitle"/>
     <w:uiPriority w:val="11"/>
     <w:rsid w:val="00DF7B76"/>
     <w:rPr>
@@ -3001,11 +4502,11 @@
       <w:szCs w:val="28"/>
     </w:rPr>
   </w:style>
-  <w:style w:type="paragraph" w:styleId="Citation">
+  <w:style w:type="paragraph" w:styleId="Quote">
     <w:name w:val="Quote"/>
     <w:basedOn w:val="Normal"/>
     <w:next w:val="Normal"/>
-    <w:link w:val="CitationCar"/>
+    <w:link w:val="QuoteChar"/>
     <w:uiPriority w:val="29"/>
     <w:qFormat/>
     <w:rsid w:val="00DF7B76"/>
@@ -3019,10 +4520,10 @@
       <w:color w:val="404040" w:themeColor="text1" w:themeTint="BF"/>
     </w:rPr>
   </w:style>
-  <w:style w:type="character" w:customStyle="1" w:styleId="CitationCar">
-    <w:name w:val="Citation Car"/>
-    <w:basedOn w:val="Policepardfaut"/>
-    <w:link w:val="Citation"/>
+  <w:style w:type="character" w:customStyle="1" w:styleId="QuoteChar">
+    <w:name w:val="Quote Char"/>
+    <w:basedOn w:val="DefaultParagraphFont"/>
+    <w:link w:val="Quote"/>
     <w:uiPriority w:val="29"/>
     <w:rsid w:val="00DF7B76"/>
     <w:rPr>
@@ -3031,7 +4532,7 @@
       <w:color w:val="404040" w:themeColor="text1" w:themeTint="BF"/>
     </w:rPr>
   </w:style>
-  <w:style w:type="paragraph" w:styleId="Paragraphedeliste">
+  <w:style w:type="paragraph" w:styleId="ListParagraph">
     <w:name w:val="List Paragraph"/>
     <w:basedOn w:val="Normal"/>
     <w:uiPriority w:val="34"/>
@@ -3042,9 +4543,9 @@
       <w:contextualSpacing/>
     </w:pPr>
   </w:style>
-  <w:style w:type="character" w:styleId="Accentuationintense">
+  <w:style w:type="character" w:styleId="IntenseEmphasis">
     <w:name w:val="Intense Emphasis"/>
-    <w:basedOn w:val="Policepardfaut"/>
+    <w:basedOn w:val="DefaultParagraphFont"/>
     <w:uiPriority w:val="21"/>
     <w:qFormat/>
     <w:rsid w:val="00DF7B76"/>
@@ -3054,11 +4555,11 @@
       <w:color w:val="0F4761" w:themeColor="accent1" w:themeShade="BF"/>
     </w:rPr>
   </w:style>
-  <w:style w:type="paragraph" w:styleId="Citationintense">
+  <w:style w:type="paragraph" w:styleId="IntenseQuote">
     <w:name w:val="Intense Quote"/>
     <w:basedOn w:val="Normal"/>
     <w:next w:val="Normal"/>
-    <w:link w:val="CitationintenseCar"/>
+    <w:link w:val="IntenseQuoteChar"/>
     <w:uiPriority w:val="30"/>
     <w:qFormat/>
     <w:rsid w:val="00DF7B76"/>
@@ -3077,10 +4578,10 @@
       <w:color w:val="0F4761" w:themeColor="accent1" w:themeShade="BF"/>
     </w:rPr>
   </w:style>
-  <w:style w:type="character" w:customStyle="1" w:styleId="CitationintenseCar">
-    <w:name w:val="Citation intense Car"/>
-    <w:basedOn w:val="Policepardfaut"/>
-    <w:link w:val="Citationintense"/>
+  <w:style w:type="character" w:customStyle="1" w:styleId="IntenseQuoteChar">
+    <w:name w:val="Intense Quote Char"/>
+    <w:basedOn w:val="DefaultParagraphFont"/>
+    <w:link w:val="IntenseQuote"/>
     <w:uiPriority w:val="30"/>
     <w:rsid w:val="00DF7B76"/>
     <w:rPr>
@@ -3089,9 +4590,9 @@
       <w:color w:val="0F4761" w:themeColor="accent1" w:themeShade="BF"/>
     </w:rPr>
   </w:style>
-  <w:style w:type="character" w:styleId="Rfrenceintense">
+  <w:style w:type="character" w:styleId="IntenseReference">
     <w:name w:val="Intense Reference"/>
-    <w:basedOn w:val="Policepardfaut"/>
+    <w:basedOn w:val="DefaultParagraphFont"/>
     <w:uiPriority w:val="32"/>
     <w:qFormat/>
     <w:rsid w:val="00DF7B76"/>
@@ -3103,9 +4604,9 @@
       <w:spacing w:val="5"/>
     </w:rPr>
   </w:style>
-  <w:style w:type="paragraph" w:styleId="En-ttedetabledesmatires">
+  <w:style w:type="paragraph" w:styleId="TOCHeading">
     <w:name w:val="TOC Heading"/>
-    <w:basedOn w:val="Titre1"/>
+    <w:basedOn w:val="Heading1"/>
     <w:next w:val="Normal"/>
     <w:uiPriority w:val="39"/>
     <w:unhideWhenUsed/>
@@ -3123,7 +4624,7 @@
       <w14:ligatures w14:val="none"/>
     </w:rPr>
   </w:style>
-  <w:style w:type="paragraph" w:styleId="TM1">
+  <w:style w:type="paragraph" w:styleId="TOC1">
     <w:name w:val="toc 1"/>
     <w:basedOn w:val="Normal"/>
     <w:next w:val="Normal"/>
@@ -3135,9 +4636,9 @@
       <w:spacing w:after="100"/>
     </w:pPr>
   </w:style>
-  <w:style w:type="character" w:styleId="Lienhypertexte">
+  <w:style w:type="character" w:styleId="Hyperlink">
     <w:name w:val="Hyperlink"/>
-    <w:basedOn w:val="Policepardfaut"/>
+    <w:basedOn w:val="DefaultParagraphFont"/>
     <w:uiPriority w:val="99"/>
     <w:unhideWhenUsed/>
     <w:rsid w:val="00845B09"/>
@@ -3145,6 +4646,50 @@
       <w:color w:val="467886" w:themeColor="hyperlink"/>
       <w:u w:val="single"/>
     </w:rPr>
+  </w:style>
+  <w:style w:type="paragraph" w:styleId="Header">
+    <w:name w:val="header"/>
+    <w:basedOn w:val="Normal"/>
+    <w:link w:val="HeaderChar"/>
+    <w:uiPriority w:val="99"/>
+    <w:unhideWhenUsed/>
+    <w:rsid w:val="0072411F"/>
+    <w:pPr>
+      <w:tabs>
+        <w:tab w:val="center" w:pos="4513"/>
+        <w:tab w:val="right" w:pos="9026"/>
+      </w:tabs>
+      <w:spacing w:after="0" w:line="240" w:lineRule="auto"/>
+    </w:pPr>
+  </w:style>
+  <w:style w:type="character" w:customStyle="1" w:styleId="HeaderChar">
+    <w:name w:val="Header Char"/>
+    <w:basedOn w:val="DefaultParagraphFont"/>
+    <w:link w:val="Header"/>
+    <w:uiPriority w:val="99"/>
+    <w:rsid w:val="0072411F"/>
+  </w:style>
+  <w:style w:type="paragraph" w:styleId="Footer">
+    <w:name w:val="footer"/>
+    <w:basedOn w:val="Normal"/>
+    <w:link w:val="FooterChar"/>
+    <w:uiPriority w:val="99"/>
+    <w:unhideWhenUsed/>
+    <w:rsid w:val="0072411F"/>
+    <w:pPr>
+      <w:tabs>
+        <w:tab w:val="center" w:pos="4513"/>
+        <w:tab w:val="right" w:pos="9026"/>
+      </w:tabs>
+      <w:spacing w:after="0" w:line="240" w:lineRule="auto"/>
+    </w:pPr>
+  </w:style>
+  <w:style w:type="character" w:customStyle="1" w:styleId="FooterChar">
+    <w:name w:val="Footer Char"/>
+    <w:basedOn w:val="DefaultParagraphFont"/>
+    <w:link w:val="Footer"/>
+    <w:uiPriority w:val="99"/>
+    <w:rsid w:val="0072411F"/>
   </w:style>
 </w:styles>
 </file>

</xml_diff>

<commit_message>
(FEAT) ajout d'un graph Victoires par équipes
</commit_message>
<xml_diff>
--- a/Rapport.docx
+++ b/Rapport.docx
@@ -1,10 +1,10 @@
 
 <file path=word/document.xml><?xml version="1.0" encoding="utf-8"?>
-<w:document xmlns:wpc="http://schemas.microsoft.com/office/word/2010/wordprocessingCanvas" xmlns:cx="http://schemas.microsoft.com/office/drawing/2014/chartex" xmlns:cx1="http://schemas.microsoft.com/office/drawing/2015/9/8/chartex" xmlns:cx2="http://schemas.microsoft.com/office/drawing/2015/10/21/chartex" xmlns:cx3="http://schemas.microsoft.com/office/drawing/2016/5/9/chartex" xmlns:cx4="http://schemas.microsoft.com/office/drawing/2016/5/10/chartex" xmlns:cx5="http://schemas.microsoft.com/office/drawing/2016/5/11/chartex" xmlns:cx6="http://schemas.microsoft.com/office/drawing/2016/5/12/chartex" xmlns:cx7="http://schemas.microsoft.com/office/drawing/2016/5/13/chartex" xmlns:cx8="http://schemas.microsoft.com/office/drawing/2016/5/14/chartex" xmlns:mc="http://schemas.openxmlformats.org/markup-compatibility/2006" xmlns:aink="http://schemas.microsoft.com/office/drawing/2016/ink" xmlns:am3d="http://schemas.microsoft.com/office/drawing/2017/model3d" xmlns:o="urn:schemas-microsoft-com:office:office" xmlns:oel="http://schemas.microsoft.com/office/2019/extlst" xmlns:r="http://schemas.openxmlformats.org/officeDocument/2006/relationships" xmlns:m="http://schemas.openxmlformats.org/officeDocument/2006/math" xmlns:v="urn:schemas-microsoft-com:vml" xmlns:wp14="http://schemas.microsoft.com/office/word/2010/wordprocessingDrawing" xmlns:wp="http://schemas.openxmlformats.org/drawingml/2006/wordprocessingDrawing" xmlns:w10="urn:schemas-microsoft-com:office:word" xmlns:w="http://schemas.openxmlformats.org/wordprocessingml/2006/main" xmlns:w14="http://schemas.microsoft.com/office/word/2010/wordml" xmlns:w15="http://schemas.microsoft.com/office/word/2012/wordml" xmlns:w16cex="http://schemas.microsoft.com/office/word/2018/wordml/cex" xmlns:w16cid="http://schemas.microsoft.com/office/word/2016/wordml/cid" xmlns:w16="http://schemas.microsoft.com/office/word/2018/wordml" xmlns:w16du="http://schemas.microsoft.com/office/word/2023/wordml/word16du" xmlns:w16sdtdh="http://schemas.microsoft.com/office/word/2020/wordml/sdtdatahash" xmlns:w16sdtfl="http://schemas.microsoft.com/office/word/2024/wordml/sdtformatlock" xmlns:w16se="http://schemas.microsoft.com/office/word/2015/wordml/symex" xmlns:wpg="http://schemas.microsoft.com/office/word/2010/wordprocessingGroup" xmlns:wpi="http://schemas.microsoft.com/office/word/2010/wordprocessingInk" xmlns:wne="http://schemas.microsoft.com/office/word/2006/wordml" xmlns:wps="http://schemas.microsoft.com/office/word/2010/wordprocessingShape" mc:Ignorable="w14 w15 w16se w16cid w16 w16cex w16sdtdh w16sdtfl w16du wp14">
+<w:document xmlns:wpc="http://schemas.microsoft.com/office/word/2010/wordprocessingCanvas" xmlns:cx="http://schemas.microsoft.com/office/drawing/2014/chartex" xmlns:cx1="http://schemas.microsoft.com/office/drawing/2015/9/8/chartex" xmlns:cx2="http://schemas.microsoft.com/office/drawing/2015/10/21/chartex" xmlns:cx3="http://schemas.microsoft.com/office/drawing/2016/5/9/chartex" xmlns:cx4="http://schemas.microsoft.com/office/drawing/2016/5/10/chartex" xmlns:cx5="http://schemas.microsoft.com/office/drawing/2016/5/11/chartex" xmlns:cx6="http://schemas.microsoft.com/office/drawing/2016/5/12/chartex" xmlns:cx7="http://schemas.microsoft.com/office/drawing/2016/5/13/chartex" xmlns:cx8="http://schemas.microsoft.com/office/drawing/2016/5/14/chartex" xmlns:mc="http://schemas.openxmlformats.org/markup-compatibility/2006" xmlns:aink="http://schemas.microsoft.com/office/drawing/2016/ink" xmlns:am3d="http://schemas.microsoft.com/office/drawing/2017/model3d" xmlns:o="urn:schemas-microsoft-com:office:office" xmlns:oel="http://schemas.microsoft.com/office/2019/extlst" xmlns:r="http://schemas.openxmlformats.org/officeDocument/2006/relationships" xmlns:m="http://schemas.openxmlformats.org/officeDocument/2006/math" xmlns:v="urn:schemas-microsoft-com:vml" xmlns:wp14="http://schemas.microsoft.com/office/word/2010/wordprocessingDrawing" xmlns:wp="http://schemas.openxmlformats.org/drawingml/2006/wordprocessingDrawing" xmlns:w10="urn:schemas-microsoft-com:office:word" xmlns:w="http://schemas.openxmlformats.org/wordprocessingml/2006/main" xmlns:w14="http://schemas.microsoft.com/office/word/2010/wordml" xmlns:w15="http://schemas.microsoft.com/office/word/2012/wordml" xmlns:w16cex="http://schemas.microsoft.com/office/word/2018/wordml/cex" xmlns:w16cid="http://schemas.microsoft.com/office/word/2016/wordml/cid" xmlns:w16="http://schemas.microsoft.com/office/word/2018/wordml" xmlns:w16sdtdh="http://schemas.microsoft.com/office/word/2020/wordml/sdtdatahash" xmlns:w16se="http://schemas.microsoft.com/office/word/2015/wordml/symex" xmlns:wpg="http://schemas.microsoft.com/office/word/2010/wordprocessingGroup" xmlns:wpi="http://schemas.microsoft.com/office/word/2010/wordprocessingInk" xmlns:wne="http://schemas.microsoft.com/office/word/2006/wordml" xmlns:wps="http://schemas.microsoft.com/office/word/2010/wordprocessingShape" mc:Ignorable="w14 w15 w16se w16cid w16 w16cex w16sdtdh wp14">
   <w:body>
     <w:p>
       <w:pPr>
-        <w:pStyle w:val="Title"/>
+        <w:pStyle w:val="Titre"/>
         <w:jc w:val="center"/>
         <w:rPr>
           <w:lang w:val="en-US"/>
@@ -13,7 +13,7 @@
     </w:p>
     <w:p>
       <w:pPr>
-        <w:pStyle w:val="Title"/>
+        <w:pStyle w:val="Titre"/>
         <w:jc w:val="center"/>
         <w:rPr>
           <w:lang w:val="en-US"/>
@@ -189,7 +189,7 @@
       <w:sdtContent>
         <w:p>
           <w:pPr>
-            <w:pStyle w:val="TOCHeading"/>
+            <w:pStyle w:val="En-ttedetabledesmatires"/>
           </w:pPr>
           <w:r>
             <w:rPr>
@@ -200,7 +200,7 @@
         </w:p>
         <w:p>
           <w:pPr>
-            <w:pStyle w:val="TOC1"/>
+            <w:pStyle w:val="TM1"/>
             <w:tabs>
               <w:tab w:val="left" w:pos="480"/>
               <w:tab w:val="right" w:leader="dot" w:pos="9062"/>
@@ -223,7 +223,7 @@
           <w:hyperlink w:anchor="_Toc208233564" w:history="1">
             <w:r>
               <w:rPr>
-                <w:rStyle w:val="Hyperlink"/>
+                <w:rStyle w:val="Lienhypertexte"/>
                 <w:noProof/>
               </w:rPr>
               <w:t>1.</w:t>
@@ -238,7 +238,7 @@
             </w:r>
             <w:r>
               <w:rPr>
-                <w:rStyle w:val="Hyperlink"/>
+                <w:rStyle w:val="Lienhypertexte"/>
                 <w:noProof/>
               </w:rPr>
               <w:t>Introduction :</w:t>
@@ -295,7 +295,7 @@
         </w:p>
         <w:p>
           <w:pPr>
-            <w:pStyle w:val="TOC1"/>
+            <w:pStyle w:val="TM1"/>
             <w:tabs>
               <w:tab w:val="left" w:pos="480"/>
               <w:tab w:val="right" w:leader="dot" w:pos="9062"/>
@@ -309,7 +309,7 @@
           <w:hyperlink w:anchor="_Toc208233565" w:history="1">
             <w:r>
               <w:rPr>
-                <w:rStyle w:val="Hyperlink"/>
+                <w:rStyle w:val="Lienhypertexte"/>
                 <w:noProof/>
               </w:rPr>
               <w:t>2.</w:t>
@@ -324,7 +324,7 @@
             </w:r>
             <w:r>
               <w:rPr>
-                <w:rStyle w:val="Hyperlink"/>
+                <w:rStyle w:val="Lienhypertexte"/>
                 <w:noProof/>
               </w:rPr>
               <w:t>Planification :</w:t>
@@ -381,7 +381,7 @@
         </w:p>
         <w:p>
           <w:pPr>
-            <w:pStyle w:val="TOC1"/>
+            <w:pStyle w:val="TM1"/>
             <w:tabs>
               <w:tab w:val="left" w:pos="480"/>
               <w:tab w:val="right" w:leader="dot" w:pos="9062"/>
@@ -395,7 +395,7 @@
           <w:hyperlink w:anchor="_Toc208233566" w:history="1">
             <w:r>
               <w:rPr>
-                <w:rStyle w:val="Hyperlink"/>
+                <w:rStyle w:val="Lienhypertexte"/>
                 <w:noProof/>
               </w:rPr>
               <w:t>3.</w:t>
@@ -410,7 +410,7 @@
             </w:r>
             <w:r>
               <w:rPr>
-                <w:rStyle w:val="Hyperlink"/>
+                <w:rStyle w:val="Lienhypertexte"/>
                 <w:noProof/>
               </w:rPr>
               <w:t>User stories :</w:t>
@@ -467,7 +467,7 @@
         </w:p>
         <w:p>
           <w:pPr>
-            <w:pStyle w:val="TOC1"/>
+            <w:pStyle w:val="TM1"/>
             <w:tabs>
               <w:tab w:val="left" w:pos="480"/>
               <w:tab w:val="right" w:leader="dot" w:pos="9062"/>
@@ -481,7 +481,7 @@
           <w:hyperlink w:anchor="_Toc208233567" w:history="1">
             <w:r>
               <w:rPr>
-                <w:rStyle w:val="Hyperlink"/>
+                <w:rStyle w:val="Lienhypertexte"/>
                 <w:noProof/>
               </w:rPr>
               <w:t>4.</w:t>
@@ -496,7 +496,7 @@
             </w:r>
             <w:r>
               <w:rPr>
-                <w:rStyle w:val="Hyperlink"/>
+                <w:rStyle w:val="Lienhypertexte"/>
                 <w:noProof/>
               </w:rPr>
               <w:t>Rapport de tests :</w:t>
@@ -553,7 +553,7 @@
         </w:p>
         <w:p>
           <w:pPr>
-            <w:pStyle w:val="TOC1"/>
+            <w:pStyle w:val="TM1"/>
             <w:tabs>
               <w:tab w:val="left" w:pos="480"/>
               <w:tab w:val="right" w:leader="dot" w:pos="9062"/>
@@ -567,7 +567,7 @@
           <w:hyperlink w:anchor="_Toc208233568" w:history="1">
             <w:r>
               <w:rPr>
-                <w:rStyle w:val="Hyperlink"/>
+                <w:rStyle w:val="Lienhypertexte"/>
                 <w:noProof/>
               </w:rPr>
               <w:t>5.</w:t>
@@ -582,7 +582,7 @@
             </w:r>
             <w:r>
               <w:rPr>
-                <w:rStyle w:val="Hyperlink"/>
+                <w:rStyle w:val="Lienhypertexte"/>
                 <w:noProof/>
               </w:rPr>
               <w:t>Journal de travail :</w:t>
@@ -639,7 +639,7 @@
         </w:p>
         <w:p>
           <w:pPr>
-            <w:pStyle w:val="TOC1"/>
+            <w:pStyle w:val="TM1"/>
             <w:tabs>
               <w:tab w:val="left" w:pos="480"/>
               <w:tab w:val="right" w:leader="dot" w:pos="9062"/>
@@ -653,7 +653,7 @@
           <w:hyperlink w:anchor="_Toc208233569" w:history="1">
             <w:r>
               <w:rPr>
-                <w:rStyle w:val="Hyperlink"/>
+                <w:rStyle w:val="Lienhypertexte"/>
                 <w:noProof/>
               </w:rPr>
               <w:t>6.</w:t>
@@ -668,7 +668,7 @@
             </w:r>
             <w:r>
               <w:rPr>
-                <w:rStyle w:val="Hyperlink"/>
+                <w:rStyle w:val="Lienhypertexte"/>
                 <w:noProof/>
               </w:rPr>
               <w:t>Usage de l’IA :</w:t>
@@ -725,7 +725,7 @@
         </w:p>
         <w:p>
           <w:pPr>
-            <w:pStyle w:val="TOC1"/>
+            <w:pStyle w:val="TM1"/>
             <w:tabs>
               <w:tab w:val="left" w:pos="480"/>
               <w:tab w:val="right" w:leader="dot" w:pos="9062"/>
@@ -739,7 +739,7 @@
           <w:hyperlink w:anchor="_Toc208233570" w:history="1">
             <w:r>
               <w:rPr>
-                <w:rStyle w:val="Hyperlink"/>
+                <w:rStyle w:val="Lienhypertexte"/>
                 <w:noProof/>
               </w:rPr>
               <w:t>7.</w:t>
@@ -754,7 +754,7 @@
             </w:r>
             <w:r>
               <w:rPr>
-                <w:rStyle w:val="Hyperlink"/>
+                <w:rStyle w:val="Lienhypertexte"/>
                 <w:noProof/>
               </w:rPr>
               <w:t>Conclusion :</w:t>
@@ -828,7 +828,7 @@
     </w:p>
     <w:p>
       <w:pPr>
-        <w:pStyle w:val="Heading1"/>
+        <w:pStyle w:val="Titre1"/>
         <w:numPr>
           <w:ilvl w:val="0"/>
           <w:numId w:val="2"/>
@@ -851,7 +851,7 @@
     </w:p>
     <w:p>
       <w:pPr>
-        <w:pStyle w:val="Heading1"/>
+        <w:pStyle w:val="Titre1"/>
         <w:numPr>
           <w:ilvl w:val="0"/>
           <w:numId w:val="2"/>
@@ -865,7 +865,7 @@
     </w:p>
     <w:p>
       <w:pPr>
-        <w:pStyle w:val="ListParagraph"/>
+        <w:pStyle w:val="Paragraphedeliste"/>
         <w:numPr>
           <w:ilvl w:val="0"/>
           <w:numId w:val="1"/>
@@ -877,7 +877,7 @@
     </w:p>
     <w:p>
       <w:pPr>
-        <w:pStyle w:val="ListParagraph"/>
+        <w:pStyle w:val="Paragraphedeliste"/>
         <w:numPr>
           <w:ilvl w:val="1"/>
           <w:numId w:val="1"/>
@@ -889,7 +889,7 @@
     </w:p>
     <w:p>
       <w:pPr>
-        <w:pStyle w:val="ListParagraph"/>
+        <w:pStyle w:val="Paragraphedeliste"/>
         <w:numPr>
           <w:ilvl w:val="1"/>
           <w:numId w:val="1"/>
@@ -901,7 +901,7 @@
     </w:p>
     <w:p>
       <w:pPr>
-        <w:pStyle w:val="ListParagraph"/>
+        <w:pStyle w:val="Paragraphedeliste"/>
         <w:numPr>
           <w:ilvl w:val="1"/>
           <w:numId w:val="1"/>
@@ -913,7 +913,7 @@
     </w:p>
     <w:p>
       <w:pPr>
-        <w:pStyle w:val="ListParagraph"/>
+        <w:pStyle w:val="Paragraphedeliste"/>
         <w:numPr>
           <w:ilvl w:val="1"/>
           <w:numId w:val="1"/>
@@ -925,7 +925,7 @@
     </w:p>
     <w:p>
       <w:pPr>
-        <w:pStyle w:val="ListParagraph"/>
+        <w:pStyle w:val="Paragraphedeliste"/>
         <w:numPr>
           <w:ilvl w:val="1"/>
           <w:numId w:val="1"/>
@@ -937,7 +937,7 @@
     </w:p>
     <w:p>
       <w:pPr>
-        <w:pStyle w:val="ListParagraph"/>
+        <w:pStyle w:val="Paragraphedeliste"/>
         <w:numPr>
           <w:ilvl w:val="1"/>
           <w:numId w:val="1"/>
@@ -949,7 +949,7 @@
     </w:p>
     <w:p>
       <w:pPr>
-        <w:pStyle w:val="ListParagraph"/>
+        <w:pStyle w:val="Paragraphedeliste"/>
         <w:numPr>
           <w:ilvl w:val="1"/>
           <w:numId w:val="1"/>
@@ -961,13 +961,13 @@
     </w:p>
     <w:p>
       <w:pPr>
-        <w:pStyle w:val="ListParagraph"/>
+        <w:pStyle w:val="Paragraphedeliste"/>
         <w:ind w:left="1440"/>
       </w:pPr>
     </w:p>
     <w:p>
       <w:pPr>
-        <w:pStyle w:val="ListParagraph"/>
+        <w:pStyle w:val="Paragraphedeliste"/>
         <w:numPr>
           <w:ilvl w:val="0"/>
           <w:numId w:val="1"/>
@@ -979,7 +979,7 @@
     </w:p>
     <w:p>
       <w:pPr>
-        <w:pStyle w:val="ListParagraph"/>
+        <w:pStyle w:val="Paragraphedeliste"/>
         <w:numPr>
           <w:ilvl w:val="1"/>
           <w:numId w:val="1"/>
@@ -991,7 +991,7 @@
     </w:p>
     <w:p>
       <w:pPr>
-        <w:pStyle w:val="ListParagraph"/>
+        <w:pStyle w:val="Paragraphedeliste"/>
         <w:numPr>
           <w:ilvl w:val="1"/>
           <w:numId w:val="1"/>
@@ -1003,13 +1003,13 @@
     </w:p>
     <w:p>
       <w:pPr>
-        <w:pStyle w:val="ListParagraph"/>
+        <w:pStyle w:val="Paragraphedeliste"/>
         <w:ind w:left="1440"/>
       </w:pPr>
     </w:p>
     <w:p>
       <w:pPr>
-        <w:pStyle w:val="ListParagraph"/>
+        <w:pStyle w:val="Paragraphedeliste"/>
         <w:numPr>
           <w:ilvl w:val="0"/>
           <w:numId w:val="1"/>
@@ -1021,7 +1021,7 @@
     </w:p>
     <w:p>
       <w:pPr>
-        <w:pStyle w:val="ListParagraph"/>
+        <w:pStyle w:val="Paragraphedeliste"/>
         <w:numPr>
           <w:ilvl w:val="1"/>
           <w:numId w:val="1"/>
@@ -1033,7 +1033,7 @@
     </w:p>
     <w:p>
       <w:pPr>
-        <w:pStyle w:val="ListParagraph"/>
+        <w:pStyle w:val="Paragraphedeliste"/>
         <w:numPr>
           <w:ilvl w:val="1"/>
           <w:numId w:val="1"/>
@@ -1045,7 +1045,7 @@
     </w:p>
     <w:p>
       <w:pPr>
-        <w:pStyle w:val="ListParagraph"/>
+        <w:pStyle w:val="Paragraphedeliste"/>
         <w:numPr>
           <w:ilvl w:val="1"/>
           <w:numId w:val="1"/>
@@ -1057,13 +1057,13 @@
     </w:p>
     <w:p>
       <w:pPr>
-        <w:pStyle w:val="ListParagraph"/>
+        <w:pStyle w:val="Paragraphedeliste"/>
         <w:ind w:left="1440"/>
       </w:pPr>
     </w:p>
     <w:p>
       <w:pPr>
-        <w:pStyle w:val="ListParagraph"/>
+        <w:pStyle w:val="Paragraphedeliste"/>
         <w:numPr>
           <w:ilvl w:val="0"/>
           <w:numId w:val="1"/>
@@ -1075,7 +1075,7 @@
     </w:p>
     <w:p>
       <w:pPr>
-        <w:pStyle w:val="ListParagraph"/>
+        <w:pStyle w:val="Paragraphedeliste"/>
         <w:numPr>
           <w:ilvl w:val="1"/>
           <w:numId w:val="1"/>
@@ -1087,7 +1087,7 @@
     </w:p>
     <w:p>
       <w:pPr>
-        <w:pStyle w:val="ListParagraph"/>
+        <w:pStyle w:val="Paragraphedeliste"/>
         <w:numPr>
           <w:ilvl w:val="1"/>
           <w:numId w:val="1"/>
@@ -1108,13 +1108,13 @@
     </w:p>
     <w:p>
       <w:pPr>
-        <w:pStyle w:val="ListParagraph"/>
+        <w:pStyle w:val="Paragraphedeliste"/>
         <w:ind w:left="1440"/>
       </w:pPr>
     </w:p>
     <w:p>
       <w:pPr>
-        <w:pStyle w:val="ListParagraph"/>
+        <w:pStyle w:val="Paragraphedeliste"/>
         <w:numPr>
           <w:ilvl w:val="0"/>
           <w:numId w:val="1"/>
@@ -1126,7 +1126,7 @@
     </w:p>
     <w:p>
       <w:pPr>
-        <w:pStyle w:val="ListParagraph"/>
+        <w:pStyle w:val="Paragraphedeliste"/>
         <w:numPr>
           <w:ilvl w:val="1"/>
           <w:numId w:val="1"/>
@@ -1138,13 +1138,13 @@
     </w:p>
     <w:p>
       <w:pPr>
-        <w:pStyle w:val="ListParagraph"/>
+        <w:pStyle w:val="Paragraphedeliste"/>
         <w:ind w:left="1440"/>
       </w:pPr>
     </w:p>
     <w:p>
       <w:pPr>
-        <w:pStyle w:val="ListParagraph"/>
+        <w:pStyle w:val="Paragraphedeliste"/>
         <w:numPr>
           <w:ilvl w:val="0"/>
           <w:numId w:val="1"/>
@@ -1156,7 +1156,7 @@
     </w:p>
     <w:p>
       <w:pPr>
-        <w:pStyle w:val="ListParagraph"/>
+        <w:pStyle w:val="Paragraphedeliste"/>
         <w:numPr>
           <w:ilvl w:val="1"/>
           <w:numId w:val="1"/>
@@ -1180,7 +1180,7 @@
     </w:p>
     <w:p>
       <w:pPr>
-        <w:pStyle w:val="ListParagraph"/>
+        <w:pStyle w:val="Paragraphedeliste"/>
         <w:numPr>
           <w:ilvl w:val="1"/>
           <w:numId w:val="1"/>
@@ -1207,12 +1207,12 @@
     </w:p>
     <w:p>
       <w:pPr>
-        <w:pStyle w:val="ListParagraph"/>
-      </w:pPr>
-    </w:p>
-    <w:p>
-      <w:pPr>
-        <w:pStyle w:val="ListParagraph"/>
+        <w:pStyle w:val="Paragraphedeliste"/>
+      </w:pPr>
+    </w:p>
+    <w:p>
+      <w:pPr>
+        <w:pStyle w:val="Paragraphedeliste"/>
         <w:numPr>
           <w:ilvl w:val="0"/>
           <w:numId w:val="1"/>
@@ -1224,7 +1224,7 @@
     </w:p>
     <w:p>
       <w:pPr>
-        <w:pStyle w:val="ListParagraph"/>
+        <w:pStyle w:val="Paragraphedeliste"/>
         <w:numPr>
           <w:ilvl w:val="1"/>
           <w:numId w:val="1"/>
@@ -1254,7 +1254,7 @@
     </w:p>
     <w:p>
       <w:pPr>
-        <w:pStyle w:val="ListParagraph"/>
+        <w:pStyle w:val="Paragraphedeliste"/>
         <w:numPr>
           <w:ilvl w:val="1"/>
           <w:numId w:val="1"/>
@@ -1269,13 +1269,13 @@
     </w:p>
     <w:p>
       <w:pPr>
-        <w:pStyle w:val="ListParagraph"/>
+        <w:pStyle w:val="Paragraphedeliste"/>
         <w:ind w:left="1440"/>
       </w:pPr>
     </w:p>
     <w:p>
       <w:pPr>
-        <w:pStyle w:val="ListParagraph"/>
+        <w:pStyle w:val="Paragraphedeliste"/>
         <w:numPr>
           <w:ilvl w:val="0"/>
           <w:numId w:val="1"/>
@@ -1287,90 +1287,91 @@
     </w:p>
     <w:p>
       <w:pPr>
-        <w:pStyle w:val="ListParagraph"/>
+        <w:pStyle w:val="Paragraphedeliste"/>
+        <w:ind w:left="1440"/>
+      </w:pPr>
+      <w:r>
+        <w:t>Vacances</w:t>
+      </w:r>
+    </w:p>
+    <w:p>
+      <w:pPr>
+        <w:pStyle w:val="Paragraphedeliste"/>
+        <w:ind w:left="1440"/>
+      </w:pPr>
+    </w:p>
+    <w:p>
+      <w:pPr>
+        <w:pStyle w:val="Paragraphedeliste"/>
+        <w:numPr>
+          <w:ilvl w:val="0"/>
+          <w:numId w:val="1"/>
+        </w:numPr>
+      </w:pPr>
+      <w:r>
+        <w:t>Lundi 20.10.2025 :</w:t>
+      </w:r>
+    </w:p>
+    <w:p>
+      <w:pPr>
+        <w:pStyle w:val="Paragraphedeliste"/>
         <w:numPr>
           <w:ilvl w:val="1"/>
           <w:numId w:val="1"/>
         </w:numPr>
       </w:pPr>
       <w:r>
-        <w:t>Continuer / finir l’option d’exportation en PNG ou PDF</w:t>
-      </w:r>
-      <w:r>
-        <w:t xml:space="preserve"> (US 5)</w:t>
-      </w:r>
-    </w:p>
-    <w:p>
-      <w:pPr>
-        <w:pStyle w:val="ListParagraph"/>
+        <w:t>Vacances</w:t>
+      </w:r>
+    </w:p>
+    <w:p>
+      <w:pPr>
+        <w:pStyle w:val="Paragraphedeliste"/>
         <w:ind w:left="1440"/>
       </w:pPr>
     </w:p>
     <w:p>
       <w:pPr>
-        <w:pStyle w:val="ListParagraph"/>
+        <w:pStyle w:val="Paragraphedeliste"/>
         <w:numPr>
           <w:ilvl w:val="0"/>
           <w:numId w:val="1"/>
         </w:numPr>
       </w:pPr>
       <w:r>
-        <w:t>Lundi 20.10.2025 :</w:t>
-      </w:r>
-    </w:p>
-    <w:p>
-      <w:pPr>
-        <w:pStyle w:val="ListParagraph"/>
+        <w:t>Lundi 27.10.2025</w:t>
+      </w:r>
+      <w:r>
+        <w:t> :</w:t>
+      </w:r>
+    </w:p>
+    <w:p>
+      <w:pPr>
+        <w:pStyle w:val="Paragraphedeliste"/>
         <w:numPr>
           <w:ilvl w:val="1"/>
           <w:numId w:val="1"/>
         </w:numPr>
       </w:pPr>
       <w:r>
-        <w:t>Finaliser le projet</w:t>
-      </w:r>
-    </w:p>
-    <w:p>
-      <w:pPr>
-        <w:pStyle w:val="ListParagraph"/>
-      </w:pPr>
-    </w:p>
-    <w:p>
-      <w:pPr>
-        <w:pStyle w:val="ListParagraph"/>
-        <w:numPr>
-          <w:ilvl w:val="0"/>
-          <w:numId w:val="1"/>
-        </w:numPr>
-      </w:pPr>
-      <w:r>
-        <w:t>Lundi 27.10.2025</w:t>
-      </w:r>
-      <w:r>
-        <w:t> :</w:t>
-      </w:r>
-    </w:p>
-    <w:p>
-      <w:pPr>
-        <w:pStyle w:val="ListParagraph"/>
+        <w:t>Continuer / finir l’option d’exportation en PNG ou PDF (US 5)</w:t>
+      </w:r>
+    </w:p>
+    <w:p>
+      <w:pPr>
+        <w:pStyle w:val="Paragraphedeliste"/>
         <w:numPr>
           <w:ilvl w:val="1"/>
           <w:numId w:val="1"/>
         </w:numPr>
       </w:pPr>
       <w:r>
-        <w:t>Avoir fini le projet, retouches de dernière minute</w:t>
-      </w:r>
-    </w:p>
-    <w:p>
-      <w:pPr>
-        <w:pStyle w:val="ListParagraph"/>
-        <w:ind w:left="1440"/>
-      </w:pPr>
-    </w:p>
-    <w:p>
-      <w:pPr>
-        <w:pStyle w:val="Heading1"/>
+        <w:t>Finaliser le projet</w:t>
+      </w:r>
+    </w:p>
+    <w:p>
+      <w:pPr>
+        <w:pStyle w:val="Titre1"/>
         <w:numPr>
           <w:ilvl w:val="0"/>
           <w:numId w:val="2"/>
@@ -1384,7 +1385,7 @@
     </w:p>
     <w:p>
       <w:pPr>
-        <w:pStyle w:val="ListParagraph"/>
+        <w:pStyle w:val="Paragraphedeliste"/>
         <w:numPr>
           <w:ilvl w:val="0"/>
           <w:numId w:val="4"/>
@@ -1396,12 +1397,12 @@
     </w:p>
     <w:p>
       <w:pPr>
-        <w:pStyle w:val="ListParagraph"/>
-      </w:pPr>
-    </w:p>
-    <w:p>
-      <w:pPr>
-        <w:pStyle w:val="ListParagraph"/>
+        <w:pStyle w:val="Paragraphedeliste"/>
+      </w:pPr>
+    </w:p>
+    <w:p>
+      <w:pPr>
+        <w:pStyle w:val="Paragraphedeliste"/>
         <w:numPr>
           <w:ilvl w:val="0"/>
           <w:numId w:val="4"/>
@@ -1413,32 +1414,32 @@
     </w:p>
     <w:p>
       <w:pPr>
-        <w:pStyle w:val="ListParagraph"/>
-      </w:pPr>
-    </w:p>
-    <w:p>
-      <w:pPr>
-        <w:pStyle w:val="ListParagraph"/>
+        <w:pStyle w:val="Paragraphedeliste"/>
+      </w:pPr>
+    </w:p>
+    <w:p>
+      <w:pPr>
+        <w:pStyle w:val="Paragraphedeliste"/>
         <w:numPr>
           <w:ilvl w:val="0"/>
           <w:numId w:val="4"/>
         </w:numPr>
       </w:pPr>
       <w:r>
-        <w:t xml:space="preserve">En tant qu’utilisateur, je veux importer des séries de données de façon permanente. PTL me permet d’importer un ou plusieurs formats de données, comme par exemple : fichiers CSV, fichiers JSON, JSON reçu d’une </w:t>
-      </w:r>
-      <w:r>
-        <w:t>API, …</w:t>
-      </w:r>
-    </w:p>
-    <w:p>
-      <w:pPr>
-        <w:pStyle w:val="ListParagraph"/>
-      </w:pPr>
-    </w:p>
-    <w:p>
-      <w:pPr>
-        <w:pStyle w:val="ListParagraph"/>
+        <w:t>En tant qu’utilisateur, je veux importer des séries de données. PTL me permet d’importer un format de données</w:t>
+      </w:r>
+      <w:r>
+        <w:t>.</w:t>
+      </w:r>
+    </w:p>
+    <w:p>
+      <w:pPr>
+        <w:pStyle w:val="Paragraphedeliste"/>
+      </w:pPr>
+    </w:p>
+    <w:p>
+      <w:pPr>
+        <w:pStyle w:val="Paragraphedeliste"/>
         <w:numPr>
           <w:ilvl w:val="0"/>
           <w:numId w:val="4"/>
@@ -1453,12 +1454,12 @@
     </w:p>
     <w:p>
       <w:pPr>
-        <w:pStyle w:val="ListParagraph"/>
-      </w:pPr>
-    </w:p>
-    <w:p>
-      <w:pPr>
-        <w:pStyle w:val="ListParagraph"/>
+        <w:pStyle w:val="Paragraphedeliste"/>
+      </w:pPr>
+    </w:p>
+    <w:p>
+      <w:pPr>
+        <w:pStyle w:val="Paragraphedeliste"/>
         <w:numPr>
           <w:ilvl w:val="0"/>
           <w:numId w:val="4"/>
@@ -1473,7 +1474,7 @@
     </w:p>
     <w:p>
       <w:pPr>
-        <w:pStyle w:val="Heading1"/>
+        <w:pStyle w:val="Titre1"/>
         <w:numPr>
           <w:ilvl w:val="0"/>
           <w:numId w:val="2"/>
@@ -1523,10 +1524,7 @@
         </w:numPr>
       </w:pPr>
       <w:r>
-        <w:t>Le</w:t>
-      </w:r>
-      <w:r>
-        <w:t xml:space="preserve"> chargement du fichier CSV est correct ;</w:t>
+        <w:t>Le chargement du fichier CSV est correct ;</w:t>
       </w:r>
     </w:p>
     <w:p>
@@ -1537,10 +1535,7 @@
         </w:numPr>
       </w:pPr>
       <w:r>
-        <w:t>L’affichage</w:t>
-      </w:r>
-      <w:r>
-        <w:t xml:space="preserve"> des graphiques est cohérent ;</w:t>
+        <w:t>L’affichage des graphiques est cohérent ;</w:t>
       </w:r>
     </w:p>
     <w:p>
@@ -1551,10 +1546,7 @@
         </w:numPr>
       </w:pPr>
       <w:r>
-        <w:t>Les</w:t>
-      </w:r>
-      <w:r>
-        <w:t xml:space="preserve"> fonctions d’import/export réagissent correctement aux erreurs ;</w:t>
+        <w:t>Les fonctions d’import/export réagissent correctement aux erreurs ;</w:t>
       </w:r>
     </w:p>
     <w:p>
@@ -1564,7 +1556,7 @@
     </w:p>
     <w:p>
       <w:pPr>
-        <w:pStyle w:val="Heading2"/>
+        <w:pStyle w:val="Titre2"/>
         <w:numPr>
           <w:ilvl w:val="1"/>
           <w:numId w:val="2"/>
@@ -1967,7 +1959,7 @@
     <w:p/>
     <w:p>
       <w:pPr>
-        <w:pStyle w:val="Heading2"/>
+        <w:pStyle w:val="Titre2"/>
         <w:numPr>
           <w:ilvl w:val="1"/>
           <w:numId w:val="2"/>
@@ -2369,7 +2361,7 @@
     </w:tbl>
     <w:p>
       <w:pPr>
-        <w:pStyle w:val="Heading2"/>
+        <w:pStyle w:val="Titre2"/>
         <w:numPr>
           <w:ilvl w:val="1"/>
           <w:numId w:val="2"/>
@@ -2690,7 +2682,7 @@
     <w:p/>
     <w:p>
       <w:pPr>
-        <w:pStyle w:val="Heading1"/>
+        <w:pStyle w:val="Titre1"/>
         <w:numPr>
           <w:ilvl w:val="0"/>
           <w:numId w:val="2"/>
@@ -2705,7 +2697,7 @@
     <w:p/>
     <w:p>
       <w:pPr>
-        <w:pStyle w:val="Heading1"/>
+        <w:pStyle w:val="Titre1"/>
         <w:numPr>
           <w:ilvl w:val="0"/>
           <w:numId w:val="2"/>
@@ -2719,18 +2711,44 @@
     </w:p>
     <w:p>
       <w:r>
-        <w:t>J’ai utilisé l’IA pour faire les commentaires de mon code</w:t>
-      </w:r>
-      <w:r>
-        <w:t>, ainsi que pour générer les tableaux pour le rapport de tests</w:t>
+        <w:t xml:space="preserve">J’ai utilisé l’IA pour </w:t>
+      </w:r>
+      <w:r>
+        <w:t>générer les tableaux pour le rapport de tests</w:t>
       </w:r>
       <w:r>
         <w:t>.</w:t>
       </w:r>
     </w:p>
     <w:p>
-      <w:pPr>
-        <w:pStyle w:val="Heading1"/>
+      <w:r>
+        <w:t>L’IA</w:t>
+      </w:r>
+      <w:r>
+        <w:t xml:space="preserve"> m’a aussi </w:t>
+      </w:r>
+      <w:r>
+        <w:t>permis</w:t>
+      </w:r>
+      <w:r>
+        <w:t xml:space="preserve"> de faire du débogage, il m’est souvent arrivé de trouver des informations sur internet qui me donnais du code qui n’était pas compatible avec ma version de Scott Plot, donc quand je n’arrivais pas a trouvé la bonne fonction pour ma version</w:t>
+      </w:r>
+      <w:r>
+        <w:t>,</w:t>
+      </w:r>
+      <w:r>
+        <w:t xml:space="preserve"> je demandais à </w:t>
+      </w:r>
+      <w:r>
+        <w:t>l’IA</w:t>
+      </w:r>
+      <w:r>
+        <w:t xml:space="preserve"> de la trouver pour moi. </w:t>
+      </w:r>
+    </w:p>
+    <w:p>
+      <w:pPr>
+        <w:pStyle w:val="Titre1"/>
         <w:numPr>
           <w:ilvl w:val="0"/>
           <w:numId w:val="2"/>
@@ -2753,7 +2771,7 @@
 </file>
 
 <file path=word/endnotes.xml><?xml version="1.0" encoding="utf-8"?>
-<w:endnotes xmlns:wpc="http://schemas.microsoft.com/office/word/2010/wordprocessingCanvas" xmlns:cx="http://schemas.microsoft.com/office/drawing/2014/chartex" xmlns:cx1="http://schemas.microsoft.com/office/drawing/2015/9/8/chartex" xmlns:cx2="http://schemas.microsoft.com/office/drawing/2015/10/21/chartex" xmlns:cx3="http://schemas.microsoft.com/office/drawing/2016/5/9/chartex" xmlns:cx4="http://schemas.microsoft.com/office/drawing/2016/5/10/chartex" xmlns:cx5="http://schemas.microsoft.com/office/drawing/2016/5/11/chartex" xmlns:cx6="http://schemas.microsoft.com/office/drawing/2016/5/12/chartex" xmlns:cx7="http://schemas.microsoft.com/office/drawing/2016/5/13/chartex" xmlns:cx8="http://schemas.microsoft.com/office/drawing/2016/5/14/chartex" xmlns:mc="http://schemas.openxmlformats.org/markup-compatibility/2006" xmlns:aink="http://schemas.microsoft.com/office/drawing/2016/ink" xmlns:am3d="http://schemas.microsoft.com/office/drawing/2017/model3d" xmlns:o="urn:schemas-microsoft-com:office:office" xmlns:oel="http://schemas.microsoft.com/office/2019/extlst" xmlns:r="http://schemas.openxmlformats.org/officeDocument/2006/relationships" xmlns:m="http://schemas.openxmlformats.org/officeDocument/2006/math" xmlns:v="urn:schemas-microsoft-com:vml" xmlns:wp14="http://schemas.microsoft.com/office/word/2010/wordprocessingDrawing" xmlns:wp="http://schemas.openxmlformats.org/drawingml/2006/wordprocessingDrawing" xmlns:w10="urn:schemas-microsoft-com:office:word" xmlns:w="http://schemas.openxmlformats.org/wordprocessingml/2006/main" xmlns:w14="http://schemas.microsoft.com/office/word/2010/wordml" xmlns:w15="http://schemas.microsoft.com/office/word/2012/wordml" xmlns:w16cex="http://schemas.microsoft.com/office/word/2018/wordml/cex" xmlns:w16cid="http://schemas.microsoft.com/office/word/2016/wordml/cid" xmlns:w16="http://schemas.microsoft.com/office/word/2018/wordml" xmlns:w16du="http://schemas.microsoft.com/office/word/2023/wordml/word16du" xmlns:w16sdtdh="http://schemas.microsoft.com/office/word/2020/wordml/sdtdatahash" xmlns:w16sdtfl="http://schemas.microsoft.com/office/word/2024/wordml/sdtformatlock" xmlns:w16se="http://schemas.microsoft.com/office/word/2015/wordml/symex" xmlns:wpg="http://schemas.microsoft.com/office/word/2010/wordprocessingGroup" xmlns:wpi="http://schemas.microsoft.com/office/word/2010/wordprocessingInk" xmlns:wne="http://schemas.microsoft.com/office/word/2006/wordml" xmlns:wps="http://schemas.microsoft.com/office/word/2010/wordprocessingShape" mc:Ignorable="w14 w15 w16se w16cid w16 w16cex w16sdtdh w16sdtfl w16du wp14">
+<w:endnotes xmlns:wpc="http://schemas.microsoft.com/office/word/2010/wordprocessingCanvas" xmlns:cx="http://schemas.microsoft.com/office/drawing/2014/chartex" xmlns:cx1="http://schemas.microsoft.com/office/drawing/2015/9/8/chartex" xmlns:cx2="http://schemas.microsoft.com/office/drawing/2015/10/21/chartex" xmlns:cx3="http://schemas.microsoft.com/office/drawing/2016/5/9/chartex" xmlns:cx4="http://schemas.microsoft.com/office/drawing/2016/5/10/chartex" xmlns:cx5="http://schemas.microsoft.com/office/drawing/2016/5/11/chartex" xmlns:cx6="http://schemas.microsoft.com/office/drawing/2016/5/12/chartex" xmlns:cx7="http://schemas.microsoft.com/office/drawing/2016/5/13/chartex" xmlns:cx8="http://schemas.microsoft.com/office/drawing/2016/5/14/chartex" xmlns:mc="http://schemas.openxmlformats.org/markup-compatibility/2006" xmlns:aink="http://schemas.microsoft.com/office/drawing/2016/ink" xmlns:am3d="http://schemas.microsoft.com/office/drawing/2017/model3d" xmlns:o="urn:schemas-microsoft-com:office:office" xmlns:oel="http://schemas.microsoft.com/office/2019/extlst" xmlns:r="http://schemas.openxmlformats.org/officeDocument/2006/relationships" xmlns:m="http://schemas.openxmlformats.org/officeDocument/2006/math" xmlns:v="urn:schemas-microsoft-com:vml" xmlns:wp14="http://schemas.microsoft.com/office/word/2010/wordprocessingDrawing" xmlns:wp="http://schemas.openxmlformats.org/drawingml/2006/wordprocessingDrawing" xmlns:w10="urn:schemas-microsoft-com:office:word" xmlns:w="http://schemas.openxmlformats.org/wordprocessingml/2006/main" xmlns:w14="http://schemas.microsoft.com/office/word/2010/wordml" xmlns:w15="http://schemas.microsoft.com/office/word/2012/wordml" xmlns:w16cex="http://schemas.microsoft.com/office/word/2018/wordml/cex" xmlns:w16cid="http://schemas.microsoft.com/office/word/2016/wordml/cid" xmlns:w16="http://schemas.microsoft.com/office/word/2018/wordml" xmlns:w16sdtdh="http://schemas.microsoft.com/office/word/2020/wordml/sdtdatahash" xmlns:w16se="http://schemas.microsoft.com/office/word/2015/wordml/symex" xmlns:wpg="http://schemas.microsoft.com/office/word/2010/wordprocessingGroup" xmlns:wpi="http://schemas.microsoft.com/office/word/2010/wordprocessingInk" xmlns:wne="http://schemas.microsoft.com/office/word/2006/wordml" xmlns:wps="http://schemas.microsoft.com/office/word/2010/wordprocessingShape" mc:Ignorable="w14 w15 w16se w16cid w16 w16cex w16sdtdh wp14">
   <w:endnote w:type="separator" w:id="-1">
     <w:p>
       <w:pPr>
@@ -2778,7 +2796,7 @@
 </file>
 
 <file path=word/footnotes.xml><?xml version="1.0" encoding="utf-8"?>
-<w:footnotes xmlns:wpc="http://schemas.microsoft.com/office/word/2010/wordprocessingCanvas" xmlns:cx="http://schemas.microsoft.com/office/drawing/2014/chartex" xmlns:cx1="http://schemas.microsoft.com/office/drawing/2015/9/8/chartex" xmlns:cx2="http://schemas.microsoft.com/office/drawing/2015/10/21/chartex" xmlns:cx3="http://schemas.microsoft.com/office/drawing/2016/5/9/chartex" xmlns:cx4="http://schemas.microsoft.com/office/drawing/2016/5/10/chartex" xmlns:cx5="http://schemas.microsoft.com/office/drawing/2016/5/11/chartex" xmlns:cx6="http://schemas.microsoft.com/office/drawing/2016/5/12/chartex" xmlns:cx7="http://schemas.microsoft.com/office/drawing/2016/5/13/chartex" xmlns:cx8="http://schemas.microsoft.com/office/drawing/2016/5/14/chartex" xmlns:mc="http://schemas.openxmlformats.org/markup-compatibility/2006" xmlns:aink="http://schemas.microsoft.com/office/drawing/2016/ink" xmlns:am3d="http://schemas.microsoft.com/office/drawing/2017/model3d" xmlns:o="urn:schemas-microsoft-com:office:office" xmlns:oel="http://schemas.microsoft.com/office/2019/extlst" xmlns:r="http://schemas.openxmlformats.org/officeDocument/2006/relationships" xmlns:m="http://schemas.openxmlformats.org/officeDocument/2006/math" xmlns:v="urn:schemas-microsoft-com:vml" xmlns:wp14="http://schemas.microsoft.com/office/word/2010/wordprocessingDrawing" xmlns:wp="http://schemas.openxmlformats.org/drawingml/2006/wordprocessingDrawing" xmlns:w10="urn:schemas-microsoft-com:office:word" xmlns:w="http://schemas.openxmlformats.org/wordprocessingml/2006/main" xmlns:w14="http://schemas.microsoft.com/office/word/2010/wordml" xmlns:w15="http://schemas.microsoft.com/office/word/2012/wordml" xmlns:w16cex="http://schemas.microsoft.com/office/word/2018/wordml/cex" xmlns:w16cid="http://schemas.microsoft.com/office/word/2016/wordml/cid" xmlns:w16="http://schemas.microsoft.com/office/word/2018/wordml" xmlns:w16du="http://schemas.microsoft.com/office/word/2023/wordml/word16du" xmlns:w16sdtdh="http://schemas.microsoft.com/office/word/2020/wordml/sdtdatahash" xmlns:w16sdtfl="http://schemas.microsoft.com/office/word/2024/wordml/sdtformatlock" xmlns:w16se="http://schemas.microsoft.com/office/word/2015/wordml/symex" xmlns:wpg="http://schemas.microsoft.com/office/word/2010/wordprocessingGroup" xmlns:wpi="http://schemas.microsoft.com/office/word/2010/wordprocessingInk" xmlns:wne="http://schemas.microsoft.com/office/word/2006/wordml" xmlns:wps="http://schemas.microsoft.com/office/word/2010/wordprocessingShape" mc:Ignorable="w14 w15 w16se w16cid w16 w16cex w16sdtdh w16sdtfl w16du wp14">
+<w:footnotes xmlns:wpc="http://schemas.microsoft.com/office/word/2010/wordprocessingCanvas" xmlns:cx="http://schemas.microsoft.com/office/drawing/2014/chartex" xmlns:cx1="http://schemas.microsoft.com/office/drawing/2015/9/8/chartex" xmlns:cx2="http://schemas.microsoft.com/office/drawing/2015/10/21/chartex" xmlns:cx3="http://schemas.microsoft.com/office/drawing/2016/5/9/chartex" xmlns:cx4="http://schemas.microsoft.com/office/drawing/2016/5/10/chartex" xmlns:cx5="http://schemas.microsoft.com/office/drawing/2016/5/11/chartex" xmlns:cx6="http://schemas.microsoft.com/office/drawing/2016/5/12/chartex" xmlns:cx7="http://schemas.microsoft.com/office/drawing/2016/5/13/chartex" xmlns:cx8="http://schemas.microsoft.com/office/drawing/2016/5/14/chartex" xmlns:mc="http://schemas.openxmlformats.org/markup-compatibility/2006" xmlns:aink="http://schemas.microsoft.com/office/drawing/2016/ink" xmlns:am3d="http://schemas.microsoft.com/office/drawing/2017/model3d" xmlns:o="urn:schemas-microsoft-com:office:office" xmlns:oel="http://schemas.microsoft.com/office/2019/extlst" xmlns:r="http://schemas.openxmlformats.org/officeDocument/2006/relationships" xmlns:m="http://schemas.openxmlformats.org/officeDocument/2006/math" xmlns:v="urn:schemas-microsoft-com:vml" xmlns:wp14="http://schemas.microsoft.com/office/word/2010/wordprocessingDrawing" xmlns:wp="http://schemas.openxmlformats.org/drawingml/2006/wordprocessingDrawing" xmlns:w10="urn:schemas-microsoft-com:office:word" xmlns:w="http://schemas.openxmlformats.org/wordprocessingml/2006/main" xmlns:w14="http://schemas.microsoft.com/office/word/2010/wordml" xmlns:w15="http://schemas.microsoft.com/office/word/2012/wordml" xmlns:w16cex="http://schemas.microsoft.com/office/word/2018/wordml/cex" xmlns:w16cid="http://schemas.microsoft.com/office/word/2016/wordml/cid" xmlns:w16="http://schemas.microsoft.com/office/word/2018/wordml" xmlns:w16sdtdh="http://schemas.microsoft.com/office/word/2020/wordml/sdtdatahash" xmlns:w16se="http://schemas.microsoft.com/office/word/2015/wordml/symex" xmlns:wpg="http://schemas.microsoft.com/office/word/2010/wordprocessingGroup" xmlns:wpi="http://schemas.microsoft.com/office/word/2010/wordprocessingInk" xmlns:wne="http://schemas.microsoft.com/office/word/2006/wordml" xmlns:wps="http://schemas.microsoft.com/office/word/2010/wordprocessingShape" mc:Ignorable="w14 w15 w16se w16cid w16 w16cex w16sdtdh wp14">
   <w:footnote w:type="separator" w:id="-1">
     <w:p>
       <w:pPr>
@@ -2803,7 +2821,7 @@
 </file>
 
 <file path=word/numbering.xml><?xml version="1.0" encoding="utf-8"?>
-<w:numbering xmlns:wpc="http://schemas.microsoft.com/office/word/2010/wordprocessingCanvas" xmlns:cx="http://schemas.microsoft.com/office/drawing/2014/chartex" xmlns:cx1="http://schemas.microsoft.com/office/drawing/2015/9/8/chartex" xmlns:cx2="http://schemas.microsoft.com/office/drawing/2015/10/21/chartex" xmlns:cx3="http://schemas.microsoft.com/office/drawing/2016/5/9/chartex" xmlns:cx4="http://schemas.microsoft.com/office/drawing/2016/5/10/chartex" xmlns:cx5="http://schemas.microsoft.com/office/drawing/2016/5/11/chartex" xmlns:cx6="http://schemas.microsoft.com/office/drawing/2016/5/12/chartex" xmlns:cx7="http://schemas.microsoft.com/office/drawing/2016/5/13/chartex" xmlns:cx8="http://schemas.microsoft.com/office/drawing/2016/5/14/chartex" xmlns:mc="http://schemas.openxmlformats.org/markup-compatibility/2006" xmlns:aink="http://schemas.microsoft.com/office/drawing/2016/ink" xmlns:am3d="http://schemas.microsoft.com/office/drawing/2017/model3d" xmlns:o="urn:schemas-microsoft-com:office:office" xmlns:oel="http://schemas.microsoft.com/office/2019/extlst" xmlns:r="http://schemas.openxmlformats.org/officeDocument/2006/relationships" xmlns:m="http://schemas.openxmlformats.org/officeDocument/2006/math" xmlns:v="urn:schemas-microsoft-com:vml" xmlns:wp14="http://schemas.microsoft.com/office/word/2010/wordprocessingDrawing" xmlns:wp="http://schemas.openxmlformats.org/drawingml/2006/wordprocessingDrawing" xmlns:w10="urn:schemas-microsoft-com:office:word" xmlns:w="http://schemas.openxmlformats.org/wordprocessingml/2006/main" xmlns:w14="http://schemas.microsoft.com/office/word/2010/wordml" xmlns:w15="http://schemas.microsoft.com/office/word/2012/wordml" xmlns:w16cex="http://schemas.microsoft.com/office/word/2018/wordml/cex" xmlns:w16cid="http://schemas.microsoft.com/office/word/2016/wordml/cid" xmlns:w16="http://schemas.microsoft.com/office/word/2018/wordml" xmlns:w16du="http://schemas.microsoft.com/office/word/2023/wordml/word16du" xmlns:w16sdtdh="http://schemas.microsoft.com/office/word/2020/wordml/sdtdatahash" xmlns:w16sdtfl="http://schemas.microsoft.com/office/word/2024/wordml/sdtformatlock" xmlns:w16se="http://schemas.microsoft.com/office/word/2015/wordml/symex" xmlns:wpg="http://schemas.microsoft.com/office/word/2010/wordprocessingGroup" xmlns:wpi="http://schemas.microsoft.com/office/word/2010/wordprocessingInk" xmlns:wne="http://schemas.microsoft.com/office/word/2006/wordml" xmlns:wps="http://schemas.microsoft.com/office/word/2010/wordprocessingShape" mc:Ignorable="w14 w15 w16se w16cid w16 w16cex w16sdtdh w16sdtfl w16du wp14">
+<w:numbering xmlns:wpc="http://schemas.microsoft.com/office/word/2010/wordprocessingCanvas" xmlns:cx="http://schemas.microsoft.com/office/drawing/2014/chartex" xmlns:cx1="http://schemas.microsoft.com/office/drawing/2015/9/8/chartex" xmlns:cx2="http://schemas.microsoft.com/office/drawing/2015/10/21/chartex" xmlns:cx3="http://schemas.microsoft.com/office/drawing/2016/5/9/chartex" xmlns:cx4="http://schemas.microsoft.com/office/drawing/2016/5/10/chartex" xmlns:cx5="http://schemas.microsoft.com/office/drawing/2016/5/11/chartex" xmlns:cx6="http://schemas.microsoft.com/office/drawing/2016/5/12/chartex" xmlns:cx7="http://schemas.microsoft.com/office/drawing/2016/5/13/chartex" xmlns:cx8="http://schemas.microsoft.com/office/drawing/2016/5/14/chartex" xmlns:mc="http://schemas.openxmlformats.org/markup-compatibility/2006" xmlns:aink="http://schemas.microsoft.com/office/drawing/2016/ink" xmlns:am3d="http://schemas.microsoft.com/office/drawing/2017/model3d" xmlns:o="urn:schemas-microsoft-com:office:office" xmlns:oel="http://schemas.microsoft.com/office/2019/extlst" xmlns:r="http://schemas.openxmlformats.org/officeDocument/2006/relationships" xmlns:m="http://schemas.openxmlformats.org/officeDocument/2006/math" xmlns:v="urn:schemas-microsoft-com:vml" xmlns:wp14="http://schemas.microsoft.com/office/word/2010/wordprocessingDrawing" xmlns:wp="http://schemas.openxmlformats.org/drawingml/2006/wordprocessingDrawing" xmlns:w10="urn:schemas-microsoft-com:office:word" xmlns:w="http://schemas.openxmlformats.org/wordprocessingml/2006/main" xmlns:w14="http://schemas.microsoft.com/office/word/2010/wordml" xmlns:w15="http://schemas.microsoft.com/office/word/2012/wordml" xmlns:w16cex="http://schemas.microsoft.com/office/word/2018/wordml/cex" xmlns:w16cid="http://schemas.microsoft.com/office/word/2016/wordml/cid" xmlns:w16="http://schemas.microsoft.com/office/word/2018/wordml" xmlns:w16sdtdh="http://schemas.microsoft.com/office/word/2020/wordml/sdtdatahash" xmlns:w16se="http://schemas.microsoft.com/office/word/2015/wordml/symex" xmlns:wpg="http://schemas.microsoft.com/office/word/2010/wordprocessingGroup" xmlns:wpi="http://schemas.microsoft.com/office/word/2010/wordprocessingInk" xmlns:wne="http://schemas.microsoft.com/office/word/2006/wordml" xmlns:wps="http://schemas.microsoft.com/office/word/2010/wordprocessingShape" mc:Ignorable="w14 w15 w16se w16cid w16 w16cex w16sdtdh wp14">
   <w:abstractNum w:abstractNumId="0" w15:restartNumberingAfterBreak="0">
     <w:nsid w:val="1C564DE6"/>
     <w:multiLevelType w:val="hybridMultilevel"/>
@@ -3691,7 +3709,7 @@
 </file>
 
 <file path=word/styles.xml><?xml version="1.0" encoding="utf-8"?>
-<w:styles xmlns:mc="http://schemas.openxmlformats.org/markup-compatibility/2006" xmlns:r="http://schemas.openxmlformats.org/officeDocument/2006/relationships" xmlns:w="http://schemas.openxmlformats.org/wordprocessingml/2006/main" xmlns:w14="http://schemas.microsoft.com/office/word/2010/wordml" xmlns:w15="http://schemas.microsoft.com/office/word/2012/wordml" xmlns:w16cex="http://schemas.microsoft.com/office/word/2018/wordml/cex" xmlns:w16cid="http://schemas.microsoft.com/office/word/2016/wordml/cid" xmlns:w16="http://schemas.microsoft.com/office/word/2018/wordml" xmlns:w16du="http://schemas.microsoft.com/office/word/2023/wordml/word16du" xmlns:w16sdtdh="http://schemas.microsoft.com/office/word/2020/wordml/sdtdatahash" xmlns:w16sdtfl="http://schemas.microsoft.com/office/word/2024/wordml/sdtformatlock" xmlns:w16se="http://schemas.microsoft.com/office/word/2015/wordml/symex" mc:Ignorable="w14 w15 w16se w16cid w16 w16cex w16sdtdh w16sdtfl w16du">
+<w:styles xmlns:mc="http://schemas.openxmlformats.org/markup-compatibility/2006" xmlns:r="http://schemas.openxmlformats.org/officeDocument/2006/relationships" xmlns:w="http://schemas.openxmlformats.org/wordprocessingml/2006/main" xmlns:w14="http://schemas.microsoft.com/office/word/2010/wordml" xmlns:w15="http://schemas.microsoft.com/office/word/2012/wordml" xmlns:w16cex="http://schemas.microsoft.com/office/word/2018/wordml/cex" xmlns:w16cid="http://schemas.microsoft.com/office/word/2016/wordml/cid" xmlns:w16="http://schemas.microsoft.com/office/word/2018/wordml" xmlns:w16sdtdh="http://schemas.microsoft.com/office/word/2020/wordml/sdtdatahash" xmlns:w16se="http://schemas.microsoft.com/office/word/2015/wordml/symex" mc:Ignorable="w14 w15 w16se w16cid w16 w16cex w16sdtdh">
   <w:docDefaults>
     <w:rPrDefault>
       <w:rPr>
@@ -4091,11 +4109,11 @@
     <w:name w:val="Normal"/>
     <w:qFormat/>
   </w:style>
-  <w:style w:type="paragraph" w:styleId="Heading1">
+  <w:style w:type="paragraph" w:styleId="Titre1">
     <w:name w:val="heading 1"/>
     <w:basedOn w:val="Normal"/>
     <w:next w:val="Normal"/>
-    <w:link w:val="Heading1Char"/>
+    <w:link w:val="Titre1Car"/>
     <w:uiPriority w:val="9"/>
     <w:qFormat/>
     <w:rsid w:val="00DF7B76"/>
@@ -4112,11 +4130,11 @@
       <w:szCs w:val="40"/>
     </w:rPr>
   </w:style>
-  <w:style w:type="paragraph" w:styleId="Heading2">
+  <w:style w:type="paragraph" w:styleId="Titre2">
     <w:name w:val="heading 2"/>
     <w:basedOn w:val="Normal"/>
     <w:next w:val="Normal"/>
-    <w:link w:val="Heading2Char"/>
+    <w:link w:val="Titre2Car"/>
     <w:uiPriority w:val="9"/>
     <w:unhideWhenUsed/>
     <w:qFormat/>
@@ -4134,11 +4152,11 @@
       <w:szCs w:val="32"/>
     </w:rPr>
   </w:style>
-  <w:style w:type="paragraph" w:styleId="Heading3">
+  <w:style w:type="paragraph" w:styleId="Titre3">
     <w:name w:val="heading 3"/>
     <w:basedOn w:val="Normal"/>
     <w:next w:val="Normal"/>
-    <w:link w:val="Heading3Char"/>
+    <w:link w:val="Titre3Car"/>
     <w:uiPriority w:val="9"/>
     <w:semiHidden/>
     <w:unhideWhenUsed/>
@@ -4157,11 +4175,11 @@
       <w:szCs w:val="28"/>
     </w:rPr>
   </w:style>
-  <w:style w:type="paragraph" w:styleId="Heading4">
+  <w:style w:type="paragraph" w:styleId="Titre4">
     <w:name w:val="heading 4"/>
     <w:basedOn w:val="Normal"/>
     <w:next w:val="Normal"/>
-    <w:link w:val="Heading4Char"/>
+    <w:link w:val="Titre4Car"/>
     <w:uiPriority w:val="9"/>
     <w:semiHidden/>
     <w:unhideWhenUsed/>
@@ -4180,11 +4198,11 @@
       <w:color w:val="0F4761" w:themeColor="accent1" w:themeShade="BF"/>
     </w:rPr>
   </w:style>
-  <w:style w:type="paragraph" w:styleId="Heading5">
+  <w:style w:type="paragraph" w:styleId="Titre5">
     <w:name w:val="heading 5"/>
     <w:basedOn w:val="Normal"/>
     <w:next w:val="Normal"/>
-    <w:link w:val="Heading5Char"/>
+    <w:link w:val="Titre5Car"/>
     <w:uiPriority w:val="9"/>
     <w:semiHidden/>
     <w:unhideWhenUsed/>
@@ -4201,11 +4219,11 @@
       <w:color w:val="0F4761" w:themeColor="accent1" w:themeShade="BF"/>
     </w:rPr>
   </w:style>
-  <w:style w:type="paragraph" w:styleId="Heading6">
+  <w:style w:type="paragraph" w:styleId="Titre6">
     <w:name w:val="heading 6"/>
     <w:basedOn w:val="Normal"/>
     <w:next w:val="Normal"/>
-    <w:link w:val="Heading6Char"/>
+    <w:link w:val="Titre6Car"/>
     <w:uiPriority w:val="9"/>
     <w:semiHidden/>
     <w:unhideWhenUsed/>
@@ -4224,11 +4242,11 @@
       <w:color w:val="595959" w:themeColor="text1" w:themeTint="A6"/>
     </w:rPr>
   </w:style>
-  <w:style w:type="paragraph" w:styleId="Heading7">
+  <w:style w:type="paragraph" w:styleId="Titre7">
     <w:name w:val="heading 7"/>
     <w:basedOn w:val="Normal"/>
     <w:next w:val="Normal"/>
-    <w:link w:val="Heading7Char"/>
+    <w:link w:val="Titre7Car"/>
     <w:uiPriority w:val="9"/>
     <w:semiHidden/>
     <w:unhideWhenUsed/>
@@ -4245,11 +4263,11 @@
       <w:color w:val="595959" w:themeColor="text1" w:themeTint="A6"/>
     </w:rPr>
   </w:style>
-  <w:style w:type="paragraph" w:styleId="Heading8">
+  <w:style w:type="paragraph" w:styleId="Titre8">
     <w:name w:val="heading 8"/>
     <w:basedOn w:val="Normal"/>
     <w:next w:val="Normal"/>
-    <w:link w:val="Heading8Char"/>
+    <w:link w:val="Titre8Car"/>
     <w:uiPriority w:val="9"/>
     <w:semiHidden/>
     <w:unhideWhenUsed/>
@@ -4268,11 +4286,11 @@
       <w:color w:val="272727" w:themeColor="text1" w:themeTint="D8"/>
     </w:rPr>
   </w:style>
-  <w:style w:type="paragraph" w:styleId="Heading9">
+  <w:style w:type="paragraph" w:styleId="Titre9">
     <w:name w:val="heading 9"/>
     <w:basedOn w:val="Normal"/>
     <w:next w:val="Normal"/>
-    <w:link w:val="Heading9Char"/>
+    <w:link w:val="Titre9Car"/>
     <w:uiPriority w:val="9"/>
     <w:semiHidden/>
     <w:unhideWhenUsed/>
@@ -4289,12 +4307,13 @@
       <w:color w:val="272727" w:themeColor="text1" w:themeTint="D8"/>
     </w:rPr>
   </w:style>
-  <w:style w:type="character" w:default="1" w:styleId="DefaultParagraphFont">
+  <w:style w:type="character" w:default="1" w:styleId="Policepardfaut">
     <w:name w:val="Default Paragraph Font"/>
     <w:uiPriority w:val="1"/>
+    <w:semiHidden/>
     <w:unhideWhenUsed/>
   </w:style>
-  <w:style w:type="table" w:default="1" w:styleId="TableNormal">
+  <w:style w:type="table" w:default="1" w:styleId="TableauNormal">
     <w:name w:val="Normal Table"/>
     <w:uiPriority w:val="99"/>
     <w:semiHidden/>
@@ -4309,16 +4328,16 @@
       </w:tblCellMar>
     </w:tblPr>
   </w:style>
-  <w:style w:type="numbering" w:default="1" w:styleId="NoList">
+  <w:style w:type="numbering" w:default="1" w:styleId="Aucuneliste">
     <w:name w:val="No List"/>
     <w:uiPriority w:val="99"/>
     <w:semiHidden/>
     <w:unhideWhenUsed/>
   </w:style>
-  <w:style w:type="character" w:customStyle="1" w:styleId="Heading1Char">
-    <w:name w:val="Heading 1 Char"/>
-    <w:basedOn w:val="DefaultParagraphFont"/>
-    <w:link w:val="Heading1"/>
+  <w:style w:type="character" w:customStyle="1" w:styleId="Titre1Car">
+    <w:name w:val="Titre 1 Car"/>
+    <w:basedOn w:val="Policepardfaut"/>
+    <w:link w:val="Titre1"/>
     <w:uiPriority w:val="9"/>
     <w:rsid w:val="00DF7B76"/>
     <w:rPr>
@@ -4328,10 +4347,10 @@
       <w:szCs w:val="40"/>
     </w:rPr>
   </w:style>
-  <w:style w:type="character" w:customStyle="1" w:styleId="Heading2Char">
-    <w:name w:val="Heading 2 Char"/>
-    <w:basedOn w:val="DefaultParagraphFont"/>
-    <w:link w:val="Heading2"/>
+  <w:style w:type="character" w:customStyle="1" w:styleId="Titre2Car">
+    <w:name w:val="Titre 2 Car"/>
+    <w:basedOn w:val="Policepardfaut"/>
+    <w:link w:val="Titre2"/>
     <w:uiPriority w:val="9"/>
     <w:rsid w:val="00DF7B76"/>
     <w:rPr>
@@ -4341,10 +4360,10 @@
       <w:szCs w:val="32"/>
     </w:rPr>
   </w:style>
-  <w:style w:type="character" w:customStyle="1" w:styleId="Heading3Char">
-    <w:name w:val="Heading 3 Char"/>
-    <w:basedOn w:val="DefaultParagraphFont"/>
-    <w:link w:val="Heading3"/>
+  <w:style w:type="character" w:customStyle="1" w:styleId="Titre3Car">
+    <w:name w:val="Titre 3 Car"/>
+    <w:basedOn w:val="Policepardfaut"/>
+    <w:link w:val="Titre3"/>
     <w:uiPriority w:val="9"/>
     <w:semiHidden/>
     <w:rsid w:val="00DF7B76"/>
@@ -4355,10 +4374,10 @@
       <w:szCs w:val="28"/>
     </w:rPr>
   </w:style>
-  <w:style w:type="character" w:customStyle="1" w:styleId="Heading4Char">
-    <w:name w:val="Heading 4 Char"/>
-    <w:basedOn w:val="DefaultParagraphFont"/>
-    <w:link w:val="Heading4"/>
+  <w:style w:type="character" w:customStyle="1" w:styleId="Titre4Car">
+    <w:name w:val="Titre 4 Car"/>
+    <w:basedOn w:val="Policepardfaut"/>
+    <w:link w:val="Titre4"/>
     <w:uiPriority w:val="9"/>
     <w:semiHidden/>
     <w:rsid w:val="00DF7B76"/>
@@ -4369,10 +4388,10 @@
       <w:color w:val="0F4761" w:themeColor="accent1" w:themeShade="BF"/>
     </w:rPr>
   </w:style>
-  <w:style w:type="character" w:customStyle="1" w:styleId="Heading5Char">
-    <w:name w:val="Heading 5 Char"/>
-    <w:basedOn w:val="DefaultParagraphFont"/>
-    <w:link w:val="Heading5"/>
+  <w:style w:type="character" w:customStyle="1" w:styleId="Titre5Car">
+    <w:name w:val="Titre 5 Car"/>
+    <w:basedOn w:val="Policepardfaut"/>
+    <w:link w:val="Titre5"/>
     <w:uiPriority w:val="9"/>
     <w:semiHidden/>
     <w:rsid w:val="00DF7B76"/>
@@ -4381,10 +4400,10 @@
       <w:color w:val="0F4761" w:themeColor="accent1" w:themeShade="BF"/>
     </w:rPr>
   </w:style>
-  <w:style w:type="character" w:customStyle="1" w:styleId="Heading6Char">
-    <w:name w:val="Heading 6 Char"/>
-    <w:basedOn w:val="DefaultParagraphFont"/>
-    <w:link w:val="Heading6"/>
+  <w:style w:type="character" w:customStyle="1" w:styleId="Titre6Car">
+    <w:name w:val="Titre 6 Car"/>
+    <w:basedOn w:val="Policepardfaut"/>
+    <w:link w:val="Titre6"/>
     <w:uiPriority w:val="9"/>
     <w:semiHidden/>
     <w:rsid w:val="00DF7B76"/>
@@ -4395,10 +4414,10 @@
       <w:color w:val="595959" w:themeColor="text1" w:themeTint="A6"/>
     </w:rPr>
   </w:style>
-  <w:style w:type="character" w:customStyle="1" w:styleId="Heading7Char">
-    <w:name w:val="Heading 7 Char"/>
-    <w:basedOn w:val="DefaultParagraphFont"/>
-    <w:link w:val="Heading7"/>
+  <w:style w:type="character" w:customStyle="1" w:styleId="Titre7Car">
+    <w:name w:val="Titre 7 Car"/>
+    <w:basedOn w:val="Policepardfaut"/>
+    <w:link w:val="Titre7"/>
     <w:uiPriority w:val="9"/>
     <w:semiHidden/>
     <w:rsid w:val="00DF7B76"/>
@@ -4407,10 +4426,10 @@
       <w:color w:val="595959" w:themeColor="text1" w:themeTint="A6"/>
     </w:rPr>
   </w:style>
-  <w:style w:type="character" w:customStyle="1" w:styleId="Heading8Char">
-    <w:name w:val="Heading 8 Char"/>
-    <w:basedOn w:val="DefaultParagraphFont"/>
-    <w:link w:val="Heading8"/>
+  <w:style w:type="character" w:customStyle="1" w:styleId="Titre8Car">
+    <w:name w:val="Titre 8 Car"/>
+    <w:basedOn w:val="Policepardfaut"/>
+    <w:link w:val="Titre8"/>
     <w:uiPriority w:val="9"/>
     <w:semiHidden/>
     <w:rsid w:val="00DF7B76"/>
@@ -4421,10 +4440,10 @@
       <w:color w:val="272727" w:themeColor="text1" w:themeTint="D8"/>
     </w:rPr>
   </w:style>
-  <w:style w:type="character" w:customStyle="1" w:styleId="Heading9Char">
-    <w:name w:val="Heading 9 Char"/>
-    <w:basedOn w:val="DefaultParagraphFont"/>
-    <w:link w:val="Heading9"/>
+  <w:style w:type="character" w:customStyle="1" w:styleId="Titre9Car">
+    <w:name w:val="Titre 9 Car"/>
+    <w:basedOn w:val="Policepardfaut"/>
+    <w:link w:val="Titre9"/>
     <w:uiPriority w:val="9"/>
     <w:semiHidden/>
     <w:rsid w:val="00DF7B76"/>
@@ -4433,11 +4452,11 @@
       <w:color w:val="272727" w:themeColor="text1" w:themeTint="D8"/>
     </w:rPr>
   </w:style>
-  <w:style w:type="paragraph" w:styleId="Title">
+  <w:style w:type="paragraph" w:styleId="Titre">
     <w:name w:val="Title"/>
     <w:basedOn w:val="Normal"/>
     <w:next w:val="Normal"/>
-    <w:link w:val="TitleChar"/>
+    <w:link w:val="TitreCar"/>
     <w:uiPriority w:val="10"/>
     <w:qFormat/>
     <w:rsid w:val="00DF7B76"/>
@@ -4453,10 +4472,10 @@
       <w:szCs w:val="56"/>
     </w:rPr>
   </w:style>
-  <w:style w:type="character" w:customStyle="1" w:styleId="TitleChar">
-    <w:name w:val="Title Char"/>
-    <w:basedOn w:val="DefaultParagraphFont"/>
-    <w:link w:val="Title"/>
+  <w:style w:type="character" w:customStyle="1" w:styleId="TitreCar">
+    <w:name w:val="Titre Car"/>
+    <w:basedOn w:val="Policepardfaut"/>
+    <w:link w:val="Titre"/>
     <w:uiPriority w:val="10"/>
     <w:rsid w:val="00DF7B76"/>
     <w:rPr>
@@ -4467,11 +4486,11 @@
       <w:szCs w:val="56"/>
     </w:rPr>
   </w:style>
-  <w:style w:type="paragraph" w:styleId="Subtitle">
+  <w:style w:type="paragraph" w:styleId="Sous-titre">
     <w:name w:val="Subtitle"/>
     <w:basedOn w:val="Normal"/>
     <w:next w:val="Normal"/>
-    <w:link w:val="SubtitleChar"/>
+    <w:link w:val="Sous-titreCar"/>
     <w:uiPriority w:val="11"/>
     <w:qFormat/>
     <w:rsid w:val="00DF7B76"/>
@@ -4488,10 +4507,10 @@
       <w:szCs w:val="28"/>
     </w:rPr>
   </w:style>
-  <w:style w:type="character" w:customStyle="1" w:styleId="SubtitleChar">
-    <w:name w:val="Subtitle Char"/>
-    <w:basedOn w:val="DefaultParagraphFont"/>
-    <w:link w:val="Subtitle"/>
+  <w:style w:type="character" w:customStyle="1" w:styleId="Sous-titreCar">
+    <w:name w:val="Sous-titre Car"/>
+    <w:basedOn w:val="Policepardfaut"/>
+    <w:link w:val="Sous-titre"/>
     <w:uiPriority w:val="11"/>
     <w:rsid w:val="00DF7B76"/>
     <w:rPr>
@@ -4502,11 +4521,11 @@
       <w:szCs w:val="28"/>
     </w:rPr>
   </w:style>
-  <w:style w:type="paragraph" w:styleId="Quote">
+  <w:style w:type="paragraph" w:styleId="Citation">
     <w:name w:val="Quote"/>
     <w:basedOn w:val="Normal"/>
     <w:next w:val="Normal"/>
-    <w:link w:val="QuoteChar"/>
+    <w:link w:val="CitationCar"/>
     <w:uiPriority w:val="29"/>
     <w:qFormat/>
     <w:rsid w:val="00DF7B76"/>
@@ -4520,10 +4539,10 @@
       <w:color w:val="404040" w:themeColor="text1" w:themeTint="BF"/>
     </w:rPr>
   </w:style>
-  <w:style w:type="character" w:customStyle="1" w:styleId="QuoteChar">
-    <w:name w:val="Quote Char"/>
-    <w:basedOn w:val="DefaultParagraphFont"/>
-    <w:link w:val="Quote"/>
+  <w:style w:type="character" w:customStyle="1" w:styleId="CitationCar">
+    <w:name w:val="Citation Car"/>
+    <w:basedOn w:val="Policepardfaut"/>
+    <w:link w:val="Citation"/>
     <w:uiPriority w:val="29"/>
     <w:rsid w:val="00DF7B76"/>
     <w:rPr>
@@ -4532,7 +4551,7 @@
       <w:color w:val="404040" w:themeColor="text1" w:themeTint="BF"/>
     </w:rPr>
   </w:style>
-  <w:style w:type="paragraph" w:styleId="ListParagraph">
+  <w:style w:type="paragraph" w:styleId="Paragraphedeliste">
     <w:name w:val="List Paragraph"/>
     <w:basedOn w:val="Normal"/>
     <w:uiPriority w:val="34"/>
@@ -4543,9 +4562,9 @@
       <w:contextualSpacing/>
     </w:pPr>
   </w:style>
-  <w:style w:type="character" w:styleId="IntenseEmphasis">
+  <w:style w:type="character" w:styleId="Accentuationintense">
     <w:name w:val="Intense Emphasis"/>
-    <w:basedOn w:val="DefaultParagraphFont"/>
+    <w:basedOn w:val="Policepardfaut"/>
     <w:uiPriority w:val="21"/>
     <w:qFormat/>
     <w:rsid w:val="00DF7B76"/>
@@ -4555,11 +4574,11 @@
       <w:color w:val="0F4761" w:themeColor="accent1" w:themeShade="BF"/>
     </w:rPr>
   </w:style>
-  <w:style w:type="paragraph" w:styleId="IntenseQuote">
+  <w:style w:type="paragraph" w:styleId="Citationintense">
     <w:name w:val="Intense Quote"/>
     <w:basedOn w:val="Normal"/>
     <w:next w:val="Normal"/>
-    <w:link w:val="IntenseQuoteChar"/>
+    <w:link w:val="CitationintenseCar"/>
     <w:uiPriority w:val="30"/>
     <w:qFormat/>
     <w:rsid w:val="00DF7B76"/>
@@ -4578,10 +4597,10 @@
       <w:color w:val="0F4761" w:themeColor="accent1" w:themeShade="BF"/>
     </w:rPr>
   </w:style>
-  <w:style w:type="character" w:customStyle="1" w:styleId="IntenseQuoteChar">
-    <w:name w:val="Intense Quote Char"/>
-    <w:basedOn w:val="DefaultParagraphFont"/>
-    <w:link w:val="IntenseQuote"/>
+  <w:style w:type="character" w:customStyle="1" w:styleId="CitationintenseCar">
+    <w:name w:val="Citation intense Car"/>
+    <w:basedOn w:val="Policepardfaut"/>
+    <w:link w:val="Citationintense"/>
     <w:uiPriority w:val="30"/>
     <w:rsid w:val="00DF7B76"/>
     <w:rPr>
@@ -4590,9 +4609,9 @@
       <w:color w:val="0F4761" w:themeColor="accent1" w:themeShade="BF"/>
     </w:rPr>
   </w:style>
-  <w:style w:type="character" w:styleId="IntenseReference">
+  <w:style w:type="character" w:styleId="Rfrenceintense">
     <w:name w:val="Intense Reference"/>
-    <w:basedOn w:val="DefaultParagraphFont"/>
+    <w:basedOn w:val="Policepardfaut"/>
     <w:uiPriority w:val="32"/>
     <w:qFormat/>
     <w:rsid w:val="00DF7B76"/>
@@ -4604,9 +4623,9 @@
       <w:spacing w:val="5"/>
     </w:rPr>
   </w:style>
-  <w:style w:type="paragraph" w:styleId="TOCHeading">
+  <w:style w:type="paragraph" w:styleId="En-ttedetabledesmatires">
     <w:name w:val="TOC Heading"/>
-    <w:basedOn w:val="Heading1"/>
+    <w:basedOn w:val="Titre1"/>
     <w:next w:val="Normal"/>
     <w:uiPriority w:val="39"/>
     <w:unhideWhenUsed/>
@@ -4624,7 +4643,7 @@
       <w14:ligatures w14:val="none"/>
     </w:rPr>
   </w:style>
-  <w:style w:type="paragraph" w:styleId="TOC1">
+  <w:style w:type="paragraph" w:styleId="TM1">
     <w:name w:val="toc 1"/>
     <w:basedOn w:val="Normal"/>
     <w:next w:val="Normal"/>
@@ -4636,9 +4655,9 @@
       <w:spacing w:after="100"/>
     </w:pPr>
   </w:style>
-  <w:style w:type="character" w:styleId="Hyperlink">
+  <w:style w:type="character" w:styleId="Lienhypertexte">
     <w:name w:val="Hyperlink"/>
-    <w:basedOn w:val="DefaultParagraphFont"/>
+    <w:basedOn w:val="Policepardfaut"/>
     <w:uiPriority w:val="99"/>
     <w:unhideWhenUsed/>
     <w:rsid w:val="00845B09"/>
@@ -4647,10 +4666,10 @@
       <w:u w:val="single"/>
     </w:rPr>
   </w:style>
-  <w:style w:type="paragraph" w:styleId="Header">
+  <w:style w:type="paragraph" w:styleId="En-tte">
     <w:name w:val="header"/>
     <w:basedOn w:val="Normal"/>
-    <w:link w:val="HeaderChar"/>
+    <w:link w:val="En-tteCar"/>
     <w:uiPriority w:val="99"/>
     <w:unhideWhenUsed/>
     <w:rsid w:val="0072411F"/>
@@ -4662,17 +4681,17 @@
       <w:spacing w:after="0" w:line="240" w:lineRule="auto"/>
     </w:pPr>
   </w:style>
-  <w:style w:type="character" w:customStyle="1" w:styleId="HeaderChar">
-    <w:name w:val="Header Char"/>
-    <w:basedOn w:val="DefaultParagraphFont"/>
-    <w:link w:val="Header"/>
+  <w:style w:type="character" w:customStyle="1" w:styleId="En-tteCar">
+    <w:name w:val="En-tête Car"/>
+    <w:basedOn w:val="Policepardfaut"/>
+    <w:link w:val="En-tte"/>
     <w:uiPriority w:val="99"/>
     <w:rsid w:val="0072411F"/>
   </w:style>
-  <w:style w:type="paragraph" w:styleId="Footer">
+  <w:style w:type="paragraph" w:styleId="Pieddepage">
     <w:name w:val="footer"/>
     <w:basedOn w:val="Normal"/>
-    <w:link w:val="FooterChar"/>
+    <w:link w:val="PieddepageCar"/>
     <w:uiPriority w:val="99"/>
     <w:unhideWhenUsed/>
     <w:rsid w:val="0072411F"/>
@@ -4684,10 +4703,10 @@
       <w:spacing w:after="0" w:line="240" w:lineRule="auto"/>
     </w:pPr>
   </w:style>
-  <w:style w:type="character" w:customStyle="1" w:styleId="FooterChar">
-    <w:name w:val="Footer Char"/>
-    <w:basedOn w:val="DefaultParagraphFont"/>
-    <w:link w:val="Footer"/>
+  <w:style w:type="character" w:customStyle="1" w:styleId="PieddepageCar">
+    <w:name w:val="Pied de page Car"/>
+    <w:basedOn w:val="Policepardfaut"/>
+    <w:link w:val="Pieddepage"/>
     <w:uiPriority w:val="99"/>
     <w:rsid w:val="0072411F"/>
   </w:style>

</xml_diff>

<commit_message>
suppression de code debug
</commit_message>
<xml_diff>
--- a/Rapport.docx
+++ b/Rapport.docx
@@ -1,10 +1,10 @@
 
 <file path=word/document.xml><?xml version="1.0" encoding="utf-8"?>
-<w:document xmlns:wpc="http://schemas.microsoft.com/office/word/2010/wordprocessingCanvas" xmlns:cx="http://schemas.microsoft.com/office/drawing/2014/chartex" xmlns:cx1="http://schemas.microsoft.com/office/drawing/2015/9/8/chartex" xmlns:cx2="http://schemas.microsoft.com/office/drawing/2015/10/21/chartex" xmlns:cx3="http://schemas.microsoft.com/office/drawing/2016/5/9/chartex" xmlns:cx4="http://schemas.microsoft.com/office/drawing/2016/5/10/chartex" xmlns:cx5="http://schemas.microsoft.com/office/drawing/2016/5/11/chartex" xmlns:cx6="http://schemas.microsoft.com/office/drawing/2016/5/12/chartex" xmlns:cx7="http://schemas.microsoft.com/office/drawing/2016/5/13/chartex" xmlns:cx8="http://schemas.microsoft.com/office/drawing/2016/5/14/chartex" xmlns:mc="http://schemas.openxmlformats.org/markup-compatibility/2006" xmlns:aink="http://schemas.microsoft.com/office/drawing/2016/ink" xmlns:am3d="http://schemas.microsoft.com/office/drawing/2017/model3d" xmlns:o="urn:schemas-microsoft-com:office:office" xmlns:oel="http://schemas.microsoft.com/office/2019/extlst" xmlns:r="http://schemas.openxmlformats.org/officeDocument/2006/relationships" xmlns:m="http://schemas.openxmlformats.org/officeDocument/2006/math" xmlns:v="urn:schemas-microsoft-com:vml" xmlns:wp14="http://schemas.microsoft.com/office/word/2010/wordprocessingDrawing" xmlns:wp="http://schemas.openxmlformats.org/drawingml/2006/wordprocessingDrawing" xmlns:w10="urn:schemas-microsoft-com:office:word" xmlns:w="http://schemas.openxmlformats.org/wordprocessingml/2006/main" xmlns:w14="http://schemas.microsoft.com/office/word/2010/wordml" xmlns:w15="http://schemas.microsoft.com/office/word/2012/wordml" xmlns:w16cex="http://schemas.microsoft.com/office/word/2018/wordml/cex" xmlns:w16cid="http://schemas.microsoft.com/office/word/2016/wordml/cid" xmlns:w16="http://schemas.microsoft.com/office/word/2018/wordml" xmlns:w16sdtdh="http://schemas.microsoft.com/office/word/2020/wordml/sdtdatahash" xmlns:w16se="http://schemas.microsoft.com/office/word/2015/wordml/symex" xmlns:wpg="http://schemas.microsoft.com/office/word/2010/wordprocessingGroup" xmlns:wpi="http://schemas.microsoft.com/office/word/2010/wordprocessingInk" xmlns:wne="http://schemas.microsoft.com/office/word/2006/wordml" xmlns:wps="http://schemas.microsoft.com/office/word/2010/wordprocessingShape" mc:Ignorable="w14 w15 w16se w16cid w16 w16cex w16sdtdh wp14">
+<w:document xmlns:wpc="http://schemas.microsoft.com/office/word/2010/wordprocessingCanvas" xmlns:cx="http://schemas.microsoft.com/office/drawing/2014/chartex" xmlns:cx1="http://schemas.microsoft.com/office/drawing/2015/9/8/chartex" xmlns:cx2="http://schemas.microsoft.com/office/drawing/2015/10/21/chartex" xmlns:cx3="http://schemas.microsoft.com/office/drawing/2016/5/9/chartex" xmlns:cx4="http://schemas.microsoft.com/office/drawing/2016/5/10/chartex" xmlns:cx5="http://schemas.microsoft.com/office/drawing/2016/5/11/chartex" xmlns:cx6="http://schemas.microsoft.com/office/drawing/2016/5/12/chartex" xmlns:cx7="http://schemas.microsoft.com/office/drawing/2016/5/13/chartex" xmlns:cx8="http://schemas.microsoft.com/office/drawing/2016/5/14/chartex" xmlns:mc="http://schemas.openxmlformats.org/markup-compatibility/2006" xmlns:aink="http://schemas.microsoft.com/office/drawing/2016/ink" xmlns:am3d="http://schemas.microsoft.com/office/drawing/2017/model3d" xmlns:o="urn:schemas-microsoft-com:office:office" xmlns:oel="http://schemas.microsoft.com/office/2019/extlst" xmlns:r="http://schemas.openxmlformats.org/officeDocument/2006/relationships" xmlns:m="http://schemas.openxmlformats.org/officeDocument/2006/math" xmlns:v="urn:schemas-microsoft-com:vml" xmlns:wp14="http://schemas.microsoft.com/office/word/2010/wordprocessingDrawing" xmlns:wp="http://schemas.openxmlformats.org/drawingml/2006/wordprocessingDrawing" xmlns:w10="urn:schemas-microsoft-com:office:word" xmlns:w="http://schemas.openxmlformats.org/wordprocessingml/2006/main" xmlns:w14="http://schemas.microsoft.com/office/word/2010/wordml" xmlns:w15="http://schemas.microsoft.com/office/word/2012/wordml" xmlns:w16cex="http://schemas.microsoft.com/office/word/2018/wordml/cex" xmlns:w16cid="http://schemas.microsoft.com/office/word/2016/wordml/cid" xmlns:w16="http://schemas.microsoft.com/office/word/2018/wordml" xmlns:w16du="http://schemas.microsoft.com/office/word/2023/wordml/word16du" xmlns:w16sdtdh="http://schemas.microsoft.com/office/word/2020/wordml/sdtdatahash" xmlns:w16sdtfl="http://schemas.microsoft.com/office/word/2024/wordml/sdtformatlock" xmlns:w16se="http://schemas.microsoft.com/office/word/2015/wordml/symex" xmlns:wpg="http://schemas.microsoft.com/office/word/2010/wordprocessingGroup" xmlns:wpi="http://schemas.microsoft.com/office/word/2010/wordprocessingInk" xmlns:wne="http://schemas.microsoft.com/office/word/2006/wordml" xmlns:wps="http://schemas.microsoft.com/office/word/2010/wordprocessingShape" mc:Ignorable="w14 w15 w16se w16cid w16 w16cex w16sdtdh w16sdtfl w16du wp14">
   <w:body>
     <w:p>
       <w:pPr>
-        <w:pStyle w:val="Titre"/>
+        <w:pStyle w:val="Title"/>
         <w:jc w:val="center"/>
         <w:rPr>
           <w:lang w:val="en-US"/>
@@ -13,7 +13,7 @@
     </w:p>
     <w:p>
       <w:pPr>
-        <w:pStyle w:val="Titre"/>
+        <w:pStyle w:val="Title"/>
         <w:jc w:val="center"/>
         <w:rPr>
           <w:lang w:val="en-US"/>
@@ -189,7 +189,7 @@
       <w:sdtContent>
         <w:p>
           <w:pPr>
-            <w:pStyle w:val="En-ttedetabledesmatires"/>
+            <w:pStyle w:val="TOCHeading"/>
           </w:pPr>
           <w:r>
             <w:rPr>
@@ -200,7 +200,7 @@
         </w:p>
         <w:p>
           <w:pPr>
-            <w:pStyle w:val="TM1"/>
+            <w:pStyle w:val="TOC1"/>
             <w:tabs>
               <w:tab w:val="left" w:pos="480"/>
               <w:tab w:val="right" w:leader="dot" w:pos="9062"/>
@@ -223,7 +223,7 @@
           <w:hyperlink w:anchor="_Toc208233564" w:history="1">
             <w:r>
               <w:rPr>
-                <w:rStyle w:val="Lienhypertexte"/>
+                <w:rStyle w:val="Hyperlink"/>
                 <w:noProof/>
               </w:rPr>
               <w:t>1.</w:t>
@@ -238,7 +238,7 @@
             </w:r>
             <w:r>
               <w:rPr>
-                <w:rStyle w:val="Lienhypertexte"/>
+                <w:rStyle w:val="Hyperlink"/>
                 <w:noProof/>
               </w:rPr>
               <w:t>Introduction :</w:t>
@@ -295,7 +295,7 @@
         </w:p>
         <w:p>
           <w:pPr>
-            <w:pStyle w:val="TM1"/>
+            <w:pStyle w:val="TOC1"/>
             <w:tabs>
               <w:tab w:val="left" w:pos="480"/>
               <w:tab w:val="right" w:leader="dot" w:pos="9062"/>
@@ -309,7 +309,7 @@
           <w:hyperlink w:anchor="_Toc208233565" w:history="1">
             <w:r>
               <w:rPr>
-                <w:rStyle w:val="Lienhypertexte"/>
+                <w:rStyle w:val="Hyperlink"/>
                 <w:noProof/>
               </w:rPr>
               <w:t>2.</w:t>
@@ -324,7 +324,7 @@
             </w:r>
             <w:r>
               <w:rPr>
-                <w:rStyle w:val="Lienhypertexte"/>
+                <w:rStyle w:val="Hyperlink"/>
                 <w:noProof/>
               </w:rPr>
               <w:t>Planification :</w:t>
@@ -381,7 +381,7 @@
         </w:p>
         <w:p>
           <w:pPr>
-            <w:pStyle w:val="TM1"/>
+            <w:pStyle w:val="TOC1"/>
             <w:tabs>
               <w:tab w:val="left" w:pos="480"/>
               <w:tab w:val="right" w:leader="dot" w:pos="9062"/>
@@ -395,7 +395,7 @@
           <w:hyperlink w:anchor="_Toc208233566" w:history="1">
             <w:r>
               <w:rPr>
-                <w:rStyle w:val="Lienhypertexte"/>
+                <w:rStyle w:val="Hyperlink"/>
                 <w:noProof/>
               </w:rPr>
               <w:t>3.</w:t>
@@ -410,7 +410,7 @@
             </w:r>
             <w:r>
               <w:rPr>
-                <w:rStyle w:val="Lienhypertexte"/>
+                <w:rStyle w:val="Hyperlink"/>
                 <w:noProof/>
               </w:rPr>
               <w:t>User stories :</w:t>
@@ -467,7 +467,7 @@
         </w:p>
         <w:p>
           <w:pPr>
-            <w:pStyle w:val="TM1"/>
+            <w:pStyle w:val="TOC1"/>
             <w:tabs>
               <w:tab w:val="left" w:pos="480"/>
               <w:tab w:val="right" w:leader="dot" w:pos="9062"/>
@@ -481,7 +481,7 @@
           <w:hyperlink w:anchor="_Toc208233567" w:history="1">
             <w:r>
               <w:rPr>
-                <w:rStyle w:val="Lienhypertexte"/>
+                <w:rStyle w:val="Hyperlink"/>
                 <w:noProof/>
               </w:rPr>
               <w:t>4.</w:t>
@@ -496,7 +496,7 @@
             </w:r>
             <w:r>
               <w:rPr>
-                <w:rStyle w:val="Lienhypertexte"/>
+                <w:rStyle w:val="Hyperlink"/>
                 <w:noProof/>
               </w:rPr>
               <w:t>Rapport de tests :</w:t>
@@ -553,7 +553,7 @@
         </w:p>
         <w:p>
           <w:pPr>
-            <w:pStyle w:val="TM1"/>
+            <w:pStyle w:val="TOC1"/>
             <w:tabs>
               <w:tab w:val="left" w:pos="480"/>
               <w:tab w:val="right" w:leader="dot" w:pos="9062"/>
@@ -567,7 +567,7 @@
           <w:hyperlink w:anchor="_Toc208233568" w:history="1">
             <w:r>
               <w:rPr>
-                <w:rStyle w:val="Lienhypertexte"/>
+                <w:rStyle w:val="Hyperlink"/>
                 <w:noProof/>
               </w:rPr>
               <w:t>5.</w:t>
@@ -582,7 +582,7 @@
             </w:r>
             <w:r>
               <w:rPr>
-                <w:rStyle w:val="Lienhypertexte"/>
+                <w:rStyle w:val="Hyperlink"/>
                 <w:noProof/>
               </w:rPr>
               <w:t>Journal de travail :</w:t>
@@ -639,7 +639,7 @@
         </w:p>
         <w:p>
           <w:pPr>
-            <w:pStyle w:val="TM1"/>
+            <w:pStyle w:val="TOC1"/>
             <w:tabs>
               <w:tab w:val="left" w:pos="480"/>
               <w:tab w:val="right" w:leader="dot" w:pos="9062"/>
@@ -653,7 +653,7 @@
           <w:hyperlink w:anchor="_Toc208233569" w:history="1">
             <w:r>
               <w:rPr>
-                <w:rStyle w:val="Lienhypertexte"/>
+                <w:rStyle w:val="Hyperlink"/>
                 <w:noProof/>
               </w:rPr>
               <w:t>6.</w:t>
@@ -668,7 +668,7 @@
             </w:r>
             <w:r>
               <w:rPr>
-                <w:rStyle w:val="Lienhypertexte"/>
+                <w:rStyle w:val="Hyperlink"/>
                 <w:noProof/>
               </w:rPr>
               <w:t>Usage de l’IA :</w:t>
@@ -725,7 +725,7 @@
         </w:p>
         <w:p>
           <w:pPr>
-            <w:pStyle w:val="TM1"/>
+            <w:pStyle w:val="TOC1"/>
             <w:tabs>
               <w:tab w:val="left" w:pos="480"/>
               <w:tab w:val="right" w:leader="dot" w:pos="9062"/>
@@ -739,7 +739,7 @@
           <w:hyperlink w:anchor="_Toc208233570" w:history="1">
             <w:r>
               <w:rPr>
-                <w:rStyle w:val="Lienhypertexte"/>
+                <w:rStyle w:val="Hyperlink"/>
                 <w:noProof/>
               </w:rPr>
               <w:t>7.</w:t>
@@ -754,7 +754,7 @@
             </w:r>
             <w:r>
               <w:rPr>
-                <w:rStyle w:val="Lienhypertexte"/>
+                <w:rStyle w:val="Hyperlink"/>
                 <w:noProof/>
               </w:rPr>
               <w:t>Conclusion :</w:t>
@@ -828,7 +828,7 @@
     </w:p>
     <w:p>
       <w:pPr>
-        <w:pStyle w:val="Titre1"/>
+        <w:pStyle w:val="Heading1"/>
         <w:numPr>
           <w:ilvl w:val="0"/>
           <w:numId w:val="2"/>
@@ -851,7 +851,7 @@
     </w:p>
     <w:p>
       <w:pPr>
-        <w:pStyle w:val="Titre1"/>
+        <w:pStyle w:val="Heading1"/>
         <w:numPr>
           <w:ilvl w:val="0"/>
           <w:numId w:val="2"/>
@@ -865,7 +865,7 @@
     </w:p>
     <w:p>
       <w:pPr>
-        <w:pStyle w:val="Paragraphedeliste"/>
+        <w:pStyle w:val="ListParagraph"/>
         <w:numPr>
           <w:ilvl w:val="0"/>
           <w:numId w:val="1"/>
@@ -877,7 +877,7 @@
     </w:p>
     <w:p>
       <w:pPr>
-        <w:pStyle w:val="Paragraphedeliste"/>
+        <w:pStyle w:val="ListParagraph"/>
         <w:numPr>
           <w:ilvl w:val="1"/>
           <w:numId w:val="1"/>
@@ -889,7 +889,7 @@
     </w:p>
     <w:p>
       <w:pPr>
-        <w:pStyle w:val="Paragraphedeliste"/>
+        <w:pStyle w:val="ListParagraph"/>
         <w:numPr>
           <w:ilvl w:val="1"/>
           <w:numId w:val="1"/>
@@ -901,7 +901,7 @@
     </w:p>
     <w:p>
       <w:pPr>
-        <w:pStyle w:val="Paragraphedeliste"/>
+        <w:pStyle w:val="ListParagraph"/>
         <w:numPr>
           <w:ilvl w:val="1"/>
           <w:numId w:val="1"/>
@@ -913,7 +913,7 @@
     </w:p>
     <w:p>
       <w:pPr>
-        <w:pStyle w:val="Paragraphedeliste"/>
+        <w:pStyle w:val="ListParagraph"/>
         <w:numPr>
           <w:ilvl w:val="1"/>
           <w:numId w:val="1"/>
@@ -925,7 +925,7 @@
     </w:p>
     <w:p>
       <w:pPr>
-        <w:pStyle w:val="Paragraphedeliste"/>
+        <w:pStyle w:val="ListParagraph"/>
         <w:numPr>
           <w:ilvl w:val="1"/>
           <w:numId w:val="1"/>
@@ -937,7 +937,7 @@
     </w:p>
     <w:p>
       <w:pPr>
-        <w:pStyle w:val="Paragraphedeliste"/>
+        <w:pStyle w:val="ListParagraph"/>
         <w:numPr>
           <w:ilvl w:val="1"/>
           <w:numId w:val="1"/>
@@ -949,7 +949,7 @@
     </w:p>
     <w:p>
       <w:pPr>
-        <w:pStyle w:val="Paragraphedeliste"/>
+        <w:pStyle w:val="ListParagraph"/>
         <w:numPr>
           <w:ilvl w:val="1"/>
           <w:numId w:val="1"/>
@@ -961,13 +961,13 @@
     </w:p>
     <w:p>
       <w:pPr>
-        <w:pStyle w:val="Paragraphedeliste"/>
+        <w:pStyle w:val="ListParagraph"/>
         <w:ind w:left="1440"/>
       </w:pPr>
     </w:p>
     <w:p>
       <w:pPr>
-        <w:pStyle w:val="Paragraphedeliste"/>
+        <w:pStyle w:val="ListParagraph"/>
         <w:numPr>
           <w:ilvl w:val="0"/>
           <w:numId w:val="1"/>
@@ -979,7 +979,7 @@
     </w:p>
     <w:p>
       <w:pPr>
-        <w:pStyle w:val="Paragraphedeliste"/>
+        <w:pStyle w:val="ListParagraph"/>
         <w:numPr>
           <w:ilvl w:val="1"/>
           <w:numId w:val="1"/>
@@ -991,7 +991,7 @@
     </w:p>
     <w:p>
       <w:pPr>
-        <w:pStyle w:val="Paragraphedeliste"/>
+        <w:pStyle w:val="ListParagraph"/>
         <w:numPr>
           <w:ilvl w:val="1"/>
           <w:numId w:val="1"/>
@@ -1003,13 +1003,13 @@
     </w:p>
     <w:p>
       <w:pPr>
-        <w:pStyle w:val="Paragraphedeliste"/>
+        <w:pStyle w:val="ListParagraph"/>
         <w:ind w:left="1440"/>
       </w:pPr>
     </w:p>
     <w:p>
       <w:pPr>
-        <w:pStyle w:val="Paragraphedeliste"/>
+        <w:pStyle w:val="ListParagraph"/>
         <w:numPr>
           <w:ilvl w:val="0"/>
           <w:numId w:val="1"/>
@@ -1021,7 +1021,7 @@
     </w:p>
     <w:p>
       <w:pPr>
-        <w:pStyle w:val="Paragraphedeliste"/>
+        <w:pStyle w:val="ListParagraph"/>
         <w:numPr>
           <w:ilvl w:val="1"/>
           <w:numId w:val="1"/>
@@ -1033,7 +1033,7 @@
     </w:p>
     <w:p>
       <w:pPr>
-        <w:pStyle w:val="Paragraphedeliste"/>
+        <w:pStyle w:val="ListParagraph"/>
         <w:numPr>
           <w:ilvl w:val="1"/>
           <w:numId w:val="1"/>
@@ -1045,7 +1045,7 @@
     </w:p>
     <w:p>
       <w:pPr>
-        <w:pStyle w:val="Paragraphedeliste"/>
+        <w:pStyle w:val="ListParagraph"/>
         <w:numPr>
           <w:ilvl w:val="1"/>
           <w:numId w:val="1"/>
@@ -1057,13 +1057,13 @@
     </w:p>
     <w:p>
       <w:pPr>
-        <w:pStyle w:val="Paragraphedeliste"/>
+        <w:pStyle w:val="ListParagraph"/>
         <w:ind w:left="1440"/>
       </w:pPr>
     </w:p>
     <w:p>
       <w:pPr>
-        <w:pStyle w:val="Paragraphedeliste"/>
+        <w:pStyle w:val="ListParagraph"/>
         <w:numPr>
           <w:ilvl w:val="0"/>
           <w:numId w:val="1"/>
@@ -1075,7 +1075,7 @@
     </w:p>
     <w:p>
       <w:pPr>
-        <w:pStyle w:val="Paragraphedeliste"/>
+        <w:pStyle w:val="ListParagraph"/>
         <w:numPr>
           <w:ilvl w:val="1"/>
           <w:numId w:val="1"/>
@@ -1087,7 +1087,7 @@
     </w:p>
     <w:p>
       <w:pPr>
-        <w:pStyle w:val="Paragraphedeliste"/>
+        <w:pStyle w:val="ListParagraph"/>
         <w:numPr>
           <w:ilvl w:val="1"/>
           <w:numId w:val="1"/>
@@ -1108,13 +1108,13 @@
     </w:p>
     <w:p>
       <w:pPr>
-        <w:pStyle w:val="Paragraphedeliste"/>
+        <w:pStyle w:val="ListParagraph"/>
         <w:ind w:left="1440"/>
       </w:pPr>
     </w:p>
     <w:p>
       <w:pPr>
-        <w:pStyle w:val="Paragraphedeliste"/>
+        <w:pStyle w:val="ListParagraph"/>
         <w:numPr>
           <w:ilvl w:val="0"/>
           <w:numId w:val="1"/>
@@ -1126,7 +1126,7 @@
     </w:p>
     <w:p>
       <w:pPr>
-        <w:pStyle w:val="Paragraphedeliste"/>
+        <w:pStyle w:val="ListParagraph"/>
         <w:numPr>
           <w:ilvl w:val="1"/>
           <w:numId w:val="1"/>
@@ -1138,13 +1138,13 @@
     </w:p>
     <w:p>
       <w:pPr>
-        <w:pStyle w:val="Paragraphedeliste"/>
+        <w:pStyle w:val="ListParagraph"/>
         <w:ind w:left="1440"/>
       </w:pPr>
     </w:p>
     <w:p>
       <w:pPr>
-        <w:pStyle w:val="Paragraphedeliste"/>
+        <w:pStyle w:val="ListParagraph"/>
         <w:numPr>
           <w:ilvl w:val="0"/>
           <w:numId w:val="1"/>
@@ -1156,7 +1156,7 @@
     </w:p>
     <w:p>
       <w:pPr>
-        <w:pStyle w:val="Paragraphedeliste"/>
+        <w:pStyle w:val="ListParagraph"/>
         <w:numPr>
           <w:ilvl w:val="1"/>
           <w:numId w:val="1"/>
@@ -1180,7 +1180,7 @@
     </w:p>
     <w:p>
       <w:pPr>
-        <w:pStyle w:val="Paragraphedeliste"/>
+        <w:pStyle w:val="ListParagraph"/>
         <w:numPr>
           <w:ilvl w:val="1"/>
           <w:numId w:val="1"/>
@@ -1207,12 +1207,12 @@
     </w:p>
     <w:p>
       <w:pPr>
-        <w:pStyle w:val="Paragraphedeliste"/>
-      </w:pPr>
-    </w:p>
-    <w:p>
-      <w:pPr>
-        <w:pStyle w:val="Paragraphedeliste"/>
+        <w:pStyle w:val="ListParagraph"/>
+      </w:pPr>
+    </w:p>
+    <w:p>
+      <w:pPr>
+        <w:pStyle w:val="ListParagraph"/>
         <w:numPr>
           <w:ilvl w:val="0"/>
           <w:numId w:val="1"/>
@@ -1224,7 +1224,7 @@
     </w:p>
     <w:p>
       <w:pPr>
-        <w:pStyle w:val="Paragraphedeliste"/>
+        <w:pStyle w:val="ListParagraph"/>
         <w:numPr>
           <w:ilvl w:val="1"/>
           <w:numId w:val="1"/>
@@ -1254,7 +1254,7 @@
     </w:p>
     <w:p>
       <w:pPr>
-        <w:pStyle w:val="Paragraphedeliste"/>
+        <w:pStyle w:val="ListParagraph"/>
         <w:numPr>
           <w:ilvl w:val="1"/>
           <w:numId w:val="1"/>
@@ -1269,13 +1269,13 @@
     </w:p>
     <w:p>
       <w:pPr>
-        <w:pStyle w:val="Paragraphedeliste"/>
+        <w:pStyle w:val="ListParagraph"/>
         <w:ind w:left="1440"/>
       </w:pPr>
     </w:p>
     <w:p>
       <w:pPr>
-        <w:pStyle w:val="Paragraphedeliste"/>
+        <w:pStyle w:val="ListParagraph"/>
         <w:numPr>
           <w:ilvl w:val="0"/>
           <w:numId w:val="1"/>
@@ -1287,7 +1287,7 @@
     </w:p>
     <w:p>
       <w:pPr>
-        <w:pStyle w:val="Paragraphedeliste"/>
+        <w:pStyle w:val="ListParagraph"/>
         <w:ind w:left="1440"/>
       </w:pPr>
       <w:r>
@@ -1296,13 +1296,13 @@
     </w:p>
     <w:p>
       <w:pPr>
-        <w:pStyle w:val="Paragraphedeliste"/>
+        <w:pStyle w:val="ListParagraph"/>
         <w:ind w:left="1440"/>
       </w:pPr>
     </w:p>
     <w:p>
       <w:pPr>
-        <w:pStyle w:val="Paragraphedeliste"/>
+        <w:pStyle w:val="ListParagraph"/>
         <w:numPr>
           <w:ilvl w:val="0"/>
           <w:numId w:val="1"/>
@@ -1314,7 +1314,7 @@
     </w:p>
     <w:p>
       <w:pPr>
-        <w:pStyle w:val="Paragraphedeliste"/>
+        <w:pStyle w:val="ListParagraph"/>
         <w:numPr>
           <w:ilvl w:val="1"/>
           <w:numId w:val="1"/>
@@ -1326,13 +1326,13 @@
     </w:p>
     <w:p>
       <w:pPr>
-        <w:pStyle w:val="Paragraphedeliste"/>
+        <w:pStyle w:val="ListParagraph"/>
         <w:ind w:left="1440"/>
       </w:pPr>
     </w:p>
     <w:p>
       <w:pPr>
-        <w:pStyle w:val="Paragraphedeliste"/>
+        <w:pStyle w:val="ListParagraph"/>
         <w:numPr>
           <w:ilvl w:val="0"/>
           <w:numId w:val="1"/>
@@ -1347,7 +1347,7 @@
     </w:p>
     <w:p>
       <w:pPr>
-        <w:pStyle w:val="Paragraphedeliste"/>
+        <w:pStyle w:val="ListParagraph"/>
         <w:numPr>
           <w:ilvl w:val="1"/>
           <w:numId w:val="1"/>
@@ -1359,7 +1359,7 @@
     </w:p>
     <w:p>
       <w:pPr>
-        <w:pStyle w:val="Paragraphedeliste"/>
+        <w:pStyle w:val="ListParagraph"/>
         <w:numPr>
           <w:ilvl w:val="1"/>
           <w:numId w:val="1"/>
@@ -1371,7 +1371,7 @@
     </w:p>
     <w:p>
       <w:pPr>
-        <w:pStyle w:val="Titre1"/>
+        <w:pStyle w:val="Heading1"/>
         <w:numPr>
           <w:ilvl w:val="0"/>
           <w:numId w:val="2"/>
@@ -1385,7 +1385,7 @@
     </w:p>
     <w:p>
       <w:pPr>
-        <w:pStyle w:val="Paragraphedeliste"/>
+        <w:pStyle w:val="ListParagraph"/>
         <w:numPr>
           <w:ilvl w:val="0"/>
           <w:numId w:val="4"/>
@@ -1397,29 +1397,29 @@
     </w:p>
     <w:p>
       <w:pPr>
-        <w:pStyle w:val="Paragraphedeliste"/>
-      </w:pPr>
-    </w:p>
-    <w:p>
-      <w:pPr>
-        <w:pStyle w:val="Paragraphedeliste"/>
+        <w:pStyle w:val="ListParagraph"/>
+      </w:pPr>
+    </w:p>
+    <w:p>
+      <w:pPr>
+        <w:pStyle w:val="ListParagraph"/>
         <w:numPr>
           <w:ilvl w:val="0"/>
           <w:numId w:val="4"/>
         </w:numPr>
       </w:pPr>
       <w:r>
-        <w:t>En tant qu’utilisateur, je veux filtrer les résultats par équipe ou nationalité pour voir les performances des différents pays ou constructeurs.</w:t>
-      </w:r>
-    </w:p>
-    <w:p>
-      <w:pPr>
-        <w:pStyle w:val="Paragraphedeliste"/>
-      </w:pPr>
-    </w:p>
-    <w:p>
-      <w:pPr>
-        <w:pStyle w:val="Paragraphedeliste"/>
+        <w:t>En tant qu’utilisateur, je veux filtrer les résultats par équipe pour voir les performances des différents pays ou constructeurs.</w:t>
+      </w:r>
+    </w:p>
+    <w:p>
+      <w:pPr>
+        <w:pStyle w:val="ListParagraph"/>
+      </w:pPr>
+    </w:p>
+    <w:p>
+      <w:pPr>
+        <w:pStyle w:val="ListParagraph"/>
         <w:numPr>
           <w:ilvl w:val="0"/>
           <w:numId w:val="4"/>
@@ -1434,12 +1434,12 @@
     </w:p>
     <w:p>
       <w:pPr>
-        <w:pStyle w:val="Paragraphedeliste"/>
-      </w:pPr>
-    </w:p>
-    <w:p>
-      <w:pPr>
-        <w:pStyle w:val="Paragraphedeliste"/>
+        <w:pStyle w:val="ListParagraph"/>
+      </w:pPr>
+    </w:p>
+    <w:p>
+      <w:pPr>
+        <w:pStyle w:val="ListParagraph"/>
         <w:numPr>
           <w:ilvl w:val="0"/>
           <w:numId w:val="4"/>
@@ -1454,12 +1454,12 @@
     </w:p>
     <w:p>
       <w:pPr>
-        <w:pStyle w:val="Paragraphedeliste"/>
-      </w:pPr>
-    </w:p>
-    <w:p>
-      <w:pPr>
-        <w:pStyle w:val="Paragraphedeliste"/>
+        <w:pStyle w:val="ListParagraph"/>
+      </w:pPr>
+    </w:p>
+    <w:p>
+      <w:pPr>
+        <w:pStyle w:val="ListParagraph"/>
         <w:numPr>
           <w:ilvl w:val="0"/>
           <w:numId w:val="4"/>
@@ -1474,7 +1474,7 @@
     </w:p>
     <w:p>
       <w:pPr>
-        <w:pStyle w:val="Titre1"/>
+        <w:pStyle w:val="Heading1"/>
         <w:numPr>
           <w:ilvl w:val="0"/>
           <w:numId w:val="2"/>
@@ -1556,7 +1556,7 @@
     </w:p>
     <w:p>
       <w:pPr>
-        <w:pStyle w:val="Titre2"/>
+        <w:pStyle w:val="Heading2"/>
         <w:numPr>
           <w:ilvl w:val="1"/>
           <w:numId w:val="2"/>
@@ -1959,7 +1959,7 @@
     <w:p/>
     <w:p>
       <w:pPr>
-        <w:pStyle w:val="Titre2"/>
+        <w:pStyle w:val="Heading2"/>
         <w:numPr>
           <w:ilvl w:val="1"/>
           <w:numId w:val="2"/>
@@ -2361,7 +2361,7 @@
     </w:tbl>
     <w:p>
       <w:pPr>
-        <w:pStyle w:val="Titre2"/>
+        <w:pStyle w:val="Heading2"/>
         <w:numPr>
           <w:ilvl w:val="1"/>
           <w:numId w:val="2"/>
@@ -2682,7 +2682,7 @@
     <w:p/>
     <w:p>
       <w:pPr>
-        <w:pStyle w:val="Titre1"/>
+        <w:pStyle w:val="Heading1"/>
         <w:numPr>
           <w:ilvl w:val="0"/>
           <w:numId w:val="2"/>
@@ -2696,8 +2696,13 @@
     </w:p>
     <w:p/>
     <w:p>
-      <w:pPr>
-        <w:pStyle w:val="Titre1"/>
+      <w:r>
+        <w:br w:type="page"/>
+      </w:r>
+    </w:p>
+    <w:p>
+      <w:pPr>
+        <w:pStyle w:val="Heading1"/>
         <w:numPr>
           <w:ilvl w:val="0"/>
           <w:numId w:val="2"/>
@@ -2705,6 +2710,7 @@
       </w:pPr>
       <w:bookmarkStart w:id="5" w:name="_Toc208233569"/>
       <w:r>
+        <w:lastRenderedPageBreak/>
         <w:t>Usage de l’IA :</w:t>
       </w:r>
       <w:bookmarkEnd w:id="5"/>
@@ -2746,9 +2752,91 @@
         <w:t xml:space="preserve"> de la trouver pour moi. </w:t>
       </w:r>
     </w:p>
-    <w:p>
-      <w:pPr>
-        <w:pStyle w:val="Titre1"/>
+    <w:p/>
+    <w:p>
+      <w:r>
+        <w:t>J’ai eu beaucoup de difficulté avec l’affichage de plusieurs série temporelles, donc c’est l’IA qui a fait en grande partie cette fonctionnalité.</w:t>
+      </w:r>
+    </w:p>
+    <w:p>
+      <w:r>
+        <w:rPr>
+          <w:noProof/>
+        </w:rPr>
+        <w:drawing>
+          <wp:inline distT="0" distB="0" distL="0" distR="0" wp14:anchorId="7DCE39BB" wp14:editId="2C2B451D">
+            <wp:extent cx="5760720" cy="1863090"/>
+            <wp:effectExtent l="0" t="0" r="0" b="3810"/>
+            <wp:docPr id="471246176" name="Picture 1" descr="A screen shot of a computer code&#10;&#10;AI-generated content may be incorrect."/>
+            <wp:cNvGraphicFramePr>
+              <a:graphicFrameLocks xmlns:a="http://schemas.openxmlformats.org/drawingml/2006/main" noChangeAspect="1"/>
+            </wp:cNvGraphicFramePr>
+            <a:graphic xmlns:a="http://schemas.openxmlformats.org/drawingml/2006/main">
+              <a:graphicData uri="http://schemas.openxmlformats.org/drawingml/2006/picture">
+                <pic:pic xmlns:pic="http://schemas.openxmlformats.org/drawingml/2006/picture">
+                  <pic:nvPicPr>
+                    <pic:cNvPr id="471246176" name="Picture 1" descr="A screen shot of a computer code&#10;&#10;AI-generated content may be incorrect."/>
+                    <pic:cNvPicPr/>
+                  </pic:nvPicPr>
+                  <pic:blipFill>
+                    <a:blip r:embed="rId9"/>
+                    <a:stretch>
+                      <a:fillRect/>
+                    </a:stretch>
+                  </pic:blipFill>
+                  <pic:spPr>
+                    <a:xfrm>
+                      <a:off x="0" y="0"/>
+                      <a:ext cx="5760720" cy="1863090"/>
+                    </a:xfrm>
+                    <a:prstGeom prst="rect">
+                      <a:avLst/>
+                    </a:prstGeom>
+                  </pic:spPr>
+                </pic:pic>
+              </a:graphicData>
+            </a:graphic>
+          </wp:inline>
+        </w:drawing>
+      </w:r>
+    </w:p>
+    <w:p/>
+    <w:p>
+      <w:r>
+        <w:t>J’ai demandé à l’IA d’ajouter tout ce qui est gestion d’erreur</w:t>
+      </w:r>
+      <w:r>
+        <w:t>s.</w:t>
+      </w:r>
+      <w:r>
+        <w:t xml:space="preserve"> </w:t>
+      </w:r>
+      <w:r>
+        <w:t>Étant</w:t>
+      </w:r>
+      <w:r>
+        <w:t xml:space="preserve"> donné qu</w:t>
+      </w:r>
+      <w:r>
+        <w:t>’il</w:t>
+      </w:r>
+      <w:r>
+        <w:t xml:space="preserve"> n’était pas précisé dans le cahier des charges qu’une gestion d’erreur était attendue</w:t>
+      </w:r>
+      <w:r>
+        <w:t>,</w:t>
+      </w:r>
+      <w:r>
+        <w:t xml:space="preserve"> je ne m’y suis pas attardé moi-même</w:t>
+      </w:r>
+      <w:r>
+        <w:t>.</w:t>
+      </w:r>
+    </w:p>
+    <w:p/>
+    <w:p>
+      <w:pPr>
+        <w:pStyle w:val="Heading1"/>
         <w:numPr>
           <w:ilvl w:val="0"/>
           <w:numId w:val="2"/>
@@ -2771,7 +2859,7 @@
 </file>
 
 <file path=word/endnotes.xml><?xml version="1.0" encoding="utf-8"?>
-<w:endnotes xmlns:wpc="http://schemas.microsoft.com/office/word/2010/wordprocessingCanvas" xmlns:cx="http://schemas.microsoft.com/office/drawing/2014/chartex" xmlns:cx1="http://schemas.microsoft.com/office/drawing/2015/9/8/chartex" xmlns:cx2="http://schemas.microsoft.com/office/drawing/2015/10/21/chartex" xmlns:cx3="http://schemas.microsoft.com/office/drawing/2016/5/9/chartex" xmlns:cx4="http://schemas.microsoft.com/office/drawing/2016/5/10/chartex" xmlns:cx5="http://schemas.microsoft.com/office/drawing/2016/5/11/chartex" xmlns:cx6="http://schemas.microsoft.com/office/drawing/2016/5/12/chartex" xmlns:cx7="http://schemas.microsoft.com/office/drawing/2016/5/13/chartex" xmlns:cx8="http://schemas.microsoft.com/office/drawing/2016/5/14/chartex" xmlns:mc="http://schemas.openxmlformats.org/markup-compatibility/2006" xmlns:aink="http://schemas.microsoft.com/office/drawing/2016/ink" xmlns:am3d="http://schemas.microsoft.com/office/drawing/2017/model3d" xmlns:o="urn:schemas-microsoft-com:office:office" xmlns:oel="http://schemas.microsoft.com/office/2019/extlst" xmlns:r="http://schemas.openxmlformats.org/officeDocument/2006/relationships" xmlns:m="http://schemas.openxmlformats.org/officeDocument/2006/math" xmlns:v="urn:schemas-microsoft-com:vml" xmlns:wp14="http://schemas.microsoft.com/office/word/2010/wordprocessingDrawing" xmlns:wp="http://schemas.openxmlformats.org/drawingml/2006/wordprocessingDrawing" xmlns:w10="urn:schemas-microsoft-com:office:word" xmlns:w="http://schemas.openxmlformats.org/wordprocessingml/2006/main" xmlns:w14="http://schemas.microsoft.com/office/word/2010/wordml" xmlns:w15="http://schemas.microsoft.com/office/word/2012/wordml" xmlns:w16cex="http://schemas.microsoft.com/office/word/2018/wordml/cex" xmlns:w16cid="http://schemas.microsoft.com/office/word/2016/wordml/cid" xmlns:w16="http://schemas.microsoft.com/office/word/2018/wordml" xmlns:w16sdtdh="http://schemas.microsoft.com/office/word/2020/wordml/sdtdatahash" xmlns:w16se="http://schemas.microsoft.com/office/word/2015/wordml/symex" xmlns:wpg="http://schemas.microsoft.com/office/word/2010/wordprocessingGroup" xmlns:wpi="http://schemas.microsoft.com/office/word/2010/wordprocessingInk" xmlns:wne="http://schemas.microsoft.com/office/word/2006/wordml" xmlns:wps="http://schemas.microsoft.com/office/word/2010/wordprocessingShape" mc:Ignorable="w14 w15 w16se w16cid w16 w16cex w16sdtdh wp14">
+<w:endnotes xmlns:wpc="http://schemas.microsoft.com/office/word/2010/wordprocessingCanvas" xmlns:cx="http://schemas.microsoft.com/office/drawing/2014/chartex" xmlns:cx1="http://schemas.microsoft.com/office/drawing/2015/9/8/chartex" xmlns:cx2="http://schemas.microsoft.com/office/drawing/2015/10/21/chartex" xmlns:cx3="http://schemas.microsoft.com/office/drawing/2016/5/9/chartex" xmlns:cx4="http://schemas.microsoft.com/office/drawing/2016/5/10/chartex" xmlns:cx5="http://schemas.microsoft.com/office/drawing/2016/5/11/chartex" xmlns:cx6="http://schemas.microsoft.com/office/drawing/2016/5/12/chartex" xmlns:cx7="http://schemas.microsoft.com/office/drawing/2016/5/13/chartex" xmlns:cx8="http://schemas.microsoft.com/office/drawing/2016/5/14/chartex" xmlns:mc="http://schemas.openxmlformats.org/markup-compatibility/2006" xmlns:aink="http://schemas.microsoft.com/office/drawing/2016/ink" xmlns:am3d="http://schemas.microsoft.com/office/drawing/2017/model3d" xmlns:o="urn:schemas-microsoft-com:office:office" xmlns:oel="http://schemas.microsoft.com/office/2019/extlst" xmlns:r="http://schemas.openxmlformats.org/officeDocument/2006/relationships" xmlns:m="http://schemas.openxmlformats.org/officeDocument/2006/math" xmlns:v="urn:schemas-microsoft-com:vml" xmlns:wp14="http://schemas.microsoft.com/office/word/2010/wordprocessingDrawing" xmlns:wp="http://schemas.openxmlformats.org/drawingml/2006/wordprocessingDrawing" xmlns:w10="urn:schemas-microsoft-com:office:word" xmlns:w="http://schemas.openxmlformats.org/wordprocessingml/2006/main" xmlns:w14="http://schemas.microsoft.com/office/word/2010/wordml" xmlns:w15="http://schemas.microsoft.com/office/word/2012/wordml" xmlns:w16cex="http://schemas.microsoft.com/office/word/2018/wordml/cex" xmlns:w16cid="http://schemas.microsoft.com/office/word/2016/wordml/cid" xmlns:w16="http://schemas.microsoft.com/office/word/2018/wordml" xmlns:w16du="http://schemas.microsoft.com/office/word/2023/wordml/word16du" xmlns:w16sdtdh="http://schemas.microsoft.com/office/word/2020/wordml/sdtdatahash" xmlns:w16sdtfl="http://schemas.microsoft.com/office/word/2024/wordml/sdtformatlock" xmlns:w16se="http://schemas.microsoft.com/office/word/2015/wordml/symex" xmlns:wpg="http://schemas.microsoft.com/office/word/2010/wordprocessingGroup" xmlns:wpi="http://schemas.microsoft.com/office/word/2010/wordprocessingInk" xmlns:wne="http://schemas.microsoft.com/office/word/2006/wordml" xmlns:wps="http://schemas.microsoft.com/office/word/2010/wordprocessingShape" mc:Ignorable="w14 w15 w16se w16cid w16 w16cex w16sdtdh w16sdtfl w16du wp14">
   <w:endnote w:type="separator" w:id="-1">
     <w:p>
       <w:pPr>
@@ -2796,7 +2884,7 @@
 </file>
 
 <file path=word/footnotes.xml><?xml version="1.0" encoding="utf-8"?>
-<w:footnotes xmlns:wpc="http://schemas.microsoft.com/office/word/2010/wordprocessingCanvas" xmlns:cx="http://schemas.microsoft.com/office/drawing/2014/chartex" xmlns:cx1="http://schemas.microsoft.com/office/drawing/2015/9/8/chartex" xmlns:cx2="http://schemas.microsoft.com/office/drawing/2015/10/21/chartex" xmlns:cx3="http://schemas.microsoft.com/office/drawing/2016/5/9/chartex" xmlns:cx4="http://schemas.microsoft.com/office/drawing/2016/5/10/chartex" xmlns:cx5="http://schemas.microsoft.com/office/drawing/2016/5/11/chartex" xmlns:cx6="http://schemas.microsoft.com/office/drawing/2016/5/12/chartex" xmlns:cx7="http://schemas.microsoft.com/office/drawing/2016/5/13/chartex" xmlns:cx8="http://schemas.microsoft.com/office/drawing/2016/5/14/chartex" xmlns:mc="http://schemas.openxmlformats.org/markup-compatibility/2006" xmlns:aink="http://schemas.microsoft.com/office/drawing/2016/ink" xmlns:am3d="http://schemas.microsoft.com/office/drawing/2017/model3d" xmlns:o="urn:schemas-microsoft-com:office:office" xmlns:oel="http://schemas.microsoft.com/office/2019/extlst" xmlns:r="http://schemas.openxmlformats.org/officeDocument/2006/relationships" xmlns:m="http://schemas.openxmlformats.org/officeDocument/2006/math" xmlns:v="urn:schemas-microsoft-com:vml" xmlns:wp14="http://schemas.microsoft.com/office/word/2010/wordprocessingDrawing" xmlns:wp="http://schemas.openxmlformats.org/drawingml/2006/wordprocessingDrawing" xmlns:w10="urn:schemas-microsoft-com:office:word" xmlns:w="http://schemas.openxmlformats.org/wordprocessingml/2006/main" xmlns:w14="http://schemas.microsoft.com/office/word/2010/wordml" xmlns:w15="http://schemas.microsoft.com/office/word/2012/wordml" xmlns:w16cex="http://schemas.microsoft.com/office/word/2018/wordml/cex" xmlns:w16cid="http://schemas.microsoft.com/office/word/2016/wordml/cid" xmlns:w16="http://schemas.microsoft.com/office/word/2018/wordml" xmlns:w16sdtdh="http://schemas.microsoft.com/office/word/2020/wordml/sdtdatahash" xmlns:w16se="http://schemas.microsoft.com/office/word/2015/wordml/symex" xmlns:wpg="http://schemas.microsoft.com/office/word/2010/wordprocessingGroup" xmlns:wpi="http://schemas.microsoft.com/office/word/2010/wordprocessingInk" xmlns:wne="http://schemas.microsoft.com/office/word/2006/wordml" xmlns:wps="http://schemas.microsoft.com/office/word/2010/wordprocessingShape" mc:Ignorable="w14 w15 w16se w16cid w16 w16cex w16sdtdh wp14">
+<w:footnotes xmlns:wpc="http://schemas.microsoft.com/office/word/2010/wordprocessingCanvas" xmlns:cx="http://schemas.microsoft.com/office/drawing/2014/chartex" xmlns:cx1="http://schemas.microsoft.com/office/drawing/2015/9/8/chartex" xmlns:cx2="http://schemas.microsoft.com/office/drawing/2015/10/21/chartex" xmlns:cx3="http://schemas.microsoft.com/office/drawing/2016/5/9/chartex" xmlns:cx4="http://schemas.microsoft.com/office/drawing/2016/5/10/chartex" xmlns:cx5="http://schemas.microsoft.com/office/drawing/2016/5/11/chartex" xmlns:cx6="http://schemas.microsoft.com/office/drawing/2016/5/12/chartex" xmlns:cx7="http://schemas.microsoft.com/office/drawing/2016/5/13/chartex" xmlns:cx8="http://schemas.microsoft.com/office/drawing/2016/5/14/chartex" xmlns:mc="http://schemas.openxmlformats.org/markup-compatibility/2006" xmlns:aink="http://schemas.microsoft.com/office/drawing/2016/ink" xmlns:am3d="http://schemas.microsoft.com/office/drawing/2017/model3d" xmlns:o="urn:schemas-microsoft-com:office:office" xmlns:oel="http://schemas.microsoft.com/office/2019/extlst" xmlns:r="http://schemas.openxmlformats.org/officeDocument/2006/relationships" xmlns:m="http://schemas.openxmlformats.org/officeDocument/2006/math" xmlns:v="urn:schemas-microsoft-com:vml" xmlns:wp14="http://schemas.microsoft.com/office/word/2010/wordprocessingDrawing" xmlns:wp="http://schemas.openxmlformats.org/drawingml/2006/wordprocessingDrawing" xmlns:w10="urn:schemas-microsoft-com:office:word" xmlns:w="http://schemas.openxmlformats.org/wordprocessingml/2006/main" xmlns:w14="http://schemas.microsoft.com/office/word/2010/wordml" xmlns:w15="http://schemas.microsoft.com/office/word/2012/wordml" xmlns:w16cex="http://schemas.microsoft.com/office/word/2018/wordml/cex" xmlns:w16cid="http://schemas.microsoft.com/office/word/2016/wordml/cid" xmlns:w16="http://schemas.microsoft.com/office/word/2018/wordml" xmlns:w16du="http://schemas.microsoft.com/office/word/2023/wordml/word16du" xmlns:w16sdtdh="http://schemas.microsoft.com/office/word/2020/wordml/sdtdatahash" xmlns:w16sdtfl="http://schemas.microsoft.com/office/word/2024/wordml/sdtformatlock" xmlns:w16se="http://schemas.microsoft.com/office/word/2015/wordml/symex" xmlns:wpg="http://schemas.microsoft.com/office/word/2010/wordprocessingGroup" xmlns:wpi="http://schemas.microsoft.com/office/word/2010/wordprocessingInk" xmlns:wne="http://schemas.microsoft.com/office/word/2006/wordml" xmlns:wps="http://schemas.microsoft.com/office/word/2010/wordprocessingShape" mc:Ignorable="w14 w15 w16se w16cid w16 w16cex w16sdtdh w16sdtfl w16du wp14">
   <w:footnote w:type="separator" w:id="-1">
     <w:p>
       <w:pPr>
@@ -2821,7 +2909,7 @@
 </file>
 
 <file path=word/numbering.xml><?xml version="1.0" encoding="utf-8"?>
-<w:numbering xmlns:wpc="http://schemas.microsoft.com/office/word/2010/wordprocessingCanvas" xmlns:cx="http://schemas.microsoft.com/office/drawing/2014/chartex" xmlns:cx1="http://schemas.microsoft.com/office/drawing/2015/9/8/chartex" xmlns:cx2="http://schemas.microsoft.com/office/drawing/2015/10/21/chartex" xmlns:cx3="http://schemas.microsoft.com/office/drawing/2016/5/9/chartex" xmlns:cx4="http://schemas.microsoft.com/office/drawing/2016/5/10/chartex" xmlns:cx5="http://schemas.microsoft.com/office/drawing/2016/5/11/chartex" xmlns:cx6="http://schemas.microsoft.com/office/drawing/2016/5/12/chartex" xmlns:cx7="http://schemas.microsoft.com/office/drawing/2016/5/13/chartex" xmlns:cx8="http://schemas.microsoft.com/office/drawing/2016/5/14/chartex" xmlns:mc="http://schemas.openxmlformats.org/markup-compatibility/2006" xmlns:aink="http://schemas.microsoft.com/office/drawing/2016/ink" xmlns:am3d="http://schemas.microsoft.com/office/drawing/2017/model3d" xmlns:o="urn:schemas-microsoft-com:office:office" xmlns:oel="http://schemas.microsoft.com/office/2019/extlst" xmlns:r="http://schemas.openxmlformats.org/officeDocument/2006/relationships" xmlns:m="http://schemas.openxmlformats.org/officeDocument/2006/math" xmlns:v="urn:schemas-microsoft-com:vml" xmlns:wp14="http://schemas.microsoft.com/office/word/2010/wordprocessingDrawing" xmlns:wp="http://schemas.openxmlformats.org/drawingml/2006/wordprocessingDrawing" xmlns:w10="urn:schemas-microsoft-com:office:word" xmlns:w="http://schemas.openxmlformats.org/wordprocessingml/2006/main" xmlns:w14="http://schemas.microsoft.com/office/word/2010/wordml" xmlns:w15="http://schemas.microsoft.com/office/word/2012/wordml" xmlns:w16cex="http://schemas.microsoft.com/office/word/2018/wordml/cex" xmlns:w16cid="http://schemas.microsoft.com/office/word/2016/wordml/cid" xmlns:w16="http://schemas.microsoft.com/office/word/2018/wordml" xmlns:w16sdtdh="http://schemas.microsoft.com/office/word/2020/wordml/sdtdatahash" xmlns:w16se="http://schemas.microsoft.com/office/word/2015/wordml/symex" xmlns:wpg="http://schemas.microsoft.com/office/word/2010/wordprocessingGroup" xmlns:wpi="http://schemas.microsoft.com/office/word/2010/wordprocessingInk" xmlns:wne="http://schemas.microsoft.com/office/word/2006/wordml" xmlns:wps="http://schemas.microsoft.com/office/word/2010/wordprocessingShape" mc:Ignorable="w14 w15 w16se w16cid w16 w16cex w16sdtdh wp14">
+<w:numbering xmlns:wpc="http://schemas.microsoft.com/office/word/2010/wordprocessingCanvas" xmlns:cx="http://schemas.microsoft.com/office/drawing/2014/chartex" xmlns:cx1="http://schemas.microsoft.com/office/drawing/2015/9/8/chartex" xmlns:cx2="http://schemas.microsoft.com/office/drawing/2015/10/21/chartex" xmlns:cx3="http://schemas.microsoft.com/office/drawing/2016/5/9/chartex" xmlns:cx4="http://schemas.microsoft.com/office/drawing/2016/5/10/chartex" xmlns:cx5="http://schemas.microsoft.com/office/drawing/2016/5/11/chartex" xmlns:cx6="http://schemas.microsoft.com/office/drawing/2016/5/12/chartex" xmlns:cx7="http://schemas.microsoft.com/office/drawing/2016/5/13/chartex" xmlns:cx8="http://schemas.microsoft.com/office/drawing/2016/5/14/chartex" xmlns:mc="http://schemas.openxmlformats.org/markup-compatibility/2006" xmlns:aink="http://schemas.microsoft.com/office/drawing/2016/ink" xmlns:am3d="http://schemas.microsoft.com/office/drawing/2017/model3d" xmlns:o="urn:schemas-microsoft-com:office:office" xmlns:oel="http://schemas.microsoft.com/office/2019/extlst" xmlns:r="http://schemas.openxmlformats.org/officeDocument/2006/relationships" xmlns:m="http://schemas.openxmlformats.org/officeDocument/2006/math" xmlns:v="urn:schemas-microsoft-com:vml" xmlns:wp14="http://schemas.microsoft.com/office/word/2010/wordprocessingDrawing" xmlns:wp="http://schemas.openxmlformats.org/drawingml/2006/wordprocessingDrawing" xmlns:w10="urn:schemas-microsoft-com:office:word" xmlns:w="http://schemas.openxmlformats.org/wordprocessingml/2006/main" xmlns:w14="http://schemas.microsoft.com/office/word/2010/wordml" xmlns:w15="http://schemas.microsoft.com/office/word/2012/wordml" xmlns:w16cex="http://schemas.microsoft.com/office/word/2018/wordml/cex" xmlns:w16cid="http://schemas.microsoft.com/office/word/2016/wordml/cid" xmlns:w16="http://schemas.microsoft.com/office/word/2018/wordml" xmlns:w16du="http://schemas.microsoft.com/office/word/2023/wordml/word16du" xmlns:w16sdtdh="http://schemas.microsoft.com/office/word/2020/wordml/sdtdatahash" xmlns:w16sdtfl="http://schemas.microsoft.com/office/word/2024/wordml/sdtformatlock" xmlns:w16se="http://schemas.microsoft.com/office/word/2015/wordml/symex" xmlns:wpg="http://schemas.microsoft.com/office/word/2010/wordprocessingGroup" xmlns:wpi="http://schemas.microsoft.com/office/word/2010/wordprocessingInk" xmlns:wne="http://schemas.microsoft.com/office/word/2006/wordml" xmlns:wps="http://schemas.microsoft.com/office/word/2010/wordprocessingShape" mc:Ignorable="w14 w15 w16se w16cid w16 w16cex w16sdtdh w16sdtfl w16du wp14">
   <w:abstractNum w:abstractNumId="0" w15:restartNumberingAfterBreak="0">
     <w:nsid w:val="1C564DE6"/>
     <w:multiLevelType w:val="hybridMultilevel"/>
@@ -3709,7 +3797,7 @@
 </file>
 
 <file path=word/styles.xml><?xml version="1.0" encoding="utf-8"?>
-<w:styles xmlns:mc="http://schemas.openxmlformats.org/markup-compatibility/2006" xmlns:r="http://schemas.openxmlformats.org/officeDocument/2006/relationships" xmlns:w="http://schemas.openxmlformats.org/wordprocessingml/2006/main" xmlns:w14="http://schemas.microsoft.com/office/word/2010/wordml" xmlns:w15="http://schemas.microsoft.com/office/word/2012/wordml" xmlns:w16cex="http://schemas.microsoft.com/office/word/2018/wordml/cex" xmlns:w16cid="http://schemas.microsoft.com/office/word/2016/wordml/cid" xmlns:w16="http://schemas.microsoft.com/office/word/2018/wordml" xmlns:w16sdtdh="http://schemas.microsoft.com/office/word/2020/wordml/sdtdatahash" xmlns:w16se="http://schemas.microsoft.com/office/word/2015/wordml/symex" mc:Ignorable="w14 w15 w16se w16cid w16 w16cex w16sdtdh">
+<w:styles xmlns:mc="http://schemas.openxmlformats.org/markup-compatibility/2006" xmlns:r="http://schemas.openxmlformats.org/officeDocument/2006/relationships" xmlns:w="http://schemas.openxmlformats.org/wordprocessingml/2006/main" xmlns:w14="http://schemas.microsoft.com/office/word/2010/wordml" xmlns:w15="http://schemas.microsoft.com/office/word/2012/wordml" xmlns:w16cex="http://schemas.microsoft.com/office/word/2018/wordml/cex" xmlns:w16cid="http://schemas.microsoft.com/office/word/2016/wordml/cid" xmlns:w16="http://schemas.microsoft.com/office/word/2018/wordml" xmlns:w16du="http://schemas.microsoft.com/office/word/2023/wordml/word16du" xmlns:w16sdtdh="http://schemas.microsoft.com/office/word/2020/wordml/sdtdatahash" xmlns:w16sdtfl="http://schemas.microsoft.com/office/word/2024/wordml/sdtformatlock" xmlns:w16se="http://schemas.microsoft.com/office/word/2015/wordml/symex" mc:Ignorable="w14 w15 w16se w16cid w16 w16cex w16sdtdh w16sdtfl w16du">
   <w:docDefaults>
     <w:rPrDefault>
       <w:rPr>
@@ -4109,11 +4197,11 @@
     <w:name w:val="Normal"/>
     <w:qFormat/>
   </w:style>
-  <w:style w:type="paragraph" w:styleId="Titre1">
+  <w:style w:type="paragraph" w:styleId="Heading1">
     <w:name w:val="heading 1"/>
     <w:basedOn w:val="Normal"/>
     <w:next w:val="Normal"/>
-    <w:link w:val="Titre1Car"/>
+    <w:link w:val="Heading1Char"/>
     <w:uiPriority w:val="9"/>
     <w:qFormat/>
     <w:rsid w:val="00DF7B76"/>
@@ -4130,11 +4218,11 @@
       <w:szCs w:val="40"/>
     </w:rPr>
   </w:style>
-  <w:style w:type="paragraph" w:styleId="Titre2">
+  <w:style w:type="paragraph" w:styleId="Heading2">
     <w:name w:val="heading 2"/>
     <w:basedOn w:val="Normal"/>
     <w:next w:val="Normal"/>
-    <w:link w:val="Titre2Car"/>
+    <w:link w:val="Heading2Char"/>
     <w:uiPriority w:val="9"/>
     <w:unhideWhenUsed/>
     <w:qFormat/>
@@ -4152,11 +4240,11 @@
       <w:szCs w:val="32"/>
     </w:rPr>
   </w:style>
-  <w:style w:type="paragraph" w:styleId="Titre3">
+  <w:style w:type="paragraph" w:styleId="Heading3">
     <w:name w:val="heading 3"/>
     <w:basedOn w:val="Normal"/>
     <w:next w:val="Normal"/>
-    <w:link w:val="Titre3Car"/>
+    <w:link w:val="Heading3Char"/>
     <w:uiPriority w:val="9"/>
     <w:semiHidden/>
     <w:unhideWhenUsed/>
@@ -4175,11 +4263,11 @@
       <w:szCs w:val="28"/>
     </w:rPr>
   </w:style>
-  <w:style w:type="paragraph" w:styleId="Titre4">
+  <w:style w:type="paragraph" w:styleId="Heading4">
     <w:name w:val="heading 4"/>
     <w:basedOn w:val="Normal"/>
     <w:next w:val="Normal"/>
-    <w:link w:val="Titre4Car"/>
+    <w:link w:val="Heading4Char"/>
     <w:uiPriority w:val="9"/>
     <w:semiHidden/>
     <w:unhideWhenUsed/>
@@ -4198,11 +4286,11 @@
       <w:color w:val="0F4761" w:themeColor="accent1" w:themeShade="BF"/>
     </w:rPr>
   </w:style>
-  <w:style w:type="paragraph" w:styleId="Titre5">
+  <w:style w:type="paragraph" w:styleId="Heading5">
     <w:name w:val="heading 5"/>
     <w:basedOn w:val="Normal"/>
     <w:next w:val="Normal"/>
-    <w:link w:val="Titre5Car"/>
+    <w:link w:val="Heading5Char"/>
     <w:uiPriority w:val="9"/>
     <w:semiHidden/>
     <w:unhideWhenUsed/>
@@ -4219,11 +4307,11 @@
       <w:color w:val="0F4761" w:themeColor="accent1" w:themeShade="BF"/>
     </w:rPr>
   </w:style>
-  <w:style w:type="paragraph" w:styleId="Titre6">
+  <w:style w:type="paragraph" w:styleId="Heading6">
     <w:name w:val="heading 6"/>
     <w:basedOn w:val="Normal"/>
     <w:next w:val="Normal"/>
-    <w:link w:val="Titre6Car"/>
+    <w:link w:val="Heading6Char"/>
     <w:uiPriority w:val="9"/>
     <w:semiHidden/>
     <w:unhideWhenUsed/>
@@ -4242,11 +4330,11 @@
       <w:color w:val="595959" w:themeColor="text1" w:themeTint="A6"/>
     </w:rPr>
   </w:style>
-  <w:style w:type="paragraph" w:styleId="Titre7">
+  <w:style w:type="paragraph" w:styleId="Heading7">
     <w:name w:val="heading 7"/>
     <w:basedOn w:val="Normal"/>
     <w:next w:val="Normal"/>
-    <w:link w:val="Titre7Car"/>
+    <w:link w:val="Heading7Char"/>
     <w:uiPriority w:val="9"/>
     <w:semiHidden/>
     <w:unhideWhenUsed/>
@@ -4263,11 +4351,11 @@
       <w:color w:val="595959" w:themeColor="text1" w:themeTint="A6"/>
     </w:rPr>
   </w:style>
-  <w:style w:type="paragraph" w:styleId="Titre8">
+  <w:style w:type="paragraph" w:styleId="Heading8">
     <w:name w:val="heading 8"/>
     <w:basedOn w:val="Normal"/>
     <w:next w:val="Normal"/>
-    <w:link w:val="Titre8Car"/>
+    <w:link w:val="Heading8Char"/>
     <w:uiPriority w:val="9"/>
     <w:semiHidden/>
     <w:unhideWhenUsed/>
@@ -4286,11 +4374,11 @@
       <w:color w:val="272727" w:themeColor="text1" w:themeTint="D8"/>
     </w:rPr>
   </w:style>
-  <w:style w:type="paragraph" w:styleId="Titre9">
+  <w:style w:type="paragraph" w:styleId="Heading9">
     <w:name w:val="heading 9"/>
     <w:basedOn w:val="Normal"/>
     <w:next w:val="Normal"/>
-    <w:link w:val="Titre9Car"/>
+    <w:link w:val="Heading9Char"/>
     <w:uiPriority w:val="9"/>
     <w:semiHidden/>
     <w:unhideWhenUsed/>
@@ -4307,13 +4395,13 @@
       <w:color w:val="272727" w:themeColor="text1" w:themeTint="D8"/>
     </w:rPr>
   </w:style>
-  <w:style w:type="character" w:default="1" w:styleId="Policepardfaut">
+  <w:style w:type="character" w:default="1" w:styleId="DefaultParagraphFont">
     <w:name w:val="Default Paragraph Font"/>
     <w:uiPriority w:val="1"/>
     <w:semiHidden/>
     <w:unhideWhenUsed/>
   </w:style>
-  <w:style w:type="table" w:default="1" w:styleId="TableauNormal">
+  <w:style w:type="table" w:default="1" w:styleId="TableNormal">
     <w:name w:val="Normal Table"/>
     <w:uiPriority w:val="99"/>
     <w:semiHidden/>
@@ -4328,16 +4416,16 @@
       </w:tblCellMar>
     </w:tblPr>
   </w:style>
-  <w:style w:type="numbering" w:default="1" w:styleId="Aucuneliste">
+  <w:style w:type="numbering" w:default="1" w:styleId="NoList">
     <w:name w:val="No List"/>
     <w:uiPriority w:val="99"/>
     <w:semiHidden/>
     <w:unhideWhenUsed/>
   </w:style>
-  <w:style w:type="character" w:customStyle="1" w:styleId="Titre1Car">
-    <w:name w:val="Titre 1 Car"/>
-    <w:basedOn w:val="Policepardfaut"/>
-    <w:link w:val="Titre1"/>
+  <w:style w:type="character" w:customStyle="1" w:styleId="Heading1Char">
+    <w:name w:val="Heading 1 Char"/>
+    <w:basedOn w:val="DefaultParagraphFont"/>
+    <w:link w:val="Heading1"/>
     <w:uiPriority w:val="9"/>
     <w:rsid w:val="00DF7B76"/>
     <w:rPr>
@@ -4347,10 +4435,10 @@
       <w:szCs w:val="40"/>
     </w:rPr>
   </w:style>
-  <w:style w:type="character" w:customStyle="1" w:styleId="Titre2Car">
-    <w:name w:val="Titre 2 Car"/>
-    <w:basedOn w:val="Policepardfaut"/>
-    <w:link w:val="Titre2"/>
+  <w:style w:type="character" w:customStyle="1" w:styleId="Heading2Char">
+    <w:name w:val="Heading 2 Char"/>
+    <w:basedOn w:val="DefaultParagraphFont"/>
+    <w:link w:val="Heading2"/>
     <w:uiPriority w:val="9"/>
     <w:rsid w:val="00DF7B76"/>
     <w:rPr>
@@ -4360,10 +4448,10 @@
       <w:szCs w:val="32"/>
     </w:rPr>
   </w:style>
-  <w:style w:type="character" w:customStyle="1" w:styleId="Titre3Car">
-    <w:name w:val="Titre 3 Car"/>
-    <w:basedOn w:val="Policepardfaut"/>
-    <w:link w:val="Titre3"/>
+  <w:style w:type="character" w:customStyle="1" w:styleId="Heading3Char">
+    <w:name w:val="Heading 3 Char"/>
+    <w:basedOn w:val="DefaultParagraphFont"/>
+    <w:link w:val="Heading3"/>
     <w:uiPriority w:val="9"/>
     <w:semiHidden/>
     <w:rsid w:val="00DF7B76"/>
@@ -4374,10 +4462,10 @@
       <w:szCs w:val="28"/>
     </w:rPr>
   </w:style>
-  <w:style w:type="character" w:customStyle="1" w:styleId="Titre4Car">
-    <w:name w:val="Titre 4 Car"/>
-    <w:basedOn w:val="Policepardfaut"/>
-    <w:link w:val="Titre4"/>
+  <w:style w:type="character" w:customStyle="1" w:styleId="Heading4Char">
+    <w:name w:val="Heading 4 Char"/>
+    <w:basedOn w:val="DefaultParagraphFont"/>
+    <w:link w:val="Heading4"/>
     <w:uiPriority w:val="9"/>
     <w:semiHidden/>
     <w:rsid w:val="00DF7B76"/>
@@ -4388,10 +4476,10 @@
       <w:color w:val="0F4761" w:themeColor="accent1" w:themeShade="BF"/>
     </w:rPr>
   </w:style>
-  <w:style w:type="character" w:customStyle="1" w:styleId="Titre5Car">
-    <w:name w:val="Titre 5 Car"/>
-    <w:basedOn w:val="Policepardfaut"/>
-    <w:link w:val="Titre5"/>
+  <w:style w:type="character" w:customStyle="1" w:styleId="Heading5Char">
+    <w:name w:val="Heading 5 Char"/>
+    <w:basedOn w:val="DefaultParagraphFont"/>
+    <w:link w:val="Heading5"/>
     <w:uiPriority w:val="9"/>
     <w:semiHidden/>
     <w:rsid w:val="00DF7B76"/>
@@ -4400,10 +4488,10 @@
       <w:color w:val="0F4761" w:themeColor="accent1" w:themeShade="BF"/>
     </w:rPr>
   </w:style>
-  <w:style w:type="character" w:customStyle="1" w:styleId="Titre6Car">
-    <w:name w:val="Titre 6 Car"/>
-    <w:basedOn w:val="Policepardfaut"/>
-    <w:link w:val="Titre6"/>
+  <w:style w:type="character" w:customStyle="1" w:styleId="Heading6Char">
+    <w:name w:val="Heading 6 Char"/>
+    <w:basedOn w:val="DefaultParagraphFont"/>
+    <w:link w:val="Heading6"/>
     <w:uiPriority w:val="9"/>
     <w:semiHidden/>
     <w:rsid w:val="00DF7B76"/>
@@ -4414,10 +4502,10 @@
       <w:color w:val="595959" w:themeColor="text1" w:themeTint="A6"/>
     </w:rPr>
   </w:style>
-  <w:style w:type="character" w:customStyle="1" w:styleId="Titre7Car">
-    <w:name w:val="Titre 7 Car"/>
-    <w:basedOn w:val="Policepardfaut"/>
-    <w:link w:val="Titre7"/>
+  <w:style w:type="character" w:customStyle="1" w:styleId="Heading7Char">
+    <w:name w:val="Heading 7 Char"/>
+    <w:basedOn w:val="DefaultParagraphFont"/>
+    <w:link w:val="Heading7"/>
     <w:uiPriority w:val="9"/>
     <w:semiHidden/>
     <w:rsid w:val="00DF7B76"/>
@@ -4426,10 +4514,10 @@
       <w:color w:val="595959" w:themeColor="text1" w:themeTint="A6"/>
     </w:rPr>
   </w:style>
-  <w:style w:type="character" w:customStyle="1" w:styleId="Titre8Car">
-    <w:name w:val="Titre 8 Car"/>
-    <w:basedOn w:val="Policepardfaut"/>
-    <w:link w:val="Titre8"/>
+  <w:style w:type="character" w:customStyle="1" w:styleId="Heading8Char">
+    <w:name w:val="Heading 8 Char"/>
+    <w:basedOn w:val="DefaultParagraphFont"/>
+    <w:link w:val="Heading8"/>
     <w:uiPriority w:val="9"/>
     <w:semiHidden/>
     <w:rsid w:val="00DF7B76"/>
@@ -4440,10 +4528,10 @@
       <w:color w:val="272727" w:themeColor="text1" w:themeTint="D8"/>
     </w:rPr>
   </w:style>
-  <w:style w:type="character" w:customStyle="1" w:styleId="Titre9Car">
-    <w:name w:val="Titre 9 Car"/>
-    <w:basedOn w:val="Policepardfaut"/>
-    <w:link w:val="Titre9"/>
+  <w:style w:type="character" w:customStyle="1" w:styleId="Heading9Char">
+    <w:name w:val="Heading 9 Char"/>
+    <w:basedOn w:val="DefaultParagraphFont"/>
+    <w:link w:val="Heading9"/>
     <w:uiPriority w:val="9"/>
     <w:semiHidden/>
     <w:rsid w:val="00DF7B76"/>
@@ -4452,11 +4540,11 @@
       <w:color w:val="272727" w:themeColor="text1" w:themeTint="D8"/>
     </w:rPr>
   </w:style>
-  <w:style w:type="paragraph" w:styleId="Titre">
+  <w:style w:type="paragraph" w:styleId="Title">
     <w:name w:val="Title"/>
     <w:basedOn w:val="Normal"/>
     <w:next w:val="Normal"/>
-    <w:link w:val="TitreCar"/>
+    <w:link w:val="TitleChar"/>
     <w:uiPriority w:val="10"/>
     <w:qFormat/>
     <w:rsid w:val="00DF7B76"/>
@@ -4472,10 +4560,10 @@
       <w:szCs w:val="56"/>
     </w:rPr>
   </w:style>
-  <w:style w:type="character" w:customStyle="1" w:styleId="TitreCar">
-    <w:name w:val="Titre Car"/>
-    <w:basedOn w:val="Policepardfaut"/>
-    <w:link w:val="Titre"/>
+  <w:style w:type="character" w:customStyle="1" w:styleId="TitleChar">
+    <w:name w:val="Title Char"/>
+    <w:basedOn w:val="DefaultParagraphFont"/>
+    <w:link w:val="Title"/>
     <w:uiPriority w:val="10"/>
     <w:rsid w:val="00DF7B76"/>
     <w:rPr>
@@ -4486,11 +4574,11 @@
       <w:szCs w:val="56"/>
     </w:rPr>
   </w:style>
-  <w:style w:type="paragraph" w:styleId="Sous-titre">
+  <w:style w:type="paragraph" w:styleId="Subtitle">
     <w:name w:val="Subtitle"/>
     <w:basedOn w:val="Normal"/>
     <w:next w:val="Normal"/>
-    <w:link w:val="Sous-titreCar"/>
+    <w:link w:val="SubtitleChar"/>
     <w:uiPriority w:val="11"/>
     <w:qFormat/>
     <w:rsid w:val="00DF7B76"/>
@@ -4507,10 +4595,10 @@
       <w:szCs w:val="28"/>
     </w:rPr>
   </w:style>
-  <w:style w:type="character" w:customStyle="1" w:styleId="Sous-titreCar">
-    <w:name w:val="Sous-titre Car"/>
-    <w:basedOn w:val="Policepardfaut"/>
-    <w:link w:val="Sous-titre"/>
+  <w:style w:type="character" w:customStyle="1" w:styleId="SubtitleChar">
+    <w:name w:val="Subtitle Char"/>
+    <w:basedOn w:val="DefaultParagraphFont"/>
+    <w:link w:val="Subtitle"/>
     <w:uiPriority w:val="11"/>
     <w:rsid w:val="00DF7B76"/>
     <w:rPr>
@@ -4521,11 +4609,11 @@
       <w:szCs w:val="28"/>
     </w:rPr>
   </w:style>
-  <w:style w:type="paragraph" w:styleId="Citation">
+  <w:style w:type="paragraph" w:styleId="Quote">
     <w:name w:val="Quote"/>
     <w:basedOn w:val="Normal"/>
     <w:next w:val="Normal"/>
-    <w:link w:val="CitationCar"/>
+    <w:link w:val="QuoteChar"/>
     <w:uiPriority w:val="29"/>
     <w:qFormat/>
     <w:rsid w:val="00DF7B76"/>
@@ -4539,10 +4627,10 @@
       <w:color w:val="404040" w:themeColor="text1" w:themeTint="BF"/>
     </w:rPr>
   </w:style>
-  <w:style w:type="character" w:customStyle="1" w:styleId="CitationCar">
-    <w:name w:val="Citation Car"/>
-    <w:basedOn w:val="Policepardfaut"/>
-    <w:link w:val="Citation"/>
+  <w:style w:type="character" w:customStyle="1" w:styleId="QuoteChar">
+    <w:name w:val="Quote Char"/>
+    <w:basedOn w:val="DefaultParagraphFont"/>
+    <w:link w:val="Quote"/>
     <w:uiPriority w:val="29"/>
     <w:rsid w:val="00DF7B76"/>
     <w:rPr>
@@ -4551,7 +4639,7 @@
       <w:color w:val="404040" w:themeColor="text1" w:themeTint="BF"/>
     </w:rPr>
   </w:style>
-  <w:style w:type="paragraph" w:styleId="Paragraphedeliste">
+  <w:style w:type="paragraph" w:styleId="ListParagraph">
     <w:name w:val="List Paragraph"/>
     <w:basedOn w:val="Normal"/>
     <w:uiPriority w:val="34"/>
@@ -4562,9 +4650,9 @@
       <w:contextualSpacing/>
     </w:pPr>
   </w:style>
-  <w:style w:type="character" w:styleId="Accentuationintense">
+  <w:style w:type="character" w:styleId="IntenseEmphasis">
     <w:name w:val="Intense Emphasis"/>
-    <w:basedOn w:val="Policepardfaut"/>
+    <w:basedOn w:val="DefaultParagraphFont"/>
     <w:uiPriority w:val="21"/>
     <w:qFormat/>
     <w:rsid w:val="00DF7B76"/>
@@ -4574,11 +4662,11 @@
       <w:color w:val="0F4761" w:themeColor="accent1" w:themeShade="BF"/>
     </w:rPr>
   </w:style>
-  <w:style w:type="paragraph" w:styleId="Citationintense">
+  <w:style w:type="paragraph" w:styleId="IntenseQuote">
     <w:name w:val="Intense Quote"/>
     <w:basedOn w:val="Normal"/>
     <w:next w:val="Normal"/>
-    <w:link w:val="CitationintenseCar"/>
+    <w:link w:val="IntenseQuoteChar"/>
     <w:uiPriority w:val="30"/>
     <w:qFormat/>
     <w:rsid w:val="00DF7B76"/>
@@ -4597,10 +4685,10 @@
       <w:color w:val="0F4761" w:themeColor="accent1" w:themeShade="BF"/>
     </w:rPr>
   </w:style>
-  <w:style w:type="character" w:customStyle="1" w:styleId="CitationintenseCar">
-    <w:name w:val="Citation intense Car"/>
-    <w:basedOn w:val="Policepardfaut"/>
-    <w:link w:val="Citationintense"/>
+  <w:style w:type="character" w:customStyle="1" w:styleId="IntenseQuoteChar">
+    <w:name w:val="Intense Quote Char"/>
+    <w:basedOn w:val="DefaultParagraphFont"/>
+    <w:link w:val="IntenseQuote"/>
     <w:uiPriority w:val="30"/>
     <w:rsid w:val="00DF7B76"/>
     <w:rPr>
@@ -4609,9 +4697,9 @@
       <w:color w:val="0F4761" w:themeColor="accent1" w:themeShade="BF"/>
     </w:rPr>
   </w:style>
-  <w:style w:type="character" w:styleId="Rfrenceintense">
+  <w:style w:type="character" w:styleId="IntenseReference">
     <w:name w:val="Intense Reference"/>
-    <w:basedOn w:val="Policepardfaut"/>
+    <w:basedOn w:val="DefaultParagraphFont"/>
     <w:uiPriority w:val="32"/>
     <w:qFormat/>
     <w:rsid w:val="00DF7B76"/>
@@ -4623,9 +4711,9 @@
       <w:spacing w:val="5"/>
     </w:rPr>
   </w:style>
-  <w:style w:type="paragraph" w:styleId="En-ttedetabledesmatires">
+  <w:style w:type="paragraph" w:styleId="TOCHeading">
     <w:name w:val="TOC Heading"/>
-    <w:basedOn w:val="Titre1"/>
+    <w:basedOn w:val="Heading1"/>
     <w:next w:val="Normal"/>
     <w:uiPriority w:val="39"/>
     <w:unhideWhenUsed/>
@@ -4643,7 +4731,7 @@
       <w14:ligatures w14:val="none"/>
     </w:rPr>
   </w:style>
-  <w:style w:type="paragraph" w:styleId="TM1">
+  <w:style w:type="paragraph" w:styleId="TOC1">
     <w:name w:val="toc 1"/>
     <w:basedOn w:val="Normal"/>
     <w:next w:val="Normal"/>
@@ -4655,9 +4743,9 @@
       <w:spacing w:after="100"/>
     </w:pPr>
   </w:style>
-  <w:style w:type="character" w:styleId="Lienhypertexte">
+  <w:style w:type="character" w:styleId="Hyperlink">
     <w:name w:val="Hyperlink"/>
-    <w:basedOn w:val="Policepardfaut"/>
+    <w:basedOn w:val="DefaultParagraphFont"/>
     <w:uiPriority w:val="99"/>
     <w:unhideWhenUsed/>
     <w:rsid w:val="00845B09"/>
@@ -4666,10 +4754,10 @@
       <w:u w:val="single"/>
     </w:rPr>
   </w:style>
-  <w:style w:type="paragraph" w:styleId="En-tte">
+  <w:style w:type="paragraph" w:styleId="Header">
     <w:name w:val="header"/>
     <w:basedOn w:val="Normal"/>
-    <w:link w:val="En-tteCar"/>
+    <w:link w:val="HeaderChar"/>
     <w:uiPriority w:val="99"/>
     <w:unhideWhenUsed/>
     <w:rsid w:val="0072411F"/>
@@ -4681,17 +4769,17 @@
       <w:spacing w:after="0" w:line="240" w:lineRule="auto"/>
     </w:pPr>
   </w:style>
-  <w:style w:type="character" w:customStyle="1" w:styleId="En-tteCar">
-    <w:name w:val="En-tête Car"/>
-    <w:basedOn w:val="Policepardfaut"/>
-    <w:link w:val="En-tte"/>
+  <w:style w:type="character" w:customStyle="1" w:styleId="HeaderChar">
+    <w:name w:val="Header Char"/>
+    <w:basedOn w:val="DefaultParagraphFont"/>
+    <w:link w:val="Header"/>
     <w:uiPriority w:val="99"/>
     <w:rsid w:val="0072411F"/>
   </w:style>
-  <w:style w:type="paragraph" w:styleId="Pieddepage">
+  <w:style w:type="paragraph" w:styleId="Footer">
     <w:name w:val="footer"/>
     <w:basedOn w:val="Normal"/>
-    <w:link w:val="PieddepageCar"/>
+    <w:link w:val="FooterChar"/>
     <w:uiPriority w:val="99"/>
     <w:unhideWhenUsed/>
     <w:rsid w:val="0072411F"/>
@@ -4703,10 +4791,10 @@
       <w:spacing w:after="0" w:line="240" w:lineRule="auto"/>
     </w:pPr>
   </w:style>
-  <w:style w:type="character" w:customStyle="1" w:styleId="PieddepageCar">
-    <w:name w:val="Pied de page Car"/>
-    <w:basedOn w:val="Policepardfaut"/>
-    <w:link w:val="Pieddepage"/>
+  <w:style w:type="character" w:customStyle="1" w:styleId="FooterChar">
+    <w:name w:val="Footer Char"/>
+    <w:basedOn w:val="DefaultParagraphFont"/>
+    <w:link w:val="Footer"/>
     <w:uiPriority w:val="99"/>
     <w:rsid w:val="0072411F"/>
   </w:style>

</xml_diff>

<commit_message>
fix(): corrections de plusieurs problèmes
</commit_message>
<xml_diff>
--- a/Rapport.docx
+++ b/Rapport.docx
@@ -1819,8 +1819,13 @@
               <w:jc w:val="center"/>
             </w:pPr>
             <w:r>
-              <w:t>Supprimer la colonne Average_speed_kmh</w:t>
-            </w:r>
+              <w:t xml:space="preserve">Supprimer la colonne </w:t>
+            </w:r>
+            <w:proofErr w:type="spellStart"/>
+            <w:r>
+              <w:t>Average_speed_kmh</w:t>
+            </w:r>
+            <w:proofErr w:type="spellEnd"/>
           </w:p>
         </w:tc>
         <w:tc>
@@ -1982,10 +1987,10 @@
         <w:tblLook w:val="04A0" w:firstRow="1" w:lastRow="0" w:firstColumn="1" w:lastColumn="0" w:noHBand="0" w:noVBand="1"/>
       </w:tblPr>
       <w:tblGrid>
-        <w:gridCol w:w="1749"/>
-        <w:gridCol w:w="2228"/>
-        <w:gridCol w:w="3075"/>
-        <w:gridCol w:w="1274"/>
+        <w:gridCol w:w="1764"/>
+        <w:gridCol w:w="2646"/>
+        <w:gridCol w:w="2731"/>
+        <w:gridCol w:w="1185"/>
         <w:gridCol w:w="1030"/>
       </w:tblGrid>
       <w:tr>
@@ -2154,7 +2159,19 @@
               <w:jc w:val="center"/>
             </w:pPr>
             <w:r>
-              <w:t>Courbe des vitesses affichée correctement</w:t>
+              <w:t>Courbe</w:t>
+            </w:r>
+            <w:r>
+              <w:t>s</w:t>
+            </w:r>
+            <w:r>
+              <w:t xml:space="preserve"> affichée</w:t>
+            </w:r>
+            <w:r>
+              <w:t>s</w:t>
+            </w:r>
+            <w:r>
+              <w:t xml:space="preserve"> correctement</w:t>
             </w:r>
           </w:p>
         </w:tc>
@@ -2222,8 +2239,13 @@
               <w:jc w:val="center"/>
             </w:pPr>
             <w:r>
-              <w:t>Changer l’unité via la ComboBox</w:t>
-            </w:r>
+              <w:t xml:space="preserve">Changer l’unité via la </w:t>
+            </w:r>
+            <w:proofErr w:type="spellStart"/>
+            <w:r>
+              <w:t>ComboBox</w:t>
+            </w:r>
+            <w:proofErr w:type="spellEnd"/>
           </w:p>
         </w:tc>
         <w:tc>
@@ -2305,8 +2327,13 @@
               <w:jc w:val="center"/>
             </w:pPr>
             <w:r>
-              <w:t>Modifier la plage avec les TrackBars</w:t>
-            </w:r>
+              <w:t xml:space="preserve">Modifier la plage avec les </w:t>
+            </w:r>
+            <w:proofErr w:type="spellStart"/>
+            <w:r>
+              <w:t>TrackBars</w:t>
+            </w:r>
+            <w:proofErr w:type="spellEnd"/>
           </w:p>
         </w:tc>
         <w:tc>
@@ -2348,6 +2375,88 @@
           <w:p>
             <w:pPr>
               <w:jc w:val="center"/>
+            </w:pPr>
+            <w:r>
+              <w:rPr>
+                <w:rFonts w:ascii="Segoe UI Emoji" w:hAnsi="Segoe UI Emoji" w:cs="Segoe UI Emoji"/>
+              </w:rPr>
+              <w:t>✅</w:t>
+            </w:r>
+          </w:p>
+        </w:tc>
+      </w:tr>
+      <w:tr>
+        <w:trPr>
+          <w:tblCellSpacing w:w="15" w:type="dxa"/>
+        </w:trPr>
+        <w:tc>
+          <w:tcPr>
+            <w:tcW w:w="0" w:type="auto"/>
+            <w:vAlign w:val="center"/>
+          </w:tcPr>
+          <w:p>
+            <w:pPr>
+              <w:jc w:val="center"/>
+            </w:pPr>
+            <w:r>
+              <w:lastRenderedPageBreak/>
+              <w:t>Afficher deux séries temporelle</w:t>
+            </w:r>
+          </w:p>
+        </w:tc>
+        <w:tc>
+          <w:tcPr>
+            <w:tcW w:w="0" w:type="auto"/>
+            <w:vAlign w:val="center"/>
+          </w:tcPr>
+          <w:p>
+            <w:pPr>
+              <w:jc w:val="center"/>
+            </w:pPr>
+            <w:r>
+              <w:t>Sélectionner la case « Afficher km/h et mph en même temps »</w:t>
+            </w:r>
+          </w:p>
+        </w:tc>
+        <w:tc>
+          <w:tcPr>
+            <w:tcW w:w="0" w:type="auto"/>
+            <w:vAlign w:val="center"/>
+          </w:tcPr>
+          <w:p>
+            <w:pPr>
+              <w:jc w:val="center"/>
+            </w:pPr>
+            <w:r>
+              <w:t>Les deux courbes s’affichent</w:t>
+            </w:r>
+          </w:p>
+        </w:tc>
+        <w:tc>
+          <w:tcPr>
+            <w:tcW w:w="0" w:type="auto"/>
+            <w:vAlign w:val="center"/>
+          </w:tcPr>
+          <w:p>
+            <w:pPr>
+              <w:jc w:val="center"/>
+            </w:pPr>
+            <w:r>
+              <w:t>OK</w:t>
+            </w:r>
+          </w:p>
+        </w:tc>
+        <w:tc>
+          <w:tcPr>
+            <w:tcW w:w="985" w:type="dxa"/>
+            <w:vAlign w:val="center"/>
+          </w:tcPr>
+          <w:p>
+            <w:pPr>
+              <w:jc w:val="center"/>
+              <w:rPr>
+                <w:rFonts w:ascii="Segoe UI Emoji" w:hAnsi="Segoe UI Emoji" w:cs="Segoe UI Emoji"/>
+              </w:rPr>
             </w:pPr>
             <w:r>
               <w:rPr>
@@ -2359,6 +2468,7 @@
         </w:tc>
       </w:tr>
     </w:tbl>
+    <w:p/>
     <w:p>
       <w:pPr>
         <w:pStyle w:val="Heading2"/>
@@ -2368,7 +2478,6 @@
         </w:numPr>
       </w:pPr>
       <w:r>
-        <w:lastRenderedPageBreak/>
         <w:t>Import / Export</w:t>
       </w:r>
     </w:p>
@@ -2832,8 +2941,10 @@
       <w:r>
         <w:t>.</w:t>
       </w:r>
-    </w:p>
-    <w:p/>
+      <w:r>
+        <w:t xml:space="preserve"> Mais l’ai tout de même implémenté pour le confort.</w:t>
+      </w:r>
+    </w:p>
     <w:p>
       <w:pPr>
         <w:pStyle w:val="Heading1"/>

</xml_diff>

<commit_message>
fix(): position label dates
</commit_message>
<xml_diff>
--- a/Rapport.docx
+++ b/Rapport.docx
@@ -1819,13 +1819,8 @@
               <w:jc w:val="center"/>
             </w:pPr>
             <w:r>
-              <w:t xml:space="preserve">Supprimer la colonne </w:t>
-            </w:r>
-            <w:proofErr w:type="spellStart"/>
-            <w:r>
-              <w:t>Average_speed_kmh</w:t>
-            </w:r>
-            <w:proofErr w:type="spellEnd"/>
+              <w:t>Supprimer la colonne Average_speed_kmh</w:t>
+            </w:r>
           </w:p>
         </w:tc>
         <w:tc>
@@ -2239,13 +2234,8 @@
               <w:jc w:val="center"/>
             </w:pPr>
             <w:r>
-              <w:t xml:space="preserve">Changer l’unité via la </w:t>
-            </w:r>
-            <w:proofErr w:type="spellStart"/>
-            <w:r>
-              <w:t>ComboBox</w:t>
-            </w:r>
-            <w:proofErr w:type="spellEnd"/>
+              <w:t>Changer l’unité via la ComboBox</w:t>
+            </w:r>
           </w:p>
         </w:tc>
         <w:tc>
@@ -2327,13 +2317,8 @@
               <w:jc w:val="center"/>
             </w:pPr>
             <w:r>
-              <w:t xml:space="preserve">Modifier la plage avec les </w:t>
-            </w:r>
-            <w:proofErr w:type="spellStart"/>
-            <w:r>
-              <w:t>TrackBars</w:t>
-            </w:r>
-            <w:proofErr w:type="spellEnd"/>
+              <w:t>Modifier la plage avec les TrackBars</w:t>
+            </w:r>
           </w:p>
         </w:tc>
         <w:tc>
@@ -2864,19 +2849,63 @@
     <w:p/>
     <w:p>
       <w:r>
-        <w:t>J’ai eu beaucoup de difficulté avec l’affichage de plusieurs série temporelles, donc c’est l’IA qui a fait en grande partie cette fonctionnalité.</w:t>
-      </w:r>
-    </w:p>
-    <w:p>
-      <w:r>
-        <w:rPr>
-          <w:noProof/>
-        </w:rPr>
+        <w:t xml:space="preserve">J’ai demandé à l’IA d’ajouter </w:t>
+      </w:r>
+      <w:r>
+        <w:t>de la</w:t>
+      </w:r>
+      <w:r>
+        <w:t xml:space="preserve"> gestion d’erreur</w:t>
+      </w:r>
+      <w:r>
+        <w:t>s</w:t>
+      </w:r>
+      <w:r>
+        <w:t xml:space="preserve"> avec messages de retours</w:t>
+      </w:r>
+      <w:r>
+        <w:t>.</w:t>
+      </w:r>
+      <w:r>
+        <w:t xml:space="preserve"> </w:t>
+      </w:r>
+      <w:r>
+        <w:t>Étant</w:t>
+      </w:r>
+      <w:r>
+        <w:t xml:space="preserve"> donné qu</w:t>
+      </w:r>
+      <w:r>
+        <w:t>’il</w:t>
+      </w:r>
+      <w:r>
+        <w:t xml:space="preserve"> n’était pas précisé dans le cahier des charges qu’une gestion d’erreur était attendue</w:t>
+      </w:r>
+      <w:r>
+        <w:t>,</w:t>
+      </w:r>
+      <w:r>
+        <w:t xml:space="preserve"> je ne m’y suis pas attardé moi-même</w:t>
+      </w:r>
+      <w:r>
+        <w:t>.</w:t>
+      </w:r>
+      <w:r>
+        <w:t xml:space="preserve"> Mais l’ai tout de même implémenté pour le confort.</w:t>
+      </w:r>
+    </w:p>
+    <w:p>
+      <w:r>
+        <w:t>Par exemple :</w:t>
+      </w:r>
+    </w:p>
+    <w:p>
+      <w:r>
         <w:drawing>
-          <wp:inline distT="0" distB="0" distL="0" distR="0" wp14:anchorId="7DCE39BB" wp14:editId="2C2B451D">
-            <wp:extent cx="5760720" cy="1863090"/>
-            <wp:effectExtent l="0" t="0" r="0" b="3810"/>
-            <wp:docPr id="471246176" name="Picture 1" descr="A screen shot of a computer code&#10;&#10;AI-generated content may be incorrect."/>
+          <wp:inline distT="0" distB="0" distL="0" distR="0" wp14:anchorId="013CB1C1" wp14:editId="6AF9FBFB">
+            <wp:extent cx="5760720" cy="1278255"/>
+            <wp:effectExtent l="0" t="0" r="0" b="0"/>
+            <wp:docPr id="89622701" name="Picture 1" descr="A computer code on a black background&#10;&#10;AI-generated content may be incorrect."/>
             <wp:cNvGraphicFramePr>
               <a:graphicFrameLocks xmlns:a="http://schemas.openxmlformats.org/drawingml/2006/main" noChangeAspect="1"/>
             </wp:cNvGraphicFramePr>
@@ -2884,7 +2913,7 @@
               <a:graphicData uri="http://schemas.openxmlformats.org/drawingml/2006/picture">
                 <pic:pic xmlns:pic="http://schemas.openxmlformats.org/drawingml/2006/picture">
                   <pic:nvPicPr>
-                    <pic:cNvPr id="471246176" name="Picture 1" descr="A screen shot of a computer code&#10;&#10;AI-generated content may be incorrect."/>
+                    <pic:cNvPr id="89622701" name="Picture 1" descr="A computer code on a black background&#10;&#10;AI-generated content may be incorrect."/>
                     <pic:cNvPicPr/>
                   </pic:nvPicPr>
                   <pic:blipFill>
@@ -2896,7 +2925,7 @@
                   <pic:spPr>
                     <a:xfrm>
                       <a:off x="0" y="0"/>
-                      <a:ext cx="5760720" cy="1863090"/>
+                      <a:ext cx="5760720" cy="1278255"/>
                     </a:xfrm>
                     <a:prstGeom prst="rect">
                       <a:avLst/>
@@ -2907,42 +2936,6 @@
             </a:graphic>
           </wp:inline>
         </w:drawing>
-      </w:r>
-    </w:p>
-    <w:p/>
-    <w:p>
-      <w:r>
-        <w:t>J’ai demandé à l’IA d’ajouter tout ce qui est gestion d’erreur</w:t>
-      </w:r>
-      <w:r>
-        <w:t>s.</w:t>
-      </w:r>
-      <w:r>
-        <w:t xml:space="preserve"> </w:t>
-      </w:r>
-      <w:r>
-        <w:t>Étant</w:t>
-      </w:r>
-      <w:r>
-        <w:t xml:space="preserve"> donné qu</w:t>
-      </w:r>
-      <w:r>
-        <w:t>’il</w:t>
-      </w:r>
-      <w:r>
-        <w:t xml:space="preserve"> n’était pas précisé dans le cahier des charges qu’une gestion d’erreur était attendue</w:t>
-      </w:r>
-      <w:r>
-        <w:t>,</w:t>
-      </w:r>
-      <w:r>
-        <w:t xml:space="preserve"> je ne m’y suis pas attardé moi-même</w:t>
-      </w:r>
-      <w:r>
-        <w:t>.</w:t>
-      </w:r>
-      <w:r>
-        <w:t xml:space="preserve"> Mais l’ai tout de même implémenté pour le confort.</w:t>
       </w:r>
     </w:p>
     <w:p>

</xml_diff>

<commit_message>
fix: l'axe y ne reste plus bloqué avec le noms des équipes quand on change de données
</commit_message>
<xml_diff>
--- a/Rapport.docx
+++ b/Rapport.docx
@@ -2775,6 +2775,11 @@
     </w:tbl>
     <w:p/>
     <w:p>
+      <w:r>
+        <w:br w:type="page"/>
+      </w:r>
+    </w:p>
+    <w:p>
       <w:pPr>
         <w:pStyle w:val="Heading1"/>
         <w:numPr>
@@ -2782,16 +2787,68 @@
           <w:numId w:val="2"/>
         </w:numPr>
       </w:pPr>
-      <w:bookmarkStart w:id="4" w:name="_Toc208233568"/>
-      <w:r>
-        <w:t>Journal de travail :</w:t>
-      </w:r>
-      <w:bookmarkEnd w:id="4"/>
-    </w:p>
-    <w:p/>
-    <w:p>
-      <w:r>
-        <w:br w:type="page"/>
+      <w:r>
+        <w:lastRenderedPageBreak/>
+        <w:t>Maquette :</w:t>
+      </w:r>
+    </w:p>
+    <w:p>
+      <w:r>
+        <w:drawing>
+          <wp:inline distT="0" distB="0" distL="0" distR="0" wp14:anchorId="2CCF209C" wp14:editId="00FFE6CC">
+            <wp:extent cx="5760720" cy="3494405"/>
+            <wp:effectExtent l="0" t="0" r="0" b="0"/>
+            <wp:docPr id="1952836767" name="Picture 1" descr="A screenshot of a graph&#10;&#10;AI-generated content may be incorrect."/>
+            <wp:cNvGraphicFramePr>
+              <a:graphicFrameLocks xmlns:a="http://schemas.openxmlformats.org/drawingml/2006/main" noChangeAspect="1"/>
+            </wp:cNvGraphicFramePr>
+            <a:graphic xmlns:a="http://schemas.openxmlformats.org/drawingml/2006/main">
+              <a:graphicData uri="http://schemas.openxmlformats.org/drawingml/2006/picture">
+                <pic:pic xmlns:pic="http://schemas.openxmlformats.org/drawingml/2006/picture">
+                  <pic:nvPicPr>
+                    <pic:cNvPr id="1952836767" name="Picture 1" descr="A screenshot of a graph&#10;&#10;AI-generated content may be incorrect."/>
+                    <pic:cNvPicPr/>
+                  </pic:nvPicPr>
+                  <pic:blipFill>
+                    <a:blip r:embed="rId9"/>
+                    <a:stretch>
+                      <a:fillRect/>
+                    </a:stretch>
+                  </pic:blipFill>
+                  <pic:spPr>
+                    <a:xfrm>
+                      <a:off x="0" y="0"/>
+                      <a:ext cx="5760720" cy="3494405"/>
+                    </a:xfrm>
+                    <a:prstGeom prst="rect">
+                      <a:avLst/>
+                    </a:prstGeom>
+                  </pic:spPr>
+                </pic:pic>
+              </a:graphicData>
+            </a:graphic>
+          </wp:inline>
+        </w:drawing>
+      </w:r>
+    </w:p>
+    <w:p>
+      <w:r>
+        <w:t xml:space="preserve">Voilà comment j’imaginais l’application au départ, </w:t>
+      </w:r>
+      <w:r>
+        <w:t xml:space="preserve">les options de sélections de données ne sont pas les mêmes car je me suis rendu compte lors du développement que certaines données n’étaient pas très </w:t>
+      </w:r>
+      <w:r>
+        <w:t>pratiques</w:t>
+      </w:r>
+      <w:r>
+        <w:t xml:space="preserve"> </w:t>
+      </w:r>
+      <w:r>
+        <w:t>à</w:t>
+      </w:r>
+      <w:r>
+        <w:t xml:space="preserve"> mettre en graphique.</w:t>
       </w:r>
     </w:p>
     <w:p>
@@ -2802,6 +2859,57 @@
           <w:numId w:val="2"/>
         </w:numPr>
       </w:pPr>
+      <w:bookmarkStart w:id="4" w:name="_Toc208233568"/>
+      <w:r>
+        <w:t>Journal de travail :</w:t>
+      </w:r>
+      <w:bookmarkEnd w:id="4"/>
+    </w:p>
+    <w:p>
+      <w:r>
+        <w:object w:dxaOrig="1541" w:dyaOrig="998" w14:anchorId="0E2F889A">
+          <v:shapetype id="_x0000_t75" coordsize="21600,21600" o:spt="75" o:preferrelative="t" path="m@4@5l@4@11@9@11@9@5xe" filled="f" stroked="f">
+            <v:stroke joinstyle="miter"/>
+            <v:formulas>
+              <v:f eqn="if lineDrawn pixelLineWidth 0"/>
+              <v:f eqn="sum @0 1 0"/>
+              <v:f eqn="sum 0 0 @1"/>
+              <v:f eqn="prod @2 1 2"/>
+              <v:f eqn="prod @3 21600 pixelWidth"/>
+              <v:f eqn="prod @3 21600 pixelHeight"/>
+              <v:f eqn="sum @0 0 1"/>
+              <v:f eqn="prod @6 1 2"/>
+              <v:f eqn="prod @7 21600 pixelWidth"/>
+              <v:f eqn="sum @8 21600 0"/>
+              <v:f eqn="prod @7 21600 pixelHeight"/>
+              <v:f eqn="sum @10 21600 0"/>
+            </v:formulas>
+            <v:path o:extrusionok="f" gradientshapeok="t" o:connecttype="rect"/>
+            <o:lock v:ext="edit" aspectratio="t"/>
+          </v:shapetype>
+          <v:shape id="_x0000_i1029" type="#_x0000_t75" style="width:77.25pt;height:50.25pt" o:ole="">
+            <v:imagedata r:id="rId10" o:title=""/>
+          </v:shape>
+          <o:OLEObject Type="Embed" ProgID="Excel.SheetMacroEnabled.12" ShapeID="_x0000_i1029" DrawAspect="Icon" ObjectID="_1823607195" r:id="rId11"/>
+        </w:object>
+      </w:r>
+      <w:r>
+        <w:t xml:space="preserve"> ou voir directement le fichier dans le dossier rendu.</w:t>
+      </w:r>
+    </w:p>
+    <w:p>
+      <w:r>
+        <w:br w:type="page"/>
+      </w:r>
+    </w:p>
+    <w:p>
+      <w:pPr>
+        <w:pStyle w:val="Heading1"/>
+        <w:numPr>
+          <w:ilvl w:val="0"/>
+          <w:numId w:val="2"/>
+        </w:numPr>
+      </w:pPr>
       <w:bookmarkStart w:id="5" w:name="_Toc208233569"/>
       <w:r>
         <w:lastRenderedPageBreak/>
@@ -2817,80 +2925,81 @@
         <w:t>générer les tableaux pour le rapport de tests</w:t>
       </w:r>
       <w:r>
+        <w:t>, je lui aie donné les tests que je voulais effectuer, il m’a ensuite donné les tableaux que j’ai modifié pour y mettre ce que j’ai fait et le résultat attendu.</w:t>
+      </w:r>
+    </w:p>
+    <w:p/>
+    <w:p>
+      <w:r>
+        <w:t>L’IA</w:t>
+      </w:r>
+      <w:r>
+        <w:t xml:space="preserve"> m’a aussi </w:t>
+      </w:r>
+      <w:r>
+        <w:t>permis</w:t>
+      </w:r>
+      <w:r>
+        <w:t xml:space="preserve"> de faire du débogage, il m’est souvent arrivé de trouver des informations sur internet qui me donnais du code qui n’était pas compatible avec ma version de Scott Plot, donc quand je n’arrivais pas a trouvé la bonne fonction pour ma version</w:t>
+      </w:r>
+      <w:r>
+        <w:t>,</w:t>
+      </w:r>
+      <w:r>
+        <w:t xml:space="preserve"> je demandais à </w:t>
+      </w:r>
+      <w:r>
+        <w:t>l’IA</w:t>
+      </w:r>
+      <w:r>
+        <w:t xml:space="preserve"> de la trouver pour moi. </w:t>
+      </w:r>
+    </w:p>
+    <w:p/>
+    <w:p>
+      <w:r>
+        <w:t xml:space="preserve">J’ai demandé à l’IA d’ajouter </w:t>
+      </w:r>
+      <w:r>
+        <w:t>de la</w:t>
+      </w:r>
+      <w:r>
+        <w:t xml:space="preserve"> gestion d’erreur</w:t>
+      </w:r>
+      <w:r>
+        <w:t>s</w:t>
+      </w:r>
+      <w:r>
+        <w:t xml:space="preserve"> avec messages de retours</w:t>
+      </w:r>
+      <w:r>
         <w:t>.</w:t>
       </w:r>
-    </w:p>
-    <w:p>
-      <w:r>
-        <w:t>L’IA</w:t>
-      </w:r>
-      <w:r>
-        <w:t xml:space="preserve"> m’a aussi </w:t>
-      </w:r>
-      <w:r>
-        <w:t>permis</w:t>
-      </w:r>
-      <w:r>
-        <w:t xml:space="preserve"> de faire du débogage, il m’est souvent arrivé de trouver des informations sur internet qui me donnais du code qui n’était pas compatible avec ma version de Scott Plot, donc quand je n’arrivais pas a trouvé la bonne fonction pour ma version</w:t>
+      <w:r>
+        <w:t xml:space="preserve"> </w:t>
+      </w:r>
+      <w:r>
+        <w:t>Étant</w:t>
+      </w:r>
+      <w:r>
+        <w:t xml:space="preserve"> donné qu</w:t>
+      </w:r>
+      <w:r>
+        <w:t>’il</w:t>
+      </w:r>
+      <w:r>
+        <w:t xml:space="preserve"> n’était pas précisé dans le cahier des charges qu’une gestion d’erreur était attendue</w:t>
       </w:r>
       <w:r>
         <w:t>,</w:t>
       </w:r>
       <w:r>
-        <w:t xml:space="preserve"> je demandais à </w:t>
-      </w:r>
-      <w:r>
-        <w:t>l’IA</w:t>
-      </w:r>
-      <w:r>
-        <w:t xml:space="preserve"> de la trouver pour moi. </w:t>
-      </w:r>
-    </w:p>
-    <w:p/>
-    <w:p>
-      <w:r>
-        <w:t xml:space="preserve">J’ai demandé à l’IA d’ajouter </w:t>
-      </w:r>
-      <w:r>
-        <w:t>de la</w:t>
-      </w:r>
-      <w:r>
-        <w:t xml:space="preserve"> gestion d’erreur</w:t>
-      </w:r>
-      <w:r>
-        <w:t>s</w:t>
-      </w:r>
-      <w:r>
-        <w:t xml:space="preserve"> avec messages de retours</w:t>
+        <w:t xml:space="preserve"> je ne m’y suis pas attardé moi-même</w:t>
       </w:r>
       <w:r>
         <w:t>.</w:t>
       </w:r>
       <w:r>
-        <w:t xml:space="preserve"> </w:t>
-      </w:r>
-      <w:r>
-        <w:t>Étant</w:t>
-      </w:r>
-      <w:r>
-        <w:t xml:space="preserve"> donné qu</w:t>
-      </w:r>
-      <w:r>
-        <w:t>’il</w:t>
-      </w:r>
-      <w:r>
-        <w:t xml:space="preserve"> n’était pas précisé dans le cahier des charges qu’une gestion d’erreur était attendue</w:t>
-      </w:r>
-      <w:r>
-        <w:t>,</w:t>
-      </w:r>
-      <w:r>
-        <w:t xml:space="preserve"> je ne m’y suis pas attardé moi-même</w:t>
-      </w:r>
-      <w:r>
-        <w:t>.</w:t>
-      </w:r>
-      <w:r>
         <w:t xml:space="preserve"> Mais l’ai tout de même implémenté pour le confort.</w:t>
       </w:r>
     </w:p>
@@ -2901,6 +3010,9 @@
     </w:p>
     <w:p>
       <w:r>
+        <w:rPr>
+          <w:noProof/>
+        </w:rPr>
         <w:drawing>
           <wp:inline distT="0" distB="0" distL="0" distR="0" wp14:anchorId="013CB1C1" wp14:editId="6AF9FBFB">
             <wp:extent cx="5760720" cy="1278255"/>
@@ -2917,7 +3029,7 @@
                     <pic:cNvPicPr/>
                   </pic:nvPicPr>
                   <pic:blipFill>
-                    <a:blip r:embed="rId9"/>
+                    <a:blip r:embed="rId12"/>
                     <a:stretch>
                       <a:fillRect/>
                     </a:stretch>
@@ -2938,6 +3050,25 @@
         </w:drawing>
       </w:r>
     </w:p>
+    <w:p/>
+    <w:p>
+      <w:r>
+        <w:t xml:space="preserve">J’ai finalement tout à la fin du projet, utilisé </w:t>
+      </w:r>
+      <w:r>
+        <w:t>chatGPT,</w:t>
+      </w:r>
+      <w:r>
+        <w:t xml:space="preserve"> en lui fournissant le cahier des charges et mon </w:t>
+      </w:r>
+      <w:r>
+        <w:t>projet, afin qu’il me fasse un retour pour savoir si chaque points du cahier des charges étaient respecté. Ceci dans le but d’être sûr de n’avoir rien oublié.</w:t>
+      </w:r>
+      <w:r>
+        <w:br/>
+        <w:t>Ceci m’a été très utile car j’avais oublié de mettre la maquette dans le rapport.</w:t>
+      </w:r>
+    </w:p>
     <w:p>
       <w:pPr>
         <w:pStyle w:val="Heading1"/>
@@ -2951,6 +3082,11 @@
         <w:t>Conclusion :</w:t>
       </w:r>
       <w:bookmarkEnd w:id="6"/>
+    </w:p>
+    <w:p>
+      <w:r>
+        <w:t xml:space="preserve">Ce projet m’a permis d’approfondir mes connaissances en C# et d’appliquer concrètement des notions comme LINQ, les extensions de langage et la gestion de fichiers CSV. J’ai aussi appris à utiliser la librairie ScottPlot pour créer des graphiques interactifs. </w:t>
+      </w:r>
     </w:p>
     <w:sectPr>
       <w:pgSz w:w="11906" w:h="16838"/>
@@ -3128,6 +3264,92 @@
     </w:lvl>
   </w:abstractNum>
   <w:abstractNum w:abstractNumId="1" w15:restartNumberingAfterBreak="0">
+    <w:nsid w:val="220852F1"/>
+    <w:multiLevelType w:val="hybridMultilevel"/>
+    <w:tmpl w:val="6DB2DE52"/>
+    <w:lvl w:ilvl="0" w:tplc="100C000F">
+      <w:start w:val="1"/>
+      <w:numFmt w:val="decimal"/>
+      <w:lvlText w:val="%1."/>
+      <w:lvlJc w:val="left"/>
+      <w:pPr>
+        <w:ind w:left="720" w:hanging="360"/>
+      </w:pPr>
+    </w:lvl>
+    <w:lvl w:ilvl="1" w:tplc="100C0019" w:tentative="1">
+      <w:start w:val="1"/>
+      <w:numFmt w:val="lowerLetter"/>
+      <w:lvlText w:val="%2."/>
+      <w:lvlJc w:val="left"/>
+      <w:pPr>
+        <w:ind w:left="1440" w:hanging="360"/>
+      </w:pPr>
+    </w:lvl>
+    <w:lvl w:ilvl="2" w:tplc="100C001B" w:tentative="1">
+      <w:start w:val="1"/>
+      <w:numFmt w:val="lowerRoman"/>
+      <w:lvlText w:val="%3."/>
+      <w:lvlJc w:val="right"/>
+      <w:pPr>
+        <w:ind w:left="2160" w:hanging="180"/>
+      </w:pPr>
+    </w:lvl>
+    <w:lvl w:ilvl="3" w:tplc="100C000F" w:tentative="1">
+      <w:start w:val="1"/>
+      <w:numFmt w:val="decimal"/>
+      <w:lvlText w:val="%4."/>
+      <w:lvlJc w:val="left"/>
+      <w:pPr>
+        <w:ind w:left="2880" w:hanging="360"/>
+      </w:pPr>
+    </w:lvl>
+    <w:lvl w:ilvl="4" w:tplc="100C0019" w:tentative="1">
+      <w:start w:val="1"/>
+      <w:numFmt w:val="lowerLetter"/>
+      <w:lvlText w:val="%5."/>
+      <w:lvlJc w:val="left"/>
+      <w:pPr>
+        <w:ind w:left="3600" w:hanging="360"/>
+      </w:pPr>
+    </w:lvl>
+    <w:lvl w:ilvl="5" w:tplc="100C001B" w:tentative="1">
+      <w:start w:val="1"/>
+      <w:numFmt w:val="lowerRoman"/>
+      <w:lvlText w:val="%6."/>
+      <w:lvlJc w:val="right"/>
+      <w:pPr>
+        <w:ind w:left="4320" w:hanging="180"/>
+      </w:pPr>
+    </w:lvl>
+    <w:lvl w:ilvl="6" w:tplc="100C000F" w:tentative="1">
+      <w:start w:val="1"/>
+      <w:numFmt w:val="decimal"/>
+      <w:lvlText w:val="%7."/>
+      <w:lvlJc w:val="left"/>
+      <w:pPr>
+        <w:ind w:left="5040" w:hanging="360"/>
+      </w:pPr>
+    </w:lvl>
+    <w:lvl w:ilvl="7" w:tplc="100C0019" w:tentative="1">
+      <w:start w:val="1"/>
+      <w:numFmt w:val="lowerLetter"/>
+      <w:lvlText w:val="%8."/>
+      <w:lvlJc w:val="left"/>
+      <w:pPr>
+        <w:ind w:left="5760" w:hanging="360"/>
+      </w:pPr>
+    </w:lvl>
+    <w:lvl w:ilvl="8" w:tplc="100C001B" w:tentative="1">
+      <w:start w:val="1"/>
+      <w:numFmt w:val="lowerRoman"/>
+      <w:lvlText w:val="%9."/>
+      <w:lvlJc w:val="right"/>
+      <w:pPr>
+        <w:ind w:left="6480" w:hanging="180"/>
+      </w:pPr>
+    </w:lvl>
+  </w:abstractNum>
+  <w:abstractNum w:abstractNumId="2" w15:restartNumberingAfterBreak="0">
     <w:nsid w:val="25293DCA"/>
     <w:multiLevelType w:val="multilevel"/>
     <w:tmpl w:val="100C001F"/>
@@ -3213,7 +3435,93 @@
       </w:pPr>
     </w:lvl>
   </w:abstractNum>
-  <w:abstractNum w:abstractNumId="2" w15:restartNumberingAfterBreak="0">
+  <w:abstractNum w:abstractNumId="3" w15:restartNumberingAfterBreak="0">
+    <w:nsid w:val="35E260B2"/>
+    <w:multiLevelType w:val="multilevel"/>
+    <w:tmpl w:val="100C001F"/>
+    <w:lvl w:ilvl="0">
+      <w:start w:val="1"/>
+      <w:numFmt w:val="decimal"/>
+      <w:lvlText w:val="%1."/>
+      <w:lvlJc w:val="left"/>
+      <w:pPr>
+        <w:ind w:left="360" w:hanging="360"/>
+      </w:pPr>
+    </w:lvl>
+    <w:lvl w:ilvl="1">
+      <w:start w:val="1"/>
+      <w:numFmt w:val="decimal"/>
+      <w:lvlText w:val="%1.%2."/>
+      <w:lvlJc w:val="left"/>
+      <w:pPr>
+        <w:ind w:left="792" w:hanging="432"/>
+      </w:pPr>
+    </w:lvl>
+    <w:lvl w:ilvl="2">
+      <w:start w:val="1"/>
+      <w:numFmt w:val="decimal"/>
+      <w:lvlText w:val="%1.%2.%3."/>
+      <w:lvlJc w:val="left"/>
+      <w:pPr>
+        <w:ind w:left="1224" w:hanging="504"/>
+      </w:pPr>
+    </w:lvl>
+    <w:lvl w:ilvl="3">
+      <w:start w:val="1"/>
+      <w:numFmt w:val="decimal"/>
+      <w:lvlText w:val="%1.%2.%3.%4."/>
+      <w:lvlJc w:val="left"/>
+      <w:pPr>
+        <w:ind w:left="1728" w:hanging="648"/>
+      </w:pPr>
+    </w:lvl>
+    <w:lvl w:ilvl="4">
+      <w:start w:val="1"/>
+      <w:numFmt w:val="decimal"/>
+      <w:lvlText w:val="%1.%2.%3.%4.%5."/>
+      <w:lvlJc w:val="left"/>
+      <w:pPr>
+        <w:ind w:left="2232" w:hanging="792"/>
+      </w:pPr>
+    </w:lvl>
+    <w:lvl w:ilvl="5">
+      <w:start w:val="1"/>
+      <w:numFmt w:val="decimal"/>
+      <w:lvlText w:val="%1.%2.%3.%4.%5.%6."/>
+      <w:lvlJc w:val="left"/>
+      <w:pPr>
+        <w:ind w:left="2736" w:hanging="936"/>
+      </w:pPr>
+    </w:lvl>
+    <w:lvl w:ilvl="6">
+      <w:start w:val="1"/>
+      <w:numFmt w:val="decimal"/>
+      <w:lvlText w:val="%1.%2.%3.%4.%5.%6.%7."/>
+      <w:lvlJc w:val="left"/>
+      <w:pPr>
+        <w:ind w:left="3240" w:hanging="1080"/>
+      </w:pPr>
+    </w:lvl>
+    <w:lvl w:ilvl="7">
+      <w:start w:val="1"/>
+      <w:numFmt w:val="decimal"/>
+      <w:lvlText w:val="%1.%2.%3.%4.%5.%6.%7.%8."/>
+      <w:lvlJc w:val="left"/>
+      <w:pPr>
+        <w:ind w:left="3744" w:hanging="1224"/>
+      </w:pPr>
+    </w:lvl>
+    <w:lvl w:ilvl="8">
+      <w:start w:val="1"/>
+      <w:numFmt w:val="decimal"/>
+      <w:lvlText w:val="%1.%2.%3.%4.%5.%6.%7.%8.%9."/>
+      <w:lvlJc w:val="left"/>
+      <w:pPr>
+        <w:ind w:left="4320" w:hanging="1440"/>
+      </w:pPr>
+    </w:lvl>
+  </w:abstractNum>
+  <w:abstractNum w:abstractNumId="4" w15:restartNumberingAfterBreak="0">
     <w:nsid w:val="526D7246"/>
     <w:multiLevelType w:val="hybridMultilevel"/>
     <w:tmpl w:val="630A123E"/>
@@ -3326,7 +3634,7 @@
       </w:rPr>
     </w:lvl>
   </w:abstractNum>
-  <w:abstractNum w:abstractNumId="3" w15:restartNumberingAfterBreak="0">
+  <w:abstractNum w:abstractNumId="5" w15:restartNumberingAfterBreak="0">
     <w:nsid w:val="546B5D1B"/>
     <w:multiLevelType w:val="multilevel"/>
     <w:tmpl w:val="519C63A2"/>
@@ -3475,10 +3783,10 @@
       </w:rPr>
     </w:lvl>
   </w:abstractNum>
-  <w:abstractNum w:abstractNumId="4" w15:restartNumberingAfterBreak="0">
+  <w:abstractNum w:abstractNumId="6" w15:restartNumberingAfterBreak="0">
     <w:nsid w:val="581853E1"/>
     <w:multiLevelType w:val="hybridMultilevel"/>
-    <w:tmpl w:val="574EACFE"/>
+    <w:tmpl w:val="4E3A824A"/>
     <w:lvl w:ilvl="0" w:tplc="100C000F">
       <w:start w:val="1"/>
       <w:numFmt w:val="decimal"/>
@@ -3588,7 +3896,7 @@
       </w:rPr>
     </w:lvl>
   </w:abstractNum>
-  <w:abstractNum w:abstractNumId="5" w15:restartNumberingAfterBreak="0">
+  <w:abstractNum w:abstractNumId="7" w15:restartNumberingAfterBreak="0">
     <w:nsid w:val="659439D3"/>
     <w:multiLevelType w:val="hybridMultilevel"/>
     <w:tmpl w:val="3126E57A"/>
@@ -3701,7 +4009,7 @@
       </w:rPr>
     </w:lvl>
   </w:abstractNum>
-  <w:abstractNum w:abstractNumId="6" w15:restartNumberingAfterBreak="0">
+  <w:abstractNum w:abstractNumId="8" w15:restartNumberingAfterBreak="0">
     <w:nsid w:val="66CF6B14"/>
     <w:multiLevelType w:val="multilevel"/>
     <w:tmpl w:val="100C001F"/>
@@ -3787,7 +4095,7 @@
       </w:pPr>
     </w:lvl>
   </w:abstractNum>
-  <w:abstractNum w:abstractNumId="7" w15:restartNumberingAfterBreak="0">
+  <w:abstractNum w:abstractNumId="9" w15:restartNumberingAfterBreak="0">
     <w:nsid w:val="7EEF753D"/>
     <w:multiLevelType w:val="multilevel"/>
     <w:tmpl w:val="100C001F"/>
@@ -3874,28 +4182,34 @@
     </w:lvl>
   </w:abstractNum>
   <w:num w:numId="1" w16cid:durableId="96220686">
-    <w:abstractNumId w:val="5"/>
+    <w:abstractNumId w:val="7"/>
   </w:num>
   <w:num w:numId="2" w16cid:durableId="1556621580">
-    <w:abstractNumId w:val="7"/>
+    <w:abstractNumId w:val="9"/>
   </w:num>
   <w:num w:numId="3" w16cid:durableId="1073164213">
+    <w:abstractNumId w:val="8"/>
+  </w:num>
+  <w:num w:numId="4" w16cid:durableId="1989481598">
     <w:abstractNumId w:val="6"/>
   </w:num>
-  <w:num w:numId="4" w16cid:durableId="1989481598">
+  <w:num w:numId="5" w16cid:durableId="1745956675">
     <w:abstractNumId w:val="4"/>
-  </w:num>
-  <w:num w:numId="5" w16cid:durableId="1745956675">
-    <w:abstractNumId w:val="2"/>
   </w:num>
   <w:num w:numId="6" w16cid:durableId="1640502256">
     <w:abstractNumId w:val="0"/>
   </w:num>
   <w:num w:numId="7" w16cid:durableId="1388839062">
-    <w:abstractNumId w:val="3"/>
+    <w:abstractNumId w:val="5"/>
   </w:num>
   <w:num w:numId="8" w16cid:durableId="799112561">
+    <w:abstractNumId w:val="2"/>
+  </w:num>
+  <w:num w:numId="9" w16cid:durableId="657853404">
     <w:abstractNumId w:val="1"/>
+  </w:num>
+  <w:num w:numId="10" w16cid:durableId="1365443691">
+    <w:abstractNumId w:val="3"/>
   </w:num>
 </w:numbering>
 </file>
@@ -4502,7 +4816,6 @@
   <w:style w:type="character" w:default="1" w:styleId="DefaultParagraphFont">
     <w:name w:val="Default Paragraph Font"/>
     <w:uiPriority w:val="1"/>
-    <w:semiHidden/>
     <w:unhideWhenUsed/>
   </w:style>
   <w:style w:type="table" w:default="1" w:styleId="TableNormal">

</xml_diff>